<commit_message>
Inclusão do plano de projeto
</commit_message>
<xml_diff>
--- a/Plano de Iteração.docx
+++ b/Plano de Iteração.docx
@@ -1050,8 +1050,9 @@
                 <w:szCs w:val="18"/>
                 <w:lang w:eastAsia="ja-JP"/>
               </w:rPr>
-              <w:t xml:space="preserve">Name </w:t>
-            </w:r>
+              <w:t xml:space="preserve">Nome </w:t>
+            </w:r>
+            <w:proofErr w:type="spellStart"/>
             <w:r>
               <w:rPr>
                 <w:rFonts w:ascii="Arial" w:hAnsi="Arial" w:cs="Arial"/>
@@ -1060,8 +1061,9 @@
                 <w:szCs w:val="18"/>
                 <w:lang w:eastAsia="ja-JP"/>
               </w:rPr>
-              <w:t xml:space="preserve">or </w:t>
-            </w:r>
+              <w:t>ou</w:t>
+            </w:r>
+            <w:proofErr w:type="spellEnd"/>
             <w:r>
               <w:rPr>
                 <w:rFonts w:ascii="Arial" w:hAnsi="Arial" w:cs="Arial"/>
@@ -1070,8 +1072,9 @@
                 <w:szCs w:val="18"/>
                 <w:lang w:eastAsia="ja-JP"/>
               </w:rPr>
-              <w:t xml:space="preserve">key words of </w:t>
-            </w:r>
+              <w:t xml:space="preserve"> </w:t>
+            </w:r>
+            <w:proofErr w:type="spellStart"/>
             <w:r>
               <w:rPr>
                 <w:rFonts w:ascii="Arial" w:hAnsi="Arial" w:cs="Arial"/>
@@ -1080,8 +1083,9 @@
                 <w:szCs w:val="18"/>
                 <w:lang w:eastAsia="ja-JP"/>
               </w:rPr>
-              <w:t>d</w:t>
-            </w:r>
+              <w:t>palavra</w:t>
+            </w:r>
+            <w:proofErr w:type="spellEnd"/>
             <w:r>
               <w:rPr>
                 <w:rFonts w:ascii="Arial" w:hAnsi="Arial" w:cs="Arial"/>
@@ -1090,8 +1094,20 @@
                 <w:szCs w:val="18"/>
                 <w:lang w:eastAsia="ja-JP"/>
               </w:rPr>
-              <w:t>escription</w:t>
-            </w:r>
+              <w:t xml:space="preserve"> </w:t>
+            </w:r>
+            <w:proofErr w:type="spellStart"/>
+            <w:r>
+              <w:rPr>
+                <w:rFonts w:ascii="Arial" w:hAnsi="Arial" w:cs="Arial"/>
+                <w:b/>
+                <w:sz w:val="18"/>
+                <w:szCs w:val="18"/>
+                <w:lang w:eastAsia="ja-JP"/>
+              </w:rPr>
+              <w:t>chave</w:t>
+            </w:r>
+            <w:proofErr w:type="spellEnd"/>
           </w:p>
         </w:tc>
         <w:tc>
@@ -1112,6 +1128,7 @@
                 <w:lang w:eastAsia="ja-JP"/>
               </w:rPr>
             </w:pPr>
+            <w:proofErr w:type="spellStart"/>
             <w:r>
               <w:rPr>
                 <w:rFonts w:ascii="Arial" w:hAnsi="Arial" w:cs="Arial"/>
@@ -1120,19 +1137,10 @@
                 <w:szCs w:val="18"/>
                 <w:lang w:eastAsia="ja-JP"/>
               </w:rPr>
-              <w:t xml:space="preserve">Priority  </w:t>
-            </w:r>
-          </w:p>
-        </w:tc>
-        <w:tc>
-          <w:tcPr>
-            <w:tcW w:w="990" w:type="dxa"/>
-            <w:shd w:val="clear" w:color="auto" w:fill="D9D9D9"/>
-          </w:tcPr>
-          <w:p>
-            <w:pPr>
-              <w:widowControl/>
-              <w:spacing w:before="60" w:line="240" w:lineRule="auto"/>
+              <w:t>Prioridade</w:t>
+            </w:r>
+            <w:proofErr w:type="spellEnd"/>
+            <w:r>
               <w:rPr>
                 <w:rFonts w:ascii="Arial" w:hAnsi="Arial" w:cs="Arial"/>
                 <w:b/>
@@ -1140,8 +1148,19 @@
                 <w:szCs w:val="18"/>
                 <w:lang w:eastAsia="ja-JP"/>
               </w:rPr>
-            </w:pPr>
-            <w:r>
+              <w:t xml:space="preserve">  </w:t>
+            </w:r>
+          </w:p>
+        </w:tc>
+        <w:tc>
+          <w:tcPr>
+            <w:tcW w:w="990" w:type="dxa"/>
+            <w:shd w:val="clear" w:color="auto" w:fill="D9D9D9"/>
+          </w:tcPr>
+          <w:p>
+            <w:pPr>
+              <w:widowControl/>
+              <w:spacing w:before="60" w:line="240" w:lineRule="auto"/>
               <w:rPr>
                 <w:rFonts w:ascii="Arial" w:hAnsi="Arial" w:cs="Arial"/>
                 <w:b/>
@@ -1149,8 +1168,8 @@
                 <w:szCs w:val="18"/>
                 <w:lang w:eastAsia="ja-JP"/>
               </w:rPr>
-              <w:t>Size estimate (</w:t>
-            </w:r>
+            </w:pPr>
+            <w:proofErr w:type="spellStart"/>
             <w:r>
               <w:rPr>
                 <w:rFonts w:ascii="Arial" w:hAnsi="Arial" w:cs="Arial"/>
@@ -1159,9 +1178,20 @@
                 <w:szCs w:val="18"/>
                 <w:lang w:eastAsia="ja-JP"/>
               </w:rPr>
-              <w:t>p</w:t>
-            </w:r>
-            <w:r>
+              <w:t>Estimativa</w:t>
+            </w:r>
+            <w:proofErr w:type="spellEnd"/>
+          </w:p>
+        </w:tc>
+        <w:tc>
+          <w:tcPr>
+            <w:tcW w:w="720" w:type="dxa"/>
+            <w:shd w:val="clear" w:color="auto" w:fill="D9D9D9"/>
+          </w:tcPr>
+          <w:p>
+            <w:pPr>
+              <w:widowControl/>
+              <w:spacing w:before="60" w:line="240" w:lineRule="auto"/>
               <w:rPr>
                 <w:rFonts w:ascii="Arial" w:hAnsi="Arial" w:cs="Arial"/>
                 <w:b/>
@@ -1169,19 +1199,8 @@
                 <w:szCs w:val="18"/>
                 <w:lang w:eastAsia="ja-JP"/>
               </w:rPr>
-              <w:t>oints)</w:t>
-            </w:r>
-          </w:p>
-        </w:tc>
-        <w:tc>
-          <w:tcPr>
-            <w:tcW w:w="720" w:type="dxa"/>
-            <w:shd w:val="clear" w:color="auto" w:fill="D9D9D9"/>
-          </w:tcPr>
-          <w:p>
-            <w:pPr>
-              <w:widowControl/>
-              <w:spacing w:before="60" w:line="240" w:lineRule="auto"/>
+            </w:pPr>
+            <w:r>
               <w:rPr>
                 <w:rFonts w:ascii="Arial" w:hAnsi="Arial" w:cs="Arial"/>
                 <w:b/>
@@ -1189,8 +1208,19 @@
                 <w:szCs w:val="18"/>
                 <w:lang w:eastAsia="ja-JP"/>
               </w:rPr>
-            </w:pPr>
-            <w:r>
+              <w:t>Estado</w:t>
+            </w:r>
+          </w:p>
+        </w:tc>
+        <w:tc>
+          <w:tcPr>
+            <w:tcW w:w="1170" w:type="dxa"/>
+            <w:shd w:val="clear" w:color="auto" w:fill="D9D9D9"/>
+          </w:tcPr>
+          <w:p>
+            <w:pPr>
+              <w:widowControl/>
+              <w:spacing w:before="60" w:line="240" w:lineRule="auto"/>
               <w:rPr>
                 <w:rFonts w:ascii="Arial" w:hAnsi="Arial" w:cs="Arial"/>
                 <w:b/>
@@ -1198,19 +1228,8 @@
                 <w:szCs w:val="18"/>
                 <w:lang w:eastAsia="ja-JP"/>
               </w:rPr>
-              <w:t>State</w:t>
-            </w:r>
-          </w:p>
-        </w:tc>
-        <w:tc>
-          <w:tcPr>
-            <w:tcW w:w="1170" w:type="dxa"/>
-            <w:shd w:val="clear" w:color="auto" w:fill="D9D9D9"/>
-          </w:tcPr>
-          <w:p>
-            <w:pPr>
-              <w:widowControl/>
-              <w:spacing w:before="60" w:line="240" w:lineRule="auto"/>
+            </w:pPr>
+            <w:r>
               <w:rPr>
                 <w:rFonts w:ascii="Arial" w:hAnsi="Arial" w:cs="Arial"/>
                 <w:b/>
@@ -1218,7 +1237,9 @@
                 <w:szCs w:val="18"/>
                 <w:lang w:eastAsia="ja-JP"/>
               </w:rPr>
-            </w:pPr>
+              <w:t xml:space="preserve">Material de </w:t>
+            </w:r>
+            <w:proofErr w:type="spellStart"/>
             <w:r>
               <w:rPr>
                 <w:rFonts w:ascii="Arial" w:hAnsi="Arial" w:cs="Arial"/>
@@ -1227,9 +1248,20 @@
                 <w:szCs w:val="18"/>
                 <w:lang w:eastAsia="ja-JP"/>
               </w:rPr>
-              <w:t>Refer</w:t>
-            </w:r>
-            <w:r>
+              <w:t>Referência</w:t>
+            </w:r>
+            <w:proofErr w:type="spellEnd"/>
+          </w:p>
+        </w:tc>
+        <w:tc>
+          <w:tcPr>
+            <w:tcW w:w="990" w:type="dxa"/>
+            <w:shd w:val="clear" w:color="auto" w:fill="D9D9D9"/>
+          </w:tcPr>
+          <w:p>
+            <w:pPr>
+              <w:widowControl/>
+              <w:spacing w:before="60" w:line="240" w:lineRule="auto"/>
               <w:rPr>
                 <w:rFonts w:ascii="Arial" w:hAnsi="Arial" w:cs="Arial"/>
                 <w:b/>
@@ -1237,8 +1269,8 @@
                 <w:szCs w:val="18"/>
                 <w:lang w:eastAsia="ja-JP"/>
               </w:rPr>
-              <w:t>e</w:t>
-            </w:r>
+            </w:pPr>
+            <w:proofErr w:type="spellStart"/>
             <w:r>
               <w:rPr>
                 <w:rFonts w:ascii="Arial" w:hAnsi="Arial" w:cs="Arial"/>
@@ -1247,13 +1279,14 @@
                 <w:szCs w:val="18"/>
                 <w:lang w:eastAsia="ja-JP"/>
               </w:rPr>
-              <w:t>nce material</w:t>
-            </w:r>
-          </w:p>
-        </w:tc>
-        <w:tc>
-          <w:tcPr>
-            <w:tcW w:w="990" w:type="dxa"/>
+              <w:t>Iteração</w:t>
+            </w:r>
+            <w:proofErr w:type="spellEnd"/>
+          </w:p>
+        </w:tc>
+        <w:tc>
+          <w:tcPr>
+            <w:tcW w:w="1080" w:type="dxa"/>
             <w:shd w:val="clear" w:color="auto" w:fill="D9D9D9"/>
           </w:tcPr>
           <w:p>
@@ -1268,6 +1301,7 @@
                 <w:lang w:eastAsia="ja-JP"/>
               </w:rPr>
             </w:pPr>
+            <w:proofErr w:type="spellStart"/>
             <w:r>
               <w:rPr>
                 <w:rFonts w:ascii="Arial" w:hAnsi="Arial" w:cs="Arial"/>
@@ -1276,13 +1310,14 @@
                 <w:szCs w:val="18"/>
                 <w:lang w:eastAsia="ja-JP"/>
               </w:rPr>
-              <w:t>Target iteration</w:t>
-            </w:r>
-          </w:p>
-        </w:tc>
-        <w:tc>
-          <w:tcPr>
-            <w:tcW w:w="1080" w:type="dxa"/>
+              <w:t>Atribuição</w:t>
+            </w:r>
+            <w:proofErr w:type="spellEnd"/>
+          </w:p>
+        </w:tc>
+        <w:tc>
+          <w:tcPr>
+            <w:tcW w:w="900" w:type="dxa"/>
             <w:shd w:val="clear" w:color="auto" w:fill="D9D9D9"/>
           </w:tcPr>
           <w:p>
@@ -1297,6 +1332,7 @@
                 <w:lang w:eastAsia="ja-JP"/>
               </w:rPr>
             </w:pPr>
+            <w:proofErr w:type="spellStart"/>
             <w:r>
               <w:rPr>
                 <w:rFonts w:ascii="Arial" w:hAnsi="Arial" w:cs="Arial"/>
@@ -1305,8 +1341,9 @@
                 <w:szCs w:val="18"/>
                 <w:lang w:eastAsia="ja-JP"/>
               </w:rPr>
-              <w:t>Assigned to</w:t>
-            </w:r>
+              <w:t>Horas</w:t>
+            </w:r>
+            <w:proofErr w:type="spellEnd"/>
             <w:r>
               <w:rPr>
                 <w:rFonts w:ascii="Arial" w:hAnsi="Arial" w:cs="Arial"/>
@@ -1315,19 +1352,10 @@
                 <w:szCs w:val="18"/>
                 <w:lang w:eastAsia="ja-JP"/>
               </w:rPr>
-              <w:t xml:space="preserve"> (name)</w:t>
-            </w:r>
-          </w:p>
-        </w:tc>
-        <w:tc>
-          <w:tcPr>
-            <w:tcW w:w="900" w:type="dxa"/>
-            <w:shd w:val="clear" w:color="auto" w:fill="D9D9D9"/>
-          </w:tcPr>
-          <w:p>
-            <w:pPr>
-              <w:widowControl/>
-              <w:spacing w:before="60" w:line="240" w:lineRule="auto"/>
+              <w:t xml:space="preserve"> </w:t>
+            </w:r>
+            <w:proofErr w:type="spellStart"/>
+            <w:r>
               <w:rPr>
                 <w:rFonts w:ascii="Arial" w:hAnsi="Arial" w:cs="Arial"/>
                 <w:b/>
@@ -1335,7 +1363,9 @@
                 <w:szCs w:val="18"/>
                 <w:lang w:eastAsia="ja-JP"/>
               </w:rPr>
-            </w:pPr>
+              <w:t>Trabalhadas</w:t>
+            </w:r>
+            <w:proofErr w:type="spellEnd"/>
             <w:r>
               <w:rPr>
                 <w:rFonts w:ascii="Arial" w:hAnsi="Arial" w:cs="Arial"/>
@@ -1344,9 +1374,19 @@
                 <w:szCs w:val="18"/>
                 <w:lang w:eastAsia="ja-JP"/>
               </w:rPr>
-              <w:t>Hours worked</w:t>
-            </w:r>
-            <w:r>
+              <w:t xml:space="preserve"> </w:t>
+            </w:r>
+          </w:p>
+        </w:tc>
+        <w:tc>
+          <w:tcPr>
+            <w:tcW w:w="1080" w:type="dxa"/>
+            <w:shd w:val="clear" w:color="auto" w:fill="D9D9D9"/>
+          </w:tcPr>
+          <w:p>
+            <w:pPr>
+              <w:widowControl/>
+              <w:spacing w:before="60" w:line="240" w:lineRule="auto"/>
               <w:rPr>
                 <w:rFonts w:ascii="Arial" w:hAnsi="Arial" w:cs="Arial"/>
                 <w:b/>
@@ -1354,19 +1394,8 @@
                 <w:szCs w:val="18"/>
                 <w:lang w:eastAsia="ja-JP"/>
               </w:rPr>
-              <w:t xml:space="preserve"> </w:t>
-            </w:r>
-          </w:p>
-        </w:tc>
-        <w:tc>
-          <w:tcPr>
-            <w:tcW w:w="1080" w:type="dxa"/>
-            <w:shd w:val="clear" w:color="auto" w:fill="D9D9D9"/>
-          </w:tcPr>
-          <w:p>
-            <w:pPr>
-              <w:widowControl/>
-              <w:spacing w:before="60" w:line="240" w:lineRule="auto"/>
+            </w:pPr>
+            <w:r>
               <w:rPr>
                 <w:rFonts w:ascii="Arial" w:hAnsi="Arial" w:cs="Arial"/>
                 <w:b/>
@@ -1374,7 +1403,9 @@
                 <w:szCs w:val="18"/>
                 <w:lang w:eastAsia="ja-JP"/>
               </w:rPr>
-            </w:pPr>
+              <w:t xml:space="preserve">Tempo </w:t>
+            </w:r>
+            <w:proofErr w:type="spellStart"/>
             <w:r>
               <w:rPr>
                 <w:rFonts w:ascii="Arial" w:hAnsi="Arial" w:cs="Arial"/>
@@ -1383,8 +1414,9 @@
                 <w:szCs w:val="18"/>
                 <w:lang w:eastAsia="ja-JP"/>
               </w:rPr>
-              <w:t>E</w:t>
-            </w:r>
+              <w:t>restante</w:t>
+            </w:r>
+            <w:proofErr w:type="spellEnd"/>
             <w:r>
               <w:rPr>
                 <w:rFonts w:ascii="Arial" w:hAnsi="Arial" w:cs="Arial"/>
@@ -1393,8 +1425,9 @@
                 <w:szCs w:val="18"/>
                 <w:lang w:eastAsia="ja-JP"/>
               </w:rPr>
-              <w:t xml:space="preserve">stimate </w:t>
-            </w:r>
+              <w:t xml:space="preserve"> </w:t>
+            </w:r>
+            <w:proofErr w:type="spellStart"/>
             <w:r>
               <w:rPr>
                 <w:rFonts w:ascii="Arial" w:hAnsi="Arial" w:cs="Arial"/>
@@ -1403,28 +1436,9 @@
                 <w:szCs w:val="18"/>
                 <w:lang w:eastAsia="ja-JP"/>
               </w:rPr>
-              <w:t xml:space="preserve">of </w:t>
-            </w:r>
-            <w:r>
-              <w:rPr>
-                <w:rFonts w:ascii="Arial" w:hAnsi="Arial" w:cs="Arial"/>
-                <w:b/>
-                <w:sz w:val="18"/>
-                <w:szCs w:val="18"/>
-                <w:lang w:eastAsia="ja-JP"/>
-              </w:rPr>
-              <w:t>hours</w:t>
-            </w:r>
-            <w:r>
-              <w:rPr>
-                <w:rFonts w:ascii="Arial" w:hAnsi="Arial" w:cs="Arial"/>
-                <w:b/>
-                <w:sz w:val="18"/>
-                <w:szCs w:val="18"/>
-                <w:lang w:eastAsia="ja-JP"/>
-              </w:rPr>
-              <w:t xml:space="preserve"> remaining</w:t>
-            </w:r>
+              <w:t>estimado</w:t>
+            </w:r>
+            <w:proofErr w:type="spellEnd"/>
             <w:r>
               <w:rPr>
                 <w:rFonts w:ascii="Arial" w:hAnsi="Arial" w:cs="Arial"/>
@@ -1447,17 +1461,34 @@
             <w:tcW w:w="1543" w:type="dxa"/>
             <w:shd w:val="clear" w:color="auto" w:fill="auto"/>
             <w:noWrap/>
-            <w:vAlign w:val="bottom"/>
+            <w:vAlign w:val="center"/>
           </w:tcPr>
           <w:p>
             <w:pPr>
               <w:widowControl/>
               <w:spacing w:line="240" w:lineRule="auto"/>
-              <w:rPr>
-                <w:rFonts w:ascii="Arial" w:hAnsi="Arial" w:cs="Arial"/>
-                <w:lang w:eastAsia="ja-JP"/>
-              </w:rPr>
-            </w:pPr>
+              <w:jc w:val="center"/>
+              <w:rPr>
+                <w:rFonts w:ascii="Arial" w:hAnsi="Arial" w:cs="Arial"/>
+                <w:lang w:eastAsia="ja-JP"/>
+              </w:rPr>
+            </w:pPr>
+            <w:proofErr w:type="spellStart"/>
+            <w:r>
+              <w:rPr>
+                <w:rFonts w:ascii="Arial" w:hAnsi="Arial" w:cs="Arial"/>
+                <w:lang w:eastAsia="ja-JP"/>
+              </w:rPr>
+              <w:t>Banco</w:t>
+            </w:r>
+            <w:proofErr w:type="spellEnd"/>
+            <w:r>
+              <w:rPr>
+                <w:rFonts w:ascii="Arial" w:hAnsi="Arial" w:cs="Arial"/>
+                <w:lang w:eastAsia="ja-JP"/>
+              </w:rPr>
+              <w:t xml:space="preserve"> de dados</w:t>
+            </w:r>
           </w:p>
         </w:tc>
         <w:tc>
@@ -1465,17 +1496,27 @@
             <w:tcW w:w="990" w:type="dxa"/>
             <w:shd w:val="clear" w:color="auto" w:fill="auto"/>
             <w:noWrap/>
-            <w:vAlign w:val="bottom"/>
+            <w:vAlign w:val="center"/>
           </w:tcPr>
           <w:p>
             <w:pPr>
               <w:widowControl/>
               <w:spacing w:line="240" w:lineRule="auto"/>
-              <w:rPr>
-                <w:rFonts w:ascii="Arial" w:hAnsi="Arial" w:cs="Arial"/>
-                <w:lang w:eastAsia="ja-JP"/>
-              </w:rPr>
-            </w:pPr>
+              <w:jc w:val="center"/>
+              <w:rPr>
+                <w:rFonts w:ascii="Arial" w:hAnsi="Arial" w:cs="Arial"/>
+                <w:lang w:eastAsia="ja-JP"/>
+              </w:rPr>
+            </w:pPr>
+            <w:proofErr w:type="spellStart"/>
+            <w:r>
+              <w:rPr>
+                <w:rFonts w:ascii="Arial" w:hAnsi="Arial" w:cs="Arial"/>
+                <w:lang w:eastAsia="ja-JP"/>
+              </w:rPr>
+              <w:t>alta</w:t>
+            </w:r>
+            <w:proofErr w:type="spellEnd"/>
           </w:p>
         </w:tc>
         <w:tc>
@@ -1483,17 +1524,25 @@
             <w:tcW w:w="990" w:type="dxa"/>
             <w:shd w:val="clear" w:color="auto" w:fill="auto"/>
             <w:noWrap/>
-            <w:vAlign w:val="bottom"/>
+            <w:vAlign w:val="center"/>
           </w:tcPr>
           <w:p>
             <w:pPr>
               <w:widowControl/>
               <w:spacing w:line="240" w:lineRule="auto"/>
-              <w:rPr>
-                <w:rFonts w:ascii="Arial" w:hAnsi="Arial" w:cs="Arial"/>
-                <w:lang w:eastAsia="ja-JP"/>
-              </w:rPr>
-            </w:pPr>
+              <w:jc w:val="center"/>
+              <w:rPr>
+                <w:rFonts w:ascii="Arial" w:hAnsi="Arial" w:cs="Arial"/>
+                <w:lang w:eastAsia="ja-JP"/>
+              </w:rPr>
+            </w:pPr>
+            <w:r>
+              <w:rPr>
+                <w:rFonts w:ascii="Arial" w:hAnsi="Arial" w:cs="Arial"/>
+                <w:lang w:eastAsia="ja-JP"/>
+              </w:rPr>
+              <w:t>10 h</w:t>
+            </w:r>
           </w:p>
         </w:tc>
         <w:tc>
@@ -1501,17 +1550,27 @@
             <w:tcW w:w="720" w:type="dxa"/>
             <w:shd w:val="clear" w:color="auto" w:fill="auto"/>
             <w:noWrap/>
-            <w:vAlign w:val="bottom"/>
+            <w:vAlign w:val="center"/>
           </w:tcPr>
           <w:p>
             <w:pPr>
               <w:widowControl/>
               <w:spacing w:line="240" w:lineRule="auto"/>
-              <w:rPr>
-                <w:rFonts w:ascii="Arial" w:hAnsi="Arial" w:cs="Arial"/>
-                <w:lang w:eastAsia="ja-JP"/>
-              </w:rPr>
-            </w:pPr>
+              <w:jc w:val="center"/>
+              <w:rPr>
+                <w:rFonts w:ascii="Arial" w:hAnsi="Arial" w:cs="Arial"/>
+                <w:lang w:eastAsia="ja-JP"/>
+              </w:rPr>
+            </w:pPr>
+            <w:proofErr w:type="spellStart"/>
+            <w:r>
+              <w:rPr>
+                <w:rFonts w:ascii="Arial" w:hAnsi="Arial" w:cs="Arial"/>
+                <w:lang w:eastAsia="ja-JP"/>
+              </w:rPr>
+              <w:t>Terminado</w:t>
+            </w:r>
+            <w:proofErr w:type="spellEnd"/>
           </w:p>
         </w:tc>
         <w:tc>
@@ -1519,17 +1578,25 @@
             <w:tcW w:w="1170" w:type="dxa"/>
             <w:shd w:val="clear" w:color="auto" w:fill="auto"/>
             <w:noWrap/>
-            <w:vAlign w:val="bottom"/>
+            <w:vAlign w:val="center"/>
           </w:tcPr>
           <w:p>
             <w:pPr>
               <w:widowControl/>
               <w:spacing w:line="240" w:lineRule="auto"/>
-              <w:rPr>
-                <w:rFonts w:ascii="Arial" w:hAnsi="Arial" w:cs="Arial"/>
-                <w:lang w:eastAsia="ja-JP"/>
-              </w:rPr>
-            </w:pPr>
+              <w:jc w:val="center"/>
+              <w:rPr>
+                <w:rFonts w:ascii="Arial" w:hAnsi="Arial" w:cs="Arial"/>
+                <w:lang w:val="pt-BR" w:eastAsia="ja-JP"/>
+              </w:rPr>
+            </w:pPr>
+            <w:r>
+              <w:rPr>
+                <w:rFonts w:ascii="Arial" w:hAnsi="Arial" w:cs="Arial"/>
+                <w:lang w:val="pt-BR" w:eastAsia="ja-JP"/>
+              </w:rPr>
+              <w:t>Manual de requisitos</w:t>
+            </w:r>
           </w:p>
         </w:tc>
         <w:tc>
@@ -1537,17 +1604,25 @@
             <w:tcW w:w="990" w:type="dxa"/>
             <w:shd w:val="clear" w:color="auto" w:fill="auto"/>
             <w:noWrap/>
-            <w:vAlign w:val="bottom"/>
+            <w:vAlign w:val="center"/>
           </w:tcPr>
           <w:p>
             <w:pPr>
               <w:widowControl/>
               <w:spacing w:line="240" w:lineRule="auto"/>
-              <w:rPr>
-                <w:rFonts w:ascii="Arial" w:hAnsi="Arial" w:cs="Arial"/>
-                <w:lang w:eastAsia="ja-JP"/>
-              </w:rPr>
-            </w:pPr>
+              <w:jc w:val="center"/>
+              <w:rPr>
+                <w:rFonts w:ascii="Arial" w:hAnsi="Arial" w:cs="Arial"/>
+                <w:lang w:eastAsia="ja-JP"/>
+              </w:rPr>
+            </w:pPr>
+            <w:r>
+              <w:rPr>
+                <w:rFonts w:ascii="Arial" w:hAnsi="Arial" w:cs="Arial"/>
+                <w:lang w:eastAsia="ja-JP"/>
+              </w:rPr>
+              <w:t>1</w:t>
+            </w:r>
           </w:p>
         </w:tc>
         <w:tc>
@@ -1555,17 +1630,43 @@
             <w:tcW w:w="1080" w:type="dxa"/>
             <w:shd w:val="clear" w:color="auto" w:fill="auto"/>
             <w:noWrap/>
-            <w:vAlign w:val="bottom"/>
+            <w:vAlign w:val="center"/>
           </w:tcPr>
           <w:p>
             <w:pPr>
               <w:widowControl/>
               <w:spacing w:line="240" w:lineRule="auto"/>
-              <w:rPr>
-                <w:rFonts w:ascii="Arial" w:hAnsi="Arial" w:cs="Arial"/>
-                <w:lang w:eastAsia="ja-JP"/>
-              </w:rPr>
-            </w:pPr>
+              <w:jc w:val="center"/>
+              <w:rPr>
+                <w:rFonts w:ascii="Arial" w:hAnsi="Arial" w:cs="Arial"/>
+                <w:lang w:eastAsia="ja-JP"/>
+              </w:rPr>
+            </w:pPr>
+            <w:proofErr w:type="spellStart"/>
+            <w:r>
+              <w:rPr>
+                <w:rFonts w:ascii="Arial" w:hAnsi="Arial" w:cs="Arial"/>
+                <w:lang w:eastAsia="ja-JP"/>
+              </w:rPr>
+              <w:t>Guilherme</w:t>
+            </w:r>
+            <w:proofErr w:type="spellEnd"/>
+            <w:r>
+              <w:rPr>
+                <w:rFonts w:ascii="Arial" w:hAnsi="Arial" w:cs="Arial"/>
+                <w:lang w:eastAsia="ja-JP"/>
+              </w:rPr>
+              <w:t xml:space="preserve"> </w:t>
+            </w:r>
+            <w:proofErr w:type="spellStart"/>
+            <w:r>
+              <w:rPr>
+                <w:rFonts w:ascii="Arial" w:hAnsi="Arial" w:cs="Arial"/>
+                <w:lang w:eastAsia="ja-JP"/>
+              </w:rPr>
+              <w:t>Araujo</w:t>
+            </w:r>
+            <w:proofErr w:type="spellEnd"/>
           </w:p>
         </w:tc>
         <w:tc>
@@ -1573,17 +1674,25 @@
             <w:tcW w:w="900" w:type="dxa"/>
             <w:shd w:val="clear" w:color="auto" w:fill="auto"/>
             <w:noWrap/>
-            <w:vAlign w:val="bottom"/>
+            <w:vAlign w:val="center"/>
           </w:tcPr>
           <w:p>
             <w:pPr>
               <w:widowControl/>
               <w:spacing w:line="240" w:lineRule="auto"/>
-              <w:rPr>
-                <w:rFonts w:ascii="Arial" w:hAnsi="Arial" w:cs="Arial"/>
-                <w:lang w:eastAsia="ja-JP"/>
-              </w:rPr>
-            </w:pPr>
+              <w:jc w:val="center"/>
+              <w:rPr>
+                <w:rFonts w:ascii="Arial" w:hAnsi="Arial" w:cs="Arial"/>
+                <w:lang w:eastAsia="ja-JP"/>
+              </w:rPr>
+            </w:pPr>
+            <w:r>
+              <w:rPr>
+                <w:rFonts w:ascii="Arial" w:hAnsi="Arial" w:cs="Arial"/>
+                <w:lang w:eastAsia="ja-JP"/>
+              </w:rPr>
+              <w:t>10 h</w:t>
+            </w:r>
           </w:p>
         </w:tc>
         <w:tc>
@@ -1591,17 +1700,25 @@
             <w:tcW w:w="1080" w:type="dxa"/>
             <w:shd w:val="clear" w:color="auto" w:fill="auto"/>
             <w:noWrap/>
-            <w:vAlign w:val="bottom"/>
+            <w:vAlign w:val="center"/>
           </w:tcPr>
           <w:p>
             <w:pPr>
               <w:widowControl/>
               <w:spacing w:line="240" w:lineRule="auto"/>
-              <w:rPr>
-                <w:rFonts w:ascii="Arial" w:hAnsi="Arial" w:cs="Arial"/>
-                <w:lang w:eastAsia="ja-JP"/>
-              </w:rPr>
-            </w:pPr>
+              <w:jc w:val="center"/>
+              <w:rPr>
+                <w:rFonts w:ascii="Arial" w:hAnsi="Arial" w:cs="Arial"/>
+                <w:lang w:eastAsia="ja-JP"/>
+              </w:rPr>
+            </w:pPr>
+            <w:r>
+              <w:rPr>
+                <w:rFonts w:ascii="Arial" w:hAnsi="Arial" w:cs="Arial"/>
+                <w:lang w:eastAsia="ja-JP"/>
+              </w:rPr>
+              <w:t>0 h</w:t>
+            </w:r>
           </w:p>
         </w:tc>
       </w:tr>
@@ -1614,17 +1731,27 @@
             <w:tcW w:w="1543" w:type="dxa"/>
             <w:shd w:val="clear" w:color="auto" w:fill="auto"/>
             <w:noWrap/>
-            <w:vAlign w:val="bottom"/>
+            <w:vAlign w:val="center"/>
           </w:tcPr>
           <w:p>
             <w:pPr>
               <w:widowControl/>
               <w:spacing w:line="240" w:lineRule="auto"/>
-              <w:rPr>
-                <w:rFonts w:ascii="Arial" w:hAnsi="Arial" w:cs="Arial"/>
-                <w:lang w:eastAsia="ja-JP"/>
-              </w:rPr>
-            </w:pPr>
+              <w:jc w:val="center"/>
+              <w:rPr>
+                <w:rFonts w:ascii="Arial" w:hAnsi="Arial" w:cs="Arial"/>
+                <w:lang w:eastAsia="ja-JP"/>
+              </w:rPr>
+            </w:pPr>
+            <w:proofErr w:type="spellStart"/>
+            <w:r>
+              <w:rPr>
+                <w:rFonts w:ascii="Arial" w:hAnsi="Arial" w:cs="Arial"/>
+                <w:lang w:eastAsia="ja-JP"/>
+              </w:rPr>
+              <w:t>Históricos</w:t>
+            </w:r>
+            <w:proofErr w:type="spellEnd"/>
           </w:p>
         </w:tc>
         <w:tc>
@@ -1632,17 +1759,27 @@
             <w:tcW w:w="990" w:type="dxa"/>
             <w:shd w:val="clear" w:color="auto" w:fill="auto"/>
             <w:noWrap/>
-            <w:vAlign w:val="bottom"/>
+            <w:vAlign w:val="center"/>
           </w:tcPr>
           <w:p>
             <w:pPr>
               <w:widowControl/>
               <w:spacing w:line="240" w:lineRule="auto"/>
-              <w:rPr>
-                <w:rFonts w:ascii="Arial" w:hAnsi="Arial" w:cs="Arial"/>
-                <w:lang w:eastAsia="ja-JP"/>
-              </w:rPr>
-            </w:pPr>
+              <w:jc w:val="center"/>
+              <w:rPr>
+                <w:rFonts w:ascii="Arial" w:hAnsi="Arial" w:cs="Arial"/>
+                <w:lang w:eastAsia="ja-JP"/>
+              </w:rPr>
+            </w:pPr>
+            <w:proofErr w:type="spellStart"/>
+            <w:r>
+              <w:rPr>
+                <w:rFonts w:ascii="Arial" w:hAnsi="Arial" w:cs="Arial"/>
+                <w:lang w:eastAsia="ja-JP"/>
+              </w:rPr>
+              <w:t>média</w:t>
+            </w:r>
+            <w:proofErr w:type="spellEnd"/>
           </w:p>
         </w:tc>
         <w:tc>
@@ -1650,17 +1787,25 @@
             <w:tcW w:w="990" w:type="dxa"/>
             <w:shd w:val="clear" w:color="auto" w:fill="auto"/>
             <w:noWrap/>
-            <w:vAlign w:val="bottom"/>
+            <w:vAlign w:val="center"/>
           </w:tcPr>
           <w:p>
             <w:pPr>
               <w:widowControl/>
               <w:spacing w:line="240" w:lineRule="auto"/>
-              <w:rPr>
-                <w:rFonts w:ascii="Arial" w:hAnsi="Arial" w:cs="Arial"/>
-                <w:lang w:eastAsia="ja-JP"/>
-              </w:rPr>
-            </w:pPr>
+              <w:jc w:val="center"/>
+              <w:rPr>
+                <w:rFonts w:ascii="Arial" w:hAnsi="Arial" w:cs="Arial"/>
+                <w:lang w:eastAsia="ja-JP"/>
+              </w:rPr>
+            </w:pPr>
+            <w:r>
+              <w:rPr>
+                <w:rFonts w:ascii="Arial" w:hAnsi="Arial" w:cs="Arial"/>
+                <w:lang w:eastAsia="ja-JP"/>
+              </w:rPr>
+              <w:t>10 h</w:t>
+            </w:r>
           </w:p>
         </w:tc>
         <w:tc>
@@ -1668,17 +1813,27 @@
             <w:tcW w:w="720" w:type="dxa"/>
             <w:shd w:val="clear" w:color="auto" w:fill="auto"/>
             <w:noWrap/>
-            <w:vAlign w:val="bottom"/>
+            <w:vAlign w:val="center"/>
           </w:tcPr>
           <w:p>
             <w:pPr>
               <w:widowControl/>
               <w:spacing w:line="240" w:lineRule="auto"/>
-              <w:rPr>
-                <w:rFonts w:ascii="Arial" w:hAnsi="Arial" w:cs="Arial"/>
-                <w:lang w:eastAsia="ja-JP"/>
-              </w:rPr>
-            </w:pPr>
+              <w:jc w:val="center"/>
+              <w:rPr>
+                <w:rFonts w:ascii="Arial" w:hAnsi="Arial" w:cs="Arial"/>
+                <w:lang w:eastAsia="ja-JP"/>
+              </w:rPr>
+            </w:pPr>
+            <w:proofErr w:type="spellStart"/>
+            <w:r>
+              <w:rPr>
+                <w:rFonts w:ascii="Arial" w:hAnsi="Arial" w:cs="Arial"/>
+                <w:lang w:eastAsia="ja-JP"/>
+              </w:rPr>
+              <w:t>Terminado</w:t>
+            </w:r>
+            <w:proofErr w:type="spellEnd"/>
           </w:p>
         </w:tc>
         <w:tc>
@@ -1686,17 +1841,43 @@
             <w:tcW w:w="1170" w:type="dxa"/>
             <w:shd w:val="clear" w:color="auto" w:fill="auto"/>
             <w:noWrap/>
-            <w:vAlign w:val="bottom"/>
+            <w:vAlign w:val="center"/>
           </w:tcPr>
           <w:p>
             <w:pPr>
               <w:widowControl/>
               <w:spacing w:line="240" w:lineRule="auto"/>
-              <w:rPr>
-                <w:rFonts w:ascii="Arial" w:hAnsi="Arial" w:cs="Arial"/>
-                <w:lang w:eastAsia="ja-JP"/>
-              </w:rPr>
-            </w:pPr>
+              <w:jc w:val="center"/>
+              <w:rPr>
+                <w:rFonts w:ascii="Arial" w:hAnsi="Arial" w:cs="Arial"/>
+                <w:lang w:eastAsia="ja-JP"/>
+              </w:rPr>
+            </w:pPr>
+            <w:proofErr w:type="spellStart"/>
+            <w:r>
+              <w:rPr>
+                <w:rFonts w:ascii="Arial" w:hAnsi="Arial" w:cs="Arial"/>
+                <w:lang w:eastAsia="ja-JP"/>
+              </w:rPr>
+              <w:t>Caso</w:t>
+            </w:r>
+            <w:proofErr w:type="spellEnd"/>
+            <w:r>
+              <w:rPr>
+                <w:rFonts w:ascii="Arial" w:hAnsi="Arial" w:cs="Arial"/>
+                <w:lang w:eastAsia="ja-JP"/>
+              </w:rPr>
+              <w:t xml:space="preserve"> de </w:t>
+            </w:r>
+            <w:proofErr w:type="spellStart"/>
+            <w:r>
+              <w:rPr>
+                <w:rFonts w:ascii="Arial" w:hAnsi="Arial" w:cs="Arial"/>
+                <w:lang w:eastAsia="ja-JP"/>
+              </w:rPr>
+              <w:t>uso</w:t>
+            </w:r>
+            <w:proofErr w:type="spellEnd"/>
           </w:p>
         </w:tc>
         <w:tc>
@@ -1704,17 +1885,25 @@
             <w:tcW w:w="990" w:type="dxa"/>
             <w:shd w:val="clear" w:color="auto" w:fill="auto"/>
             <w:noWrap/>
-            <w:vAlign w:val="bottom"/>
+            <w:vAlign w:val="center"/>
           </w:tcPr>
           <w:p>
             <w:pPr>
               <w:widowControl/>
               <w:spacing w:line="240" w:lineRule="auto"/>
-              <w:rPr>
-                <w:rFonts w:ascii="Arial" w:hAnsi="Arial" w:cs="Arial"/>
-                <w:lang w:eastAsia="ja-JP"/>
-              </w:rPr>
-            </w:pPr>
+              <w:jc w:val="center"/>
+              <w:rPr>
+                <w:rFonts w:ascii="Arial" w:hAnsi="Arial" w:cs="Arial"/>
+                <w:lang w:eastAsia="ja-JP"/>
+              </w:rPr>
+            </w:pPr>
+            <w:r>
+              <w:rPr>
+                <w:rFonts w:ascii="Arial" w:hAnsi="Arial" w:cs="Arial"/>
+                <w:lang w:eastAsia="ja-JP"/>
+              </w:rPr>
+              <w:t>1</w:t>
+            </w:r>
           </w:p>
         </w:tc>
         <w:tc>
@@ -1722,17 +1911,25 @@
             <w:tcW w:w="1080" w:type="dxa"/>
             <w:shd w:val="clear" w:color="auto" w:fill="auto"/>
             <w:noWrap/>
-            <w:vAlign w:val="bottom"/>
+            <w:vAlign w:val="center"/>
           </w:tcPr>
           <w:p>
             <w:pPr>
               <w:widowControl/>
               <w:spacing w:line="240" w:lineRule="auto"/>
-              <w:rPr>
-                <w:rFonts w:ascii="Arial" w:hAnsi="Arial" w:cs="Arial"/>
-                <w:lang w:eastAsia="ja-JP"/>
-              </w:rPr>
-            </w:pPr>
+              <w:jc w:val="center"/>
+              <w:rPr>
+                <w:rFonts w:ascii="Arial" w:hAnsi="Arial" w:cs="Arial"/>
+                <w:lang w:eastAsia="ja-JP"/>
+              </w:rPr>
+            </w:pPr>
+            <w:r>
+              <w:rPr>
+                <w:rFonts w:ascii="Arial" w:hAnsi="Arial" w:cs="Arial"/>
+                <w:lang w:eastAsia="ja-JP"/>
+              </w:rPr>
+              <w:t>Bruno Lima</w:t>
+            </w:r>
           </w:p>
         </w:tc>
         <w:tc>
@@ -1740,17 +1937,25 @@
             <w:tcW w:w="900" w:type="dxa"/>
             <w:shd w:val="clear" w:color="auto" w:fill="auto"/>
             <w:noWrap/>
-            <w:vAlign w:val="bottom"/>
+            <w:vAlign w:val="center"/>
           </w:tcPr>
           <w:p>
             <w:pPr>
               <w:widowControl/>
               <w:spacing w:line="240" w:lineRule="auto"/>
-              <w:rPr>
-                <w:rFonts w:ascii="Arial" w:hAnsi="Arial" w:cs="Arial"/>
-                <w:lang w:eastAsia="ja-JP"/>
-              </w:rPr>
-            </w:pPr>
+              <w:jc w:val="center"/>
+              <w:rPr>
+                <w:rFonts w:ascii="Arial" w:hAnsi="Arial" w:cs="Arial"/>
+                <w:lang w:eastAsia="ja-JP"/>
+              </w:rPr>
+            </w:pPr>
+            <w:r>
+              <w:rPr>
+                <w:rFonts w:ascii="Arial" w:hAnsi="Arial" w:cs="Arial"/>
+                <w:lang w:eastAsia="ja-JP"/>
+              </w:rPr>
+              <w:t>10 h</w:t>
+            </w:r>
           </w:p>
         </w:tc>
         <w:tc>
@@ -1758,17 +1963,25 @@
             <w:tcW w:w="1080" w:type="dxa"/>
             <w:shd w:val="clear" w:color="auto" w:fill="auto"/>
             <w:noWrap/>
-            <w:vAlign w:val="bottom"/>
+            <w:vAlign w:val="center"/>
           </w:tcPr>
           <w:p>
             <w:pPr>
               <w:widowControl/>
               <w:spacing w:line="240" w:lineRule="auto"/>
-              <w:rPr>
-                <w:rFonts w:ascii="Arial" w:hAnsi="Arial" w:cs="Arial"/>
-                <w:lang w:eastAsia="ja-JP"/>
-              </w:rPr>
-            </w:pPr>
+              <w:jc w:val="center"/>
+              <w:rPr>
+                <w:rFonts w:ascii="Arial" w:hAnsi="Arial" w:cs="Arial"/>
+                <w:lang w:eastAsia="ja-JP"/>
+              </w:rPr>
+            </w:pPr>
+            <w:r>
+              <w:rPr>
+                <w:rFonts w:ascii="Arial" w:hAnsi="Arial" w:cs="Arial"/>
+                <w:lang w:eastAsia="ja-JP"/>
+              </w:rPr>
+              <w:t>0 h</w:t>
+            </w:r>
           </w:p>
         </w:tc>
       </w:tr>
@@ -1781,17 +1994,50 @@
             <w:tcW w:w="1543" w:type="dxa"/>
             <w:shd w:val="clear" w:color="auto" w:fill="auto"/>
             <w:noWrap/>
-            <w:vAlign w:val="bottom"/>
+            <w:vAlign w:val="center"/>
           </w:tcPr>
           <w:p>
             <w:pPr>
               <w:widowControl/>
               <w:spacing w:line="240" w:lineRule="auto"/>
-              <w:rPr>
-                <w:rFonts w:ascii="Arial" w:hAnsi="Arial" w:cs="Arial"/>
-                <w:lang w:eastAsia="ja-JP"/>
-              </w:rPr>
-            </w:pPr>
+              <w:jc w:val="center"/>
+              <w:rPr>
+                <w:rFonts w:ascii="Arial" w:hAnsi="Arial" w:cs="Arial"/>
+                <w:lang w:eastAsia="ja-JP"/>
+              </w:rPr>
+            </w:pPr>
+            <w:proofErr w:type="spellStart"/>
+            <w:r>
+              <w:rPr>
+                <w:rFonts w:ascii="Arial" w:hAnsi="Arial" w:cs="Arial"/>
+                <w:lang w:eastAsia="ja-JP"/>
+              </w:rPr>
+              <w:t>Consulta</w:t>
+            </w:r>
+            <w:proofErr w:type="spellEnd"/>
+            <w:r>
+              <w:rPr>
+                <w:rFonts w:ascii="Arial" w:hAnsi="Arial" w:cs="Arial"/>
+                <w:lang w:eastAsia="ja-JP"/>
+              </w:rPr>
+              <w:t xml:space="preserve"> de </w:t>
+            </w:r>
+            <w:proofErr w:type="spellStart"/>
+            <w:r>
+              <w:rPr>
+                <w:rFonts w:ascii="Arial" w:hAnsi="Arial" w:cs="Arial"/>
+                <w:lang w:eastAsia="ja-JP"/>
+              </w:rPr>
+              <w:t>vagas</w:t>
+            </w:r>
+            <w:proofErr w:type="spellEnd"/>
+            <w:r>
+              <w:rPr>
+                <w:rFonts w:ascii="Arial" w:hAnsi="Arial" w:cs="Arial"/>
+                <w:lang w:eastAsia="ja-JP"/>
+              </w:rPr>
+              <w:t xml:space="preserve"> WEB</w:t>
+            </w:r>
           </w:p>
         </w:tc>
         <w:tc>
@@ -1799,17 +2045,27 @@
             <w:tcW w:w="990" w:type="dxa"/>
             <w:shd w:val="clear" w:color="auto" w:fill="auto"/>
             <w:noWrap/>
-            <w:vAlign w:val="bottom"/>
+            <w:vAlign w:val="center"/>
           </w:tcPr>
           <w:p>
             <w:pPr>
               <w:widowControl/>
               <w:spacing w:line="240" w:lineRule="auto"/>
-              <w:rPr>
-                <w:rFonts w:ascii="Arial" w:hAnsi="Arial" w:cs="Arial"/>
-                <w:lang w:eastAsia="ja-JP"/>
-              </w:rPr>
-            </w:pPr>
+              <w:jc w:val="center"/>
+              <w:rPr>
+                <w:rFonts w:ascii="Arial" w:hAnsi="Arial" w:cs="Arial"/>
+                <w:lang w:eastAsia="ja-JP"/>
+              </w:rPr>
+            </w:pPr>
+            <w:proofErr w:type="spellStart"/>
+            <w:r>
+              <w:rPr>
+                <w:rFonts w:ascii="Arial" w:hAnsi="Arial" w:cs="Arial"/>
+                <w:lang w:eastAsia="ja-JP"/>
+              </w:rPr>
+              <w:t>alta</w:t>
+            </w:r>
+            <w:proofErr w:type="spellEnd"/>
           </w:p>
         </w:tc>
         <w:tc>
@@ -1817,17 +2073,25 @@
             <w:tcW w:w="990" w:type="dxa"/>
             <w:shd w:val="clear" w:color="auto" w:fill="auto"/>
             <w:noWrap/>
-            <w:vAlign w:val="bottom"/>
+            <w:vAlign w:val="center"/>
           </w:tcPr>
           <w:p>
             <w:pPr>
               <w:widowControl/>
               <w:spacing w:line="240" w:lineRule="auto"/>
-              <w:rPr>
-                <w:rFonts w:ascii="Arial" w:hAnsi="Arial" w:cs="Arial"/>
-                <w:lang w:eastAsia="ja-JP"/>
-              </w:rPr>
-            </w:pPr>
+              <w:jc w:val="center"/>
+              <w:rPr>
+                <w:rFonts w:ascii="Arial" w:hAnsi="Arial" w:cs="Arial"/>
+                <w:lang w:eastAsia="ja-JP"/>
+              </w:rPr>
+            </w:pPr>
+            <w:r>
+              <w:rPr>
+                <w:rFonts w:ascii="Arial" w:hAnsi="Arial" w:cs="Arial"/>
+                <w:lang w:eastAsia="ja-JP"/>
+              </w:rPr>
+              <w:t>20 h</w:t>
+            </w:r>
           </w:p>
         </w:tc>
         <w:tc>
@@ -1835,17 +2099,27 @@
             <w:tcW w:w="720" w:type="dxa"/>
             <w:shd w:val="clear" w:color="auto" w:fill="auto"/>
             <w:noWrap/>
-            <w:vAlign w:val="bottom"/>
+            <w:vAlign w:val="center"/>
           </w:tcPr>
           <w:p>
             <w:pPr>
               <w:widowControl/>
               <w:spacing w:line="240" w:lineRule="auto"/>
-              <w:rPr>
-                <w:rFonts w:ascii="Arial" w:hAnsi="Arial" w:cs="Arial"/>
-                <w:lang w:eastAsia="ja-JP"/>
-              </w:rPr>
-            </w:pPr>
+              <w:jc w:val="center"/>
+              <w:rPr>
+                <w:rFonts w:ascii="Arial" w:hAnsi="Arial" w:cs="Arial"/>
+                <w:lang w:eastAsia="ja-JP"/>
+              </w:rPr>
+            </w:pPr>
+            <w:proofErr w:type="spellStart"/>
+            <w:r>
+              <w:rPr>
+                <w:rFonts w:ascii="Arial" w:hAnsi="Arial" w:cs="Arial"/>
+                <w:lang w:eastAsia="ja-JP"/>
+              </w:rPr>
+              <w:t>Atribuído</w:t>
+            </w:r>
+            <w:proofErr w:type="spellEnd"/>
           </w:p>
         </w:tc>
         <w:tc>
@@ -1853,17 +2127,25 @@
             <w:tcW w:w="1170" w:type="dxa"/>
             <w:shd w:val="clear" w:color="auto" w:fill="auto"/>
             <w:noWrap/>
-            <w:vAlign w:val="bottom"/>
+            <w:vAlign w:val="center"/>
           </w:tcPr>
           <w:p>
             <w:pPr>
               <w:widowControl/>
               <w:spacing w:line="240" w:lineRule="auto"/>
-              <w:rPr>
-                <w:rFonts w:ascii="Arial" w:hAnsi="Arial" w:cs="Arial"/>
-                <w:lang w:eastAsia="ja-JP"/>
-              </w:rPr>
-            </w:pPr>
+              <w:jc w:val="center"/>
+              <w:rPr>
+                <w:rFonts w:ascii="Arial" w:hAnsi="Arial" w:cs="Arial"/>
+                <w:lang w:val="pt-BR" w:eastAsia="ja-JP"/>
+              </w:rPr>
+            </w:pPr>
+            <w:r>
+              <w:rPr>
+                <w:rFonts w:ascii="Arial" w:hAnsi="Arial" w:cs="Arial"/>
+                <w:lang w:val="pt-BR" w:eastAsia="ja-JP"/>
+              </w:rPr>
+              <w:t>Manual de requisitos</w:t>
+            </w:r>
           </w:p>
         </w:tc>
         <w:tc>
@@ -1871,17 +2153,25 @@
             <w:tcW w:w="990" w:type="dxa"/>
             <w:shd w:val="clear" w:color="auto" w:fill="auto"/>
             <w:noWrap/>
-            <w:vAlign w:val="bottom"/>
+            <w:vAlign w:val="center"/>
           </w:tcPr>
           <w:p>
             <w:pPr>
               <w:widowControl/>
               <w:spacing w:line="240" w:lineRule="auto"/>
-              <w:rPr>
-                <w:rFonts w:ascii="Arial" w:hAnsi="Arial" w:cs="Arial"/>
-                <w:lang w:eastAsia="ja-JP"/>
-              </w:rPr>
-            </w:pPr>
+              <w:jc w:val="center"/>
+              <w:rPr>
+                <w:rFonts w:ascii="Arial" w:hAnsi="Arial" w:cs="Arial"/>
+                <w:lang w:eastAsia="ja-JP"/>
+              </w:rPr>
+            </w:pPr>
+            <w:r>
+              <w:rPr>
+                <w:rFonts w:ascii="Arial" w:hAnsi="Arial" w:cs="Arial"/>
+                <w:lang w:eastAsia="ja-JP"/>
+              </w:rPr>
+              <w:t>2</w:t>
+            </w:r>
           </w:p>
         </w:tc>
         <w:tc>
@@ -1889,17 +2179,25 @@
             <w:tcW w:w="1080" w:type="dxa"/>
             <w:shd w:val="clear" w:color="auto" w:fill="auto"/>
             <w:noWrap/>
-            <w:vAlign w:val="bottom"/>
+            <w:vAlign w:val="center"/>
           </w:tcPr>
           <w:p>
             <w:pPr>
               <w:widowControl/>
               <w:spacing w:line="240" w:lineRule="auto"/>
-              <w:rPr>
-                <w:rFonts w:ascii="Arial" w:hAnsi="Arial" w:cs="Arial"/>
-                <w:lang w:eastAsia="ja-JP"/>
-              </w:rPr>
-            </w:pPr>
+              <w:jc w:val="center"/>
+              <w:rPr>
+                <w:rFonts w:ascii="Arial" w:hAnsi="Arial" w:cs="Arial"/>
+                <w:lang w:eastAsia="ja-JP"/>
+              </w:rPr>
+            </w:pPr>
+            <w:r>
+              <w:rPr>
+                <w:rFonts w:ascii="Arial" w:hAnsi="Arial" w:cs="Arial"/>
+                <w:lang w:eastAsia="ja-JP"/>
+              </w:rPr>
+              <w:t>Gabriel Pita</w:t>
+            </w:r>
           </w:p>
         </w:tc>
         <w:tc>
@@ -1907,17 +2205,25 @@
             <w:tcW w:w="900" w:type="dxa"/>
             <w:shd w:val="clear" w:color="auto" w:fill="auto"/>
             <w:noWrap/>
-            <w:vAlign w:val="bottom"/>
+            <w:vAlign w:val="center"/>
           </w:tcPr>
           <w:p>
             <w:pPr>
               <w:widowControl/>
               <w:spacing w:line="240" w:lineRule="auto"/>
-              <w:rPr>
-                <w:rFonts w:ascii="Arial" w:hAnsi="Arial" w:cs="Arial"/>
-                <w:lang w:eastAsia="ja-JP"/>
-              </w:rPr>
-            </w:pPr>
+              <w:jc w:val="center"/>
+              <w:rPr>
+                <w:rFonts w:ascii="Arial" w:hAnsi="Arial" w:cs="Arial"/>
+                <w:lang w:eastAsia="ja-JP"/>
+              </w:rPr>
+            </w:pPr>
+            <w:r>
+              <w:rPr>
+                <w:rFonts w:ascii="Arial" w:hAnsi="Arial" w:cs="Arial"/>
+                <w:lang w:eastAsia="ja-JP"/>
+              </w:rPr>
+              <w:t>0 h</w:t>
+            </w:r>
           </w:p>
         </w:tc>
         <w:tc>
@@ -1925,17 +2231,1105 @@
             <w:tcW w:w="1080" w:type="dxa"/>
             <w:shd w:val="clear" w:color="auto" w:fill="auto"/>
             <w:noWrap/>
-            <w:vAlign w:val="bottom"/>
+            <w:vAlign w:val="center"/>
           </w:tcPr>
           <w:p>
             <w:pPr>
               <w:widowControl/>
               <w:spacing w:line="240" w:lineRule="auto"/>
-              <w:rPr>
-                <w:rFonts w:ascii="Arial" w:hAnsi="Arial" w:cs="Arial"/>
-                <w:lang w:eastAsia="ja-JP"/>
-              </w:rPr>
-            </w:pPr>
+              <w:jc w:val="center"/>
+              <w:rPr>
+                <w:rFonts w:ascii="Arial" w:hAnsi="Arial" w:cs="Arial"/>
+                <w:lang w:eastAsia="ja-JP"/>
+              </w:rPr>
+            </w:pPr>
+            <w:r>
+              <w:rPr>
+                <w:rFonts w:ascii="Arial" w:hAnsi="Arial" w:cs="Arial"/>
+                <w:lang w:eastAsia="ja-JP"/>
+              </w:rPr>
+              <w:t>20 h</w:t>
+            </w:r>
+          </w:p>
+        </w:tc>
+      </w:tr>
+      <w:tr>
+        <w:trPr>
+          <w:trHeight w:val="255"/>
+        </w:trPr>
+        <w:tc>
+          <w:tcPr>
+            <w:tcW w:w="1543" w:type="dxa"/>
+            <w:shd w:val="clear" w:color="auto" w:fill="auto"/>
+            <w:noWrap/>
+            <w:vAlign w:val="center"/>
+          </w:tcPr>
+          <w:p>
+            <w:pPr>
+              <w:widowControl/>
+              <w:spacing w:line="240" w:lineRule="auto"/>
+              <w:jc w:val="center"/>
+              <w:rPr>
+                <w:rFonts w:ascii="Arial" w:hAnsi="Arial" w:cs="Arial"/>
+                <w:lang w:eastAsia="ja-JP"/>
+              </w:rPr>
+            </w:pPr>
+            <w:r>
+              <w:rPr>
+                <w:rFonts w:ascii="Arial" w:hAnsi="Arial" w:cs="Arial"/>
+                <w:lang w:eastAsia="ja-JP"/>
+              </w:rPr>
+              <w:t>Login</w:t>
+            </w:r>
+          </w:p>
+        </w:tc>
+        <w:tc>
+          <w:tcPr>
+            <w:tcW w:w="990" w:type="dxa"/>
+            <w:shd w:val="clear" w:color="auto" w:fill="auto"/>
+            <w:noWrap/>
+            <w:vAlign w:val="center"/>
+          </w:tcPr>
+          <w:p>
+            <w:pPr>
+              <w:widowControl/>
+              <w:spacing w:line="240" w:lineRule="auto"/>
+              <w:jc w:val="center"/>
+              <w:rPr>
+                <w:rFonts w:ascii="Arial" w:hAnsi="Arial" w:cs="Arial"/>
+                <w:lang w:eastAsia="ja-JP"/>
+              </w:rPr>
+            </w:pPr>
+            <w:proofErr w:type="spellStart"/>
+            <w:r>
+              <w:rPr>
+                <w:rFonts w:ascii="Arial" w:hAnsi="Arial" w:cs="Arial"/>
+                <w:lang w:eastAsia="ja-JP"/>
+              </w:rPr>
+              <w:t>alta</w:t>
+            </w:r>
+            <w:proofErr w:type="spellEnd"/>
+          </w:p>
+        </w:tc>
+        <w:tc>
+          <w:tcPr>
+            <w:tcW w:w="990" w:type="dxa"/>
+            <w:shd w:val="clear" w:color="auto" w:fill="auto"/>
+            <w:noWrap/>
+            <w:vAlign w:val="center"/>
+          </w:tcPr>
+          <w:p>
+            <w:pPr>
+              <w:widowControl/>
+              <w:spacing w:line="240" w:lineRule="auto"/>
+              <w:jc w:val="center"/>
+              <w:rPr>
+                <w:rFonts w:ascii="Arial" w:hAnsi="Arial" w:cs="Arial"/>
+                <w:lang w:eastAsia="ja-JP"/>
+              </w:rPr>
+            </w:pPr>
+            <w:r>
+              <w:rPr>
+                <w:rFonts w:ascii="Arial" w:hAnsi="Arial" w:cs="Arial"/>
+                <w:lang w:eastAsia="ja-JP"/>
+              </w:rPr>
+              <w:t>5 h</w:t>
+            </w:r>
+          </w:p>
+        </w:tc>
+        <w:tc>
+          <w:tcPr>
+            <w:tcW w:w="720" w:type="dxa"/>
+            <w:shd w:val="clear" w:color="auto" w:fill="auto"/>
+            <w:noWrap/>
+            <w:vAlign w:val="center"/>
+          </w:tcPr>
+          <w:p>
+            <w:pPr>
+              <w:widowControl/>
+              <w:spacing w:line="240" w:lineRule="auto"/>
+              <w:jc w:val="center"/>
+              <w:rPr>
+                <w:rFonts w:ascii="Arial" w:hAnsi="Arial" w:cs="Arial"/>
+                <w:lang w:eastAsia="ja-JP"/>
+              </w:rPr>
+            </w:pPr>
+            <w:proofErr w:type="spellStart"/>
+            <w:r>
+              <w:rPr>
+                <w:rFonts w:ascii="Arial" w:hAnsi="Arial" w:cs="Arial"/>
+                <w:lang w:eastAsia="ja-JP"/>
+              </w:rPr>
+              <w:t>Terminado</w:t>
+            </w:r>
+            <w:proofErr w:type="spellEnd"/>
+          </w:p>
+        </w:tc>
+        <w:tc>
+          <w:tcPr>
+            <w:tcW w:w="1170" w:type="dxa"/>
+            <w:shd w:val="clear" w:color="auto" w:fill="auto"/>
+            <w:noWrap/>
+            <w:vAlign w:val="center"/>
+          </w:tcPr>
+          <w:p>
+            <w:pPr>
+              <w:widowControl/>
+              <w:spacing w:line="240" w:lineRule="auto"/>
+              <w:jc w:val="center"/>
+              <w:rPr>
+                <w:rFonts w:ascii="Arial" w:hAnsi="Arial" w:cs="Arial"/>
+                <w:lang w:val="pt-BR" w:eastAsia="ja-JP"/>
+              </w:rPr>
+            </w:pPr>
+            <w:r>
+              <w:rPr>
+                <w:rFonts w:ascii="Arial" w:hAnsi="Arial" w:cs="Arial"/>
+                <w:lang w:val="pt-BR" w:eastAsia="ja-JP"/>
+              </w:rPr>
+              <w:t>Manual de requisitos</w:t>
+            </w:r>
+          </w:p>
+        </w:tc>
+        <w:tc>
+          <w:tcPr>
+            <w:tcW w:w="990" w:type="dxa"/>
+            <w:shd w:val="clear" w:color="auto" w:fill="auto"/>
+            <w:noWrap/>
+            <w:vAlign w:val="center"/>
+          </w:tcPr>
+          <w:p>
+            <w:pPr>
+              <w:widowControl/>
+              <w:spacing w:line="240" w:lineRule="auto"/>
+              <w:jc w:val="center"/>
+              <w:rPr>
+                <w:rFonts w:ascii="Arial" w:hAnsi="Arial" w:cs="Arial"/>
+                <w:lang w:eastAsia="ja-JP"/>
+              </w:rPr>
+            </w:pPr>
+            <w:r>
+              <w:rPr>
+                <w:rFonts w:ascii="Arial" w:hAnsi="Arial" w:cs="Arial"/>
+                <w:lang w:eastAsia="ja-JP"/>
+              </w:rPr>
+              <w:t>1</w:t>
+            </w:r>
+          </w:p>
+        </w:tc>
+        <w:tc>
+          <w:tcPr>
+            <w:tcW w:w="1080" w:type="dxa"/>
+            <w:shd w:val="clear" w:color="auto" w:fill="auto"/>
+            <w:noWrap/>
+            <w:vAlign w:val="center"/>
+          </w:tcPr>
+          <w:p>
+            <w:pPr>
+              <w:widowControl/>
+              <w:spacing w:line="240" w:lineRule="auto"/>
+              <w:jc w:val="center"/>
+              <w:rPr>
+                <w:rFonts w:ascii="Arial" w:hAnsi="Arial" w:cs="Arial"/>
+                <w:lang w:eastAsia="ja-JP"/>
+              </w:rPr>
+            </w:pPr>
+            <w:proofErr w:type="spellStart"/>
+            <w:r>
+              <w:rPr>
+                <w:rFonts w:ascii="Arial" w:hAnsi="Arial" w:cs="Arial"/>
+                <w:lang w:eastAsia="ja-JP"/>
+              </w:rPr>
+              <w:t>Guilherme</w:t>
+            </w:r>
+            <w:proofErr w:type="spellEnd"/>
+            <w:r>
+              <w:rPr>
+                <w:rFonts w:ascii="Arial" w:hAnsi="Arial" w:cs="Arial"/>
+                <w:lang w:eastAsia="ja-JP"/>
+              </w:rPr>
+              <w:t xml:space="preserve"> </w:t>
+            </w:r>
+            <w:proofErr w:type="spellStart"/>
+            <w:r>
+              <w:rPr>
+                <w:rFonts w:ascii="Arial" w:hAnsi="Arial" w:cs="Arial"/>
+                <w:lang w:eastAsia="ja-JP"/>
+              </w:rPr>
+              <w:t>Araujo</w:t>
+            </w:r>
+            <w:proofErr w:type="spellEnd"/>
+          </w:p>
+        </w:tc>
+        <w:tc>
+          <w:tcPr>
+            <w:tcW w:w="900" w:type="dxa"/>
+            <w:shd w:val="clear" w:color="auto" w:fill="auto"/>
+            <w:noWrap/>
+            <w:vAlign w:val="center"/>
+          </w:tcPr>
+          <w:p>
+            <w:pPr>
+              <w:widowControl/>
+              <w:spacing w:line="240" w:lineRule="auto"/>
+              <w:jc w:val="center"/>
+              <w:rPr>
+                <w:rFonts w:ascii="Arial" w:hAnsi="Arial" w:cs="Arial"/>
+                <w:lang w:eastAsia="ja-JP"/>
+              </w:rPr>
+            </w:pPr>
+            <w:r>
+              <w:rPr>
+                <w:rFonts w:ascii="Arial" w:hAnsi="Arial" w:cs="Arial"/>
+                <w:lang w:eastAsia="ja-JP"/>
+              </w:rPr>
+              <w:t>5 h</w:t>
+            </w:r>
+          </w:p>
+        </w:tc>
+        <w:tc>
+          <w:tcPr>
+            <w:tcW w:w="1080" w:type="dxa"/>
+            <w:shd w:val="clear" w:color="auto" w:fill="auto"/>
+            <w:noWrap/>
+            <w:vAlign w:val="center"/>
+          </w:tcPr>
+          <w:p>
+            <w:pPr>
+              <w:widowControl/>
+              <w:spacing w:line="240" w:lineRule="auto"/>
+              <w:jc w:val="center"/>
+              <w:rPr>
+                <w:rFonts w:ascii="Arial" w:hAnsi="Arial" w:cs="Arial"/>
+                <w:lang w:eastAsia="ja-JP"/>
+              </w:rPr>
+            </w:pPr>
+            <w:r>
+              <w:rPr>
+                <w:rFonts w:ascii="Arial" w:hAnsi="Arial" w:cs="Arial"/>
+                <w:lang w:eastAsia="ja-JP"/>
+              </w:rPr>
+              <w:t>0 h</w:t>
+            </w:r>
+          </w:p>
+        </w:tc>
+      </w:tr>
+      <w:tr>
+        <w:trPr>
+          <w:trHeight w:val="255"/>
+        </w:trPr>
+        <w:tc>
+          <w:tcPr>
+            <w:tcW w:w="1543" w:type="dxa"/>
+            <w:shd w:val="clear" w:color="auto" w:fill="auto"/>
+            <w:noWrap/>
+            <w:vAlign w:val="center"/>
+          </w:tcPr>
+          <w:p>
+            <w:pPr>
+              <w:widowControl/>
+              <w:spacing w:line="240" w:lineRule="auto"/>
+              <w:jc w:val="center"/>
+              <w:rPr>
+                <w:rFonts w:ascii="Arial" w:hAnsi="Arial" w:cs="Arial"/>
+                <w:lang w:eastAsia="ja-JP"/>
+              </w:rPr>
+            </w:pPr>
+            <w:proofErr w:type="spellStart"/>
+            <w:r>
+              <w:rPr>
+                <w:rFonts w:ascii="Arial" w:hAnsi="Arial" w:cs="Arial"/>
+                <w:lang w:eastAsia="ja-JP"/>
+              </w:rPr>
+              <w:t>Escolha</w:t>
+            </w:r>
+            <w:proofErr w:type="spellEnd"/>
+            <w:r>
+              <w:rPr>
+                <w:rFonts w:ascii="Arial" w:hAnsi="Arial" w:cs="Arial"/>
+                <w:lang w:eastAsia="ja-JP"/>
+              </w:rPr>
+              <w:t xml:space="preserve"> de </w:t>
+            </w:r>
+            <w:proofErr w:type="spellStart"/>
+            <w:r>
+              <w:rPr>
+                <w:rFonts w:ascii="Arial" w:hAnsi="Arial" w:cs="Arial"/>
+                <w:lang w:eastAsia="ja-JP"/>
+              </w:rPr>
+              <w:t>Vagas</w:t>
+            </w:r>
+            <w:proofErr w:type="spellEnd"/>
+          </w:p>
+        </w:tc>
+        <w:tc>
+          <w:tcPr>
+            <w:tcW w:w="990" w:type="dxa"/>
+            <w:shd w:val="clear" w:color="auto" w:fill="auto"/>
+            <w:noWrap/>
+            <w:vAlign w:val="center"/>
+          </w:tcPr>
+          <w:p>
+            <w:pPr>
+              <w:widowControl/>
+              <w:spacing w:line="240" w:lineRule="auto"/>
+              <w:jc w:val="center"/>
+              <w:rPr>
+                <w:rFonts w:ascii="Arial" w:hAnsi="Arial" w:cs="Arial"/>
+                <w:lang w:eastAsia="ja-JP"/>
+              </w:rPr>
+            </w:pPr>
+            <w:proofErr w:type="spellStart"/>
+            <w:r>
+              <w:rPr>
+                <w:rFonts w:ascii="Arial" w:hAnsi="Arial" w:cs="Arial"/>
+                <w:lang w:eastAsia="ja-JP"/>
+              </w:rPr>
+              <w:t>alta</w:t>
+            </w:r>
+            <w:proofErr w:type="spellEnd"/>
+          </w:p>
+        </w:tc>
+        <w:tc>
+          <w:tcPr>
+            <w:tcW w:w="990" w:type="dxa"/>
+            <w:shd w:val="clear" w:color="auto" w:fill="auto"/>
+            <w:noWrap/>
+            <w:vAlign w:val="center"/>
+          </w:tcPr>
+          <w:p>
+            <w:pPr>
+              <w:widowControl/>
+              <w:spacing w:line="240" w:lineRule="auto"/>
+              <w:jc w:val="center"/>
+              <w:rPr>
+                <w:rFonts w:ascii="Arial" w:hAnsi="Arial" w:cs="Arial"/>
+                <w:lang w:eastAsia="ja-JP"/>
+              </w:rPr>
+            </w:pPr>
+            <w:r>
+              <w:rPr>
+                <w:rFonts w:ascii="Arial" w:hAnsi="Arial" w:cs="Arial"/>
+                <w:lang w:eastAsia="ja-JP"/>
+              </w:rPr>
+              <w:t>15 h</w:t>
+            </w:r>
+          </w:p>
+        </w:tc>
+        <w:tc>
+          <w:tcPr>
+            <w:tcW w:w="720" w:type="dxa"/>
+            <w:shd w:val="clear" w:color="auto" w:fill="auto"/>
+            <w:noWrap/>
+            <w:vAlign w:val="center"/>
+          </w:tcPr>
+          <w:p>
+            <w:pPr>
+              <w:widowControl/>
+              <w:spacing w:line="240" w:lineRule="auto"/>
+              <w:jc w:val="center"/>
+              <w:rPr>
+                <w:rFonts w:ascii="Arial" w:hAnsi="Arial" w:cs="Arial"/>
+                <w:lang w:eastAsia="ja-JP"/>
+              </w:rPr>
+            </w:pPr>
+            <w:proofErr w:type="spellStart"/>
+            <w:r>
+              <w:rPr>
+                <w:rFonts w:ascii="Arial" w:hAnsi="Arial" w:cs="Arial"/>
+                <w:lang w:eastAsia="ja-JP"/>
+              </w:rPr>
+              <w:t>Terminado</w:t>
+            </w:r>
+            <w:proofErr w:type="spellEnd"/>
+          </w:p>
+        </w:tc>
+        <w:tc>
+          <w:tcPr>
+            <w:tcW w:w="1170" w:type="dxa"/>
+            <w:shd w:val="clear" w:color="auto" w:fill="auto"/>
+            <w:noWrap/>
+            <w:vAlign w:val="center"/>
+          </w:tcPr>
+          <w:p>
+            <w:pPr>
+              <w:widowControl/>
+              <w:spacing w:line="240" w:lineRule="auto"/>
+              <w:jc w:val="center"/>
+              <w:rPr>
+                <w:rFonts w:ascii="Arial" w:hAnsi="Arial" w:cs="Arial"/>
+                <w:lang w:val="pt-BR" w:eastAsia="ja-JP"/>
+              </w:rPr>
+            </w:pPr>
+            <w:r>
+              <w:rPr>
+                <w:rFonts w:ascii="Arial" w:hAnsi="Arial" w:cs="Arial"/>
+                <w:lang w:val="pt-BR" w:eastAsia="ja-JP"/>
+              </w:rPr>
+              <w:t>Manual de requisitos</w:t>
+            </w:r>
+          </w:p>
+        </w:tc>
+        <w:tc>
+          <w:tcPr>
+            <w:tcW w:w="990" w:type="dxa"/>
+            <w:shd w:val="clear" w:color="auto" w:fill="auto"/>
+            <w:noWrap/>
+            <w:vAlign w:val="center"/>
+          </w:tcPr>
+          <w:p>
+            <w:pPr>
+              <w:widowControl/>
+              <w:spacing w:line="240" w:lineRule="auto"/>
+              <w:jc w:val="center"/>
+              <w:rPr>
+                <w:rFonts w:ascii="Arial" w:hAnsi="Arial" w:cs="Arial"/>
+                <w:lang w:eastAsia="ja-JP"/>
+              </w:rPr>
+            </w:pPr>
+            <w:r>
+              <w:rPr>
+                <w:rFonts w:ascii="Arial" w:hAnsi="Arial" w:cs="Arial"/>
+                <w:lang w:eastAsia="ja-JP"/>
+              </w:rPr>
+              <w:t>1</w:t>
+            </w:r>
+          </w:p>
+        </w:tc>
+        <w:tc>
+          <w:tcPr>
+            <w:tcW w:w="1080" w:type="dxa"/>
+            <w:shd w:val="clear" w:color="auto" w:fill="auto"/>
+            <w:noWrap/>
+            <w:vAlign w:val="center"/>
+          </w:tcPr>
+          <w:p>
+            <w:pPr>
+              <w:widowControl/>
+              <w:spacing w:line="240" w:lineRule="auto"/>
+              <w:jc w:val="center"/>
+              <w:rPr>
+                <w:rFonts w:ascii="Arial" w:hAnsi="Arial" w:cs="Arial"/>
+                <w:lang w:eastAsia="ja-JP"/>
+              </w:rPr>
+            </w:pPr>
+            <w:r>
+              <w:rPr>
+                <w:rFonts w:ascii="Arial" w:hAnsi="Arial" w:cs="Arial"/>
+                <w:lang w:eastAsia="ja-JP"/>
+              </w:rPr>
+              <w:t>Gabriel Pita</w:t>
+            </w:r>
+          </w:p>
+        </w:tc>
+        <w:tc>
+          <w:tcPr>
+            <w:tcW w:w="900" w:type="dxa"/>
+            <w:shd w:val="clear" w:color="auto" w:fill="auto"/>
+            <w:noWrap/>
+            <w:vAlign w:val="center"/>
+          </w:tcPr>
+          <w:p>
+            <w:pPr>
+              <w:widowControl/>
+              <w:spacing w:line="240" w:lineRule="auto"/>
+              <w:jc w:val="center"/>
+              <w:rPr>
+                <w:rFonts w:ascii="Arial" w:hAnsi="Arial" w:cs="Arial"/>
+                <w:lang w:eastAsia="ja-JP"/>
+              </w:rPr>
+            </w:pPr>
+            <w:r>
+              <w:rPr>
+                <w:rFonts w:ascii="Arial" w:hAnsi="Arial" w:cs="Arial"/>
+                <w:lang w:eastAsia="ja-JP"/>
+              </w:rPr>
+              <w:t>15 h</w:t>
+            </w:r>
+          </w:p>
+        </w:tc>
+        <w:tc>
+          <w:tcPr>
+            <w:tcW w:w="1080" w:type="dxa"/>
+            <w:shd w:val="clear" w:color="auto" w:fill="auto"/>
+            <w:noWrap/>
+            <w:vAlign w:val="center"/>
+          </w:tcPr>
+          <w:p>
+            <w:pPr>
+              <w:widowControl/>
+              <w:spacing w:line="240" w:lineRule="auto"/>
+              <w:jc w:val="center"/>
+              <w:rPr>
+                <w:rFonts w:ascii="Arial" w:hAnsi="Arial" w:cs="Arial"/>
+                <w:lang w:eastAsia="ja-JP"/>
+              </w:rPr>
+            </w:pPr>
+            <w:r>
+              <w:rPr>
+                <w:rFonts w:ascii="Arial" w:hAnsi="Arial" w:cs="Arial"/>
+                <w:lang w:eastAsia="ja-JP"/>
+              </w:rPr>
+              <w:t>0 h</w:t>
+            </w:r>
+          </w:p>
+        </w:tc>
+      </w:tr>
+      <w:tr>
+        <w:trPr>
+          <w:trHeight w:val="255"/>
+        </w:trPr>
+        <w:tc>
+          <w:tcPr>
+            <w:tcW w:w="1543" w:type="dxa"/>
+            <w:shd w:val="clear" w:color="auto" w:fill="auto"/>
+            <w:noWrap/>
+            <w:vAlign w:val="center"/>
+          </w:tcPr>
+          <w:p>
+            <w:pPr>
+              <w:widowControl/>
+              <w:spacing w:line="240" w:lineRule="auto"/>
+              <w:jc w:val="center"/>
+              <w:rPr>
+                <w:rFonts w:ascii="Arial" w:hAnsi="Arial" w:cs="Arial"/>
+                <w:lang w:eastAsia="ja-JP"/>
+              </w:rPr>
+            </w:pPr>
+            <w:proofErr w:type="spellStart"/>
+            <w:r>
+              <w:rPr>
+                <w:rFonts w:ascii="Arial" w:hAnsi="Arial" w:cs="Arial"/>
+                <w:lang w:eastAsia="ja-JP"/>
+              </w:rPr>
+              <w:t>Manutenção</w:t>
+            </w:r>
+            <w:proofErr w:type="spellEnd"/>
+            <w:r>
+              <w:rPr>
+                <w:rFonts w:ascii="Arial" w:hAnsi="Arial" w:cs="Arial"/>
+                <w:lang w:eastAsia="ja-JP"/>
+              </w:rPr>
+              <w:t xml:space="preserve"> de </w:t>
+            </w:r>
+            <w:proofErr w:type="spellStart"/>
+            <w:r>
+              <w:rPr>
+                <w:rFonts w:ascii="Arial" w:hAnsi="Arial" w:cs="Arial"/>
+                <w:lang w:eastAsia="ja-JP"/>
+              </w:rPr>
+              <w:t>Usuários</w:t>
+            </w:r>
+            <w:proofErr w:type="spellEnd"/>
+          </w:p>
+        </w:tc>
+        <w:tc>
+          <w:tcPr>
+            <w:tcW w:w="990" w:type="dxa"/>
+            <w:shd w:val="clear" w:color="auto" w:fill="auto"/>
+            <w:noWrap/>
+            <w:vAlign w:val="center"/>
+          </w:tcPr>
+          <w:p>
+            <w:pPr>
+              <w:widowControl/>
+              <w:spacing w:line="240" w:lineRule="auto"/>
+              <w:jc w:val="center"/>
+              <w:rPr>
+                <w:rFonts w:ascii="Arial" w:hAnsi="Arial" w:cs="Arial"/>
+                <w:lang w:eastAsia="ja-JP"/>
+              </w:rPr>
+            </w:pPr>
+            <w:proofErr w:type="spellStart"/>
+            <w:r>
+              <w:rPr>
+                <w:rFonts w:ascii="Arial" w:hAnsi="Arial" w:cs="Arial"/>
+                <w:lang w:eastAsia="ja-JP"/>
+              </w:rPr>
+              <w:t>alta</w:t>
+            </w:r>
+            <w:proofErr w:type="spellEnd"/>
+          </w:p>
+        </w:tc>
+        <w:tc>
+          <w:tcPr>
+            <w:tcW w:w="990" w:type="dxa"/>
+            <w:shd w:val="clear" w:color="auto" w:fill="auto"/>
+            <w:noWrap/>
+            <w:vAlign w:val="center"/>
+          </w:tcPr>
+          <w:p>
+            <w:pPr>
+              <w:widowControl/>
+              <w:spacing w:line="240" w:lineRule="auto"/>
+              <w:jc w:val="center"/>
+              <w:rPr>
+                <w:rFonts w:ascii="Arial" w:hAnsi="Arial" w:cs="Arial"/>
+                <w:lang w:eastAsia="ja-JP"/>
+              </w:rPr>
+            </w:pPr>
+            <w:r>
+              <w:rPr>
+                <w:rFonts w:ascii="Arial" w:hAnsi="Arial" w:cs="Arial"/>
+                <w:lang w:eastAsia="ja-JP"/>
+              </w:rPr>
+              <w:t>8 h</w:t>
+            </w:r>
+          </w:p>
+        </w:tc>
+        <w:tc>
+          <w:tcPr>
+            <w:tcW w:w="720" w:type="dxa"/>
+            <w:shd w:val="clear" w:color="auto" w:fill="auto"/>
+            <w:noWrap/>
+            <w:vAlign w:val="center"/>
+          </w:tcPr>
+          <w:p>
+            <w:pPr>
+              <w:widowControl/>
+              <w:spacing w:line="240" w:lineRule="auto"/>
+              <w:jc w:val="center"/>
+              <w:rPr>
+                <w:rFonts w:ascii="Arial" w:hAnsi="Arial" w:cs="Arial"/>
+                <w:lang w:eastAsia="ja-JP"/>
+              </w:rPr>
+            </w:pPr>
+            <w:proofErr w:type="spellStart"/>
+            <w:r>
+              <w:rPr>
+                <w:rFonts w:ascii="Arial" w:hAnsi="Arial" w:cs="Arial"/>
+                <w:lang w:eastAsia="ja-JP"/>
+              </w:rPr>
+              <w:t>Terminado</w:t>
+            </w:r>
+            <w:proofErr w:type="spellEnd"/>
+          </w:p>
+        </w:tc>
+        <w:tc>
+          <w:tcPr>
+            <w:tcW w:w="1170" w:type="dxa"/>
+            <w:shd w:val="clear" w:color="auto" w:fill="auto"/>
+            <w:noWrap/>
+            <w:vAlign w:val="center"/>
+          </w:tcPr>
+          <w:p>
+            <w:pPr>
+              <w:widowControl/>
+              <w:spacing w:line="240" w:lineRule="auto"/>
+              <w:jc w:val="center"/>
+              <w:rPr>
+                <w:rFonts w:ascii="Arial" w:hAnsi="Arial" w:cs="Arial"/>
+                <w:lang w:eastAsia="ja-JP"/>
+              </w:rPr>
+            </w:pPr>
+            <w:proofErr w:type="spellStart"/>
+            <w:r>
+              <w:rPr>
+                <w:rFonts w:ascii="Arial" w:hAnsi="Arial" w:cs="Arial"/>
+                <w:lang w:eastAsia="ja-JP"/>
+              </w:rPr>
+              <w:t>Caso</w:t>
+            </w:r>
+            <w:proofErr w:type="spellEnd"/>
+            <w:r>
+              <w:rPr>
+                <w:rFonts w:ascii="Arial" w:hAnsi="Arial" w:cs="Arial"/>
+                <w:lang w:eastAsia="ja-JP"/>
+              </w:rPr>
+              <w:t xml:space="preserve"> de </w:t>
+            </w:r>
+            <w:proofErr w:type="spellStart"/>
+            <w:r>
+              <w:rPr>
+                <w:rFonts w:ascii="Arial" w:hAnsi="Arial" w:cs="Arial"/>
+                <w:lang w:eastAsia="ja-JP"/>
+              </w:rPr>
+              <w:t>uso</w:t>
+            </w:r>
+            <w:proofErr w:type="spellEnd"/>
+          </w:p>
+        </w:tc>
+        <w:tc>
+          <w:tcPr>
+            <w:tcW w:w="990" w:type="dxa"/>
+            <w:shd w:val="clear" w:color="auto" w:fill="auto"/>
+            <w:noWrap/>
+            <w:vAlign w:val="center"/>
+          </w:tcPr>
+          <w:p>
+            <w:pPr>
+              <w:widowControl/>
+              <w:spacing w:line="240" w:lineRule="auto"/>
+              <w:jc w:val="center"/>
+              <w:rPr>
+                <w:rFonts w:ascii="Arial" w:hAnsi="Arial" w:cs="Arial"/>
+                <w:lang w:eastAsia="ja-JP"/>
+              </w:rPr>
+            </w:pPr>
+            <w:r>
+              <w:rPr>
+                <w:rFonts w:ascii="Arial" w:hAnsi="Arial" w:cs="Arial"/>
+                <w:lang w:eastAsia="ja-JP"/>
+              </w:rPr>
+              <w:t>1</w:t>
+            </w:r>
+          </w:p>
+        </w:tc>
+        <w:tc>
+          <w:tcPr>
+            <w:tcW w:w="1080" w:type="dxa"/>
+            <w:shd w:val="clear" w:color="auto" w:fill="auto"/>
+            <w:noWrap/>
+            <w:vAlign w:val="center"/>
+          </w:tcPr>
+          <w:p>
+            <w:pPr>
+              <w:widowControl/>
+              <w:spacing w:line="240" w:lineRule="auto"/>
+              <w:jc w:val="center"/>
+              <w:rPr>
+                <w:rFonts w:ascii="Arial" w:hAnsi="Arial" w:cs="Arial"/>
+                <w:lang w:eastAsia="ja-JP"/>
+              </w:rPr>
+            </w:pPr>
+            <w:r>
+              <w:rPr>
+                <w:rFonts w:ascii="Arial" w:hAnsi="Arial" w:cs="Arial"/>
+                <w:lang w:eastAsia="ja-JP"/>
+              </w:rPr>
+              <w:t>Bruno Lima</w:t>
+            </w:r>
+          </w:p>
+        </w:tc>
+        <w:tc>
+          <w:tcPr>
+            <w:tcW w:w="900" w:type="dxa"/>
+            <w:shd w:val="clear" w:color="auto" w:fill="auto"/>
+            <w:noWrap/>
+            <w:vAlign w:val="center"/>
+          </w:tcPr>
+          <w:p>
+            <w:pPr>
+              <w:widowControl/>
+              <w:spacing w:line="240" w:lineRule="auto"/>
+              <w:jc w:val="center"/>
+              <w:rPr>
+                <w:rFonts w:ascii="Arial" w:hAnsi="Arial" w:cs="Arial"/>
+                <w:lang w:eastAsia="ja-JP"/>
+              </w:rPr>
+            </w:pPr>
+            <w:r>
+              <w:rPr>
+                <w:rFonts w:ascii="Arial" w:hAnsi="Arial" w:cs="Arial"/>
+                <w:lang w:eastAsia="ja-JP"/>
+              </w:rPr>
+              <w:t>8 h</w:t>
+            </w:r>
+          </w:p>
+        </w:tc>
+        <w:tc>
+          <w:tcPr>
+            <w:tcW w:w="1080" w:type="dxa"/>
+            <w:shd w:val="clear" w:color="auto" w:fill="auto"/>
+            <w:noWrap/>
+            <w:vAlign w:val="center"/>
+          </w:tcPr>
+          <w:p>
+            <w:pPr>
+              <w:widowControl/>
+              <w:spacing w:line="240" w:lineRule="auto"/>
+              <w:jc w:val="center"/>
+              <w:rPr>
+                <w:rFonts w:ascii="Arial" w:hAnsi="Arial" w:cs="Arial"/>
+                <w:lang w:eastAsia="ja-JP"/>
+              </w:rPr>
+            </w:pPr>
+            <w:r>
+              <w:rPr>
+                <w:rFonts w:ascii="Arial" w:hAnsi="Arial" w:cs="Arial"/>
+                <w:lang w:eastAsia="ja-JP"/>
+              </w:rPr>
+              <w:t>0 h</w:t>
+            </w:r>
+          </w:p>
+        </w:tc>
+      </w:tr>
+      <w:tr>
+        <w:trPr>
+          <w:trHeight w:val="255"/>
+        </w:trPr>
+        <w:tc>
+          <w:tcPr>
+            <w:tcW w:w="1543" w:type="dxa"/>
+            <w:shd w:val="clear" w:color="auto" w:fill="auto"/>
+            <w:noWrap/>
+            <w:vAlign w:val="center"/>
+          </w:tcPr>
+          <w:p>
+            <w:pPr>
+              <w:widowControl/>
+              <w:spacing w:line="240" w:lineRule="auto"/>
+              <w:jc w:val="center"/>
+              <w:rPr>
+                <w:rFonts w:ascii="Arial" w:hAnsi="Arial" w:cs="Arial"/>
+                <w:lang w:eastAsia="ja-JP"/>
+              </w:rPr>
+            </w:pPr>
+            <w:proofErr w:type="spellStart"/>
+            <w:r>
+              <w:rPr>
+                <w:rFonts w:ascii="Arial" w:hAnsi="Arial" w:cs="Arial"/>
+                <w:lang w:eastAsia="ja-JP"/>
+              </w:rPr>
+              <w:t>Manutenção</w:t>
+            </w:r>
+            <w:proofErr w:type="spellEnd"/>
+            <w:r>
+              <w:rPr>
+                <w:rFonts w:ascii="Arial" w:hAnsi="Arial" w:cs="Arial"/>
+                <w:lang w:eastAsia="ja-JP"/>
+              </w:rPr>
+              <w:t xml:space="preserve"> de </w:t>
+            </w:r>
+            <w:proofErr w:type="spellStart"/>
+            <w:r>
+              <w:rPr>
+                <w:rFonts w:ascii="Arial" w:hAnsi="Arial" w:cs="Arial"/>
+                <w:lang w:eastAsia="ja-JP"/>
+              </w:rPr>
+              <w:t>Vagas</w:t>
+            </w:r>
+            <w:proofErr w:type="spellEnd"/>
+          </w:p>
+        </w:tc>
+        <w:tc>
+          <w:tcPr>
+            <w:tcW w:w="990" w:type="dxa"/>
+            <w:shd w:val="clear" w:color="auto" w:fill="auto"/>
+            <w:noWrap/>
+            <w:vAlign w:val="center"/>
+          </w:tcPr>
+          <w:p>
+            <w:pPr>
+              <w:widowControl/>
+              <w:spacing w:line="240" w:lineRule="auto"/>
+              <w:jc w:val="center"/>
+              <w:rPr>
+                <w:rFonts w:ascii="Arial" w:hAnsi="Arial" w:cs="Arial"/>
+                <w:lang w:eastAsia="ja-JP"/>
+              </w:rPr>
+            </w:pPr>
+            <w:proofErr w:type="spellStart"/>
+            <w:r>
+              <w:rPr>
+                <w:rFonts w:ascii="Arial" w:hAnsi="Arial" w:cs="Arial"/>
+                <w:lang w:eastAsia="ja-JP"/>
+              </w:rPr>
+              <w:t>média</w:t>
+            </w:r>
+            <w:proofErr w:type="spellEnd"/>
+          </w:p>
+        </w:tc>
+        <w:tc>
+          <w:tcPr>
+            <w:tcW w:w="990" w:type="dxa"/>
+            <w:shd w:val="clear" w:color="auto" w:fill="auto"/>
+            <w:noWrap/>
+            <w:vAlign w:val="center"/>
+          </w:tcPr>
+          <w:p>
+            <w:pPr>
+              <w:widowControl/>
+              <w:spacing w:line="240" w:lineRule="auto"/>
+              <w:jc w:val="center"/>
+              <w:rPr>
+                <w:rFonts w:ascii="Arial" w:hAnsi="Arial" w:cs="Arial"/>
+                <w:lang w:eastAsia="ja-JP"/>
+              </w:rPr>
+            </w:pPr>
+            <w:r>
+              <w:rPr>
+                <w:rFonts w:ascii="Arial" w:hAnsi="Arial" w:cs="Arial"/>
+                <w:lang w:eastAsia="ja-JP"/>
+              </w:rPr>
+              <w:t>15 h</w:t>
+            </w:r>
+          </w:p>
+        </w:tc>
+        <w:tc>
+          <w:tcPr>
+            <w:tcW w:w="720" w:type="dxa"/>
+            <w:shd w:val="clear" w:color="auto" w:fill="auto"/>
+            <w:noWrap/>
+            <w:vAlign w:val="center"/>
+          </w:tcPr>
+          <w:p>
+            <w:pPr>
+              <w:widowControl/>
+              <w:spacing w:line="240" w:lineRule="auto"/>
+              <w:jc w:val="center"/>
+              <w:rPr>
+                <w:rFonts w:ascii="Arial" w:hAnsi="Arial" w:cs="Arial"/>
+                <w:lang w:eastAsia="ja-JP"/>
+              </w:rPr>
+            </w:pPr>
+            <w:proofErr w:type="spellStart"/>
+            <w:r>
+              <w:rPr>
+                <w:rFonts w:ascii="Arial" w:hAnsi="Arial" w:cs="Arial"/>
+                <w:lang w:eastAsia="ja-JP"/>
+              </w:rPr>
+              <w:t>Atribuído</w:t>
+            </w:r>
+            <w:proofErr w:type="spellEnd"/>
+          </w:p>
+        </w:tc>
+        <w:tc>
+          <w:tcPr>
+            <w:tcW w:w="1170" w:type="dxa"/>
+            <w:shd w:val="clear" w:color="auto" w:fill="auto"/>
+            <w:noWrap/>
+            <w:vAlign w:val="center"/>
+          </w:tcPr>
+          <w:p>
+            <w:pPr>
+              <w:widowControl/>
+              <w:spacing w:line="240" w:lineRule="auto"/>
+              <w:jc w:val="center"/>
+              <w:rPr>
+                <w:rFonts w:ascii="Arial" w:hAnsi="Arial" w:cs="Arial"/>
+                <w:lang w:val="pt-BR" w:eastAsia="ja-JP"/>
+              </w:rPr>
+            </w:pPr>
+            <w:r>
+              <w:rPr>
+                <w:rFonts w:ascii="Arial" w:hAnsi="Arial" w:cs="Arial"/>
+                <w:lang w:val="pt-BR" w:eastAsia="ja-JP"/>
+              </w:rPr>
+              <w:t>Manual de requisitos</w:t>
+            </w:r>
+          </w:p>
+        </w:tc>
+        <w:tc>
+          <w:tcPr>
+            <w:tcW w:w="990" w:type="dxa"/>
+            <w:shd w:val="clear" w:color="auto" w:fill="auto"/>
+            <w:noWrap/>
+            <w:vAlign w:val="center"/>
+          </w:tcPr>
+          <w:p>
+            <w:pPr>
+              <w:widowControl/>
+              <w:spacing w:line="240" w:lineRule="auto"/>
+              <w:jc w:val="center"/>
+              <w:rPr>
+                <w:rFonts w:ascii="Arial" w:hAnsi="Arial" w:cs="Arial"/>
+                <w:lang w:eastAsia="ja-JP"/>
+              </w:rPr>
+            </w:pPr>
+            <w:r>
+              <w:rPr>
+                <w:rFonts w:ascii="Arial" w:hAnsi="Arial" w:cs="Arial"/>
+                <w:lang w:eastAsia="ja-JP"/>
+              </w:rPr>
+              <w:t>2</w:t>
+            </w:r>
+          </w:p>
+        </w:tc>
+        <w:tc>
+          <w:tcPr>
+            <w:tcW w:w="1080" w:type="dxa"/>
+            <w:shd w:val="clear" w:color="auto" w:fill="auto"/>
+            <w:noWrap/>
+            <w:vAlign w:val="center"/>
+          </w:tcPr>
+          <w:p>
+            <w:pPr>
+              <w:widowControl/>
+              <w:spacing w:line="240" w:lineRule="auto"/>
+              <w:jc w:val="center"/>
+              <w:rPr>
+                <w:rFonts w:ascii="Arial" w:hAnsi="Arial" w:cs="Arial"/>
+                <w:lang w:eastAsia="ja-JP"/>
+              </w:rPr>
+            </w:pPr>
+            <w:proofErr w:type="spellStart"/>
+            <w:r>
+              <w:rPr>
+                <w:rFonts w:ascii="Arial" w:hAnsi="Arial" w:cs="Arial"/>
+                <w:lang w:eastAsia="ja-JP"/>
+              </w:rPr>
+              <w:t>Guilherme</w:t>
+            </w:r>
+            <w:proofErr w:type="spellEnd"/>
+            <w:r>
+              <w:rPr>
+                <w:rFonts w:ascii="Arial" w:hAnsi="Arial" w:cs="Arial"/>
+                <w:lang w:eastAsia="ja-JP"/>
+              </w:rPr>
+              <w:t xml:space="preserve"> </w:t>
+            </w:r>
+            <w:proofErr w:type="spellStart"/>
+            <w:r>
+              <w:rPr>
+                <w:rFonts w:ascii="Arial" w:hAnsi="Arial" w:cs="Arial"/>
+                <w:lang w:eastAsia="ja-JP"/>
+              </w:rPr>
+              <w:t>Araujo</w:t>
+            </w:r>
+            <w:proofErr w:type="spellEnd"/>
+          </w:p>
+        </w:tc>
+        <w:tc>
+          <w:tcPr>
+            <w:tcW w:w="900" w:type="dxa"/>
+            <w:shd w:val="clear" w:color="auto" w:fill="auto"/>
+            <w:noWrap/>
+            <w:vAlign w:val="center"/>
+          </w:tcPr>
+          <w:p>
+            <w:pPr>
+              <w:widowControl/>
+              <w:spacing w:line="240" w:lineRule="auto"/>
+              <w:jc w:val="center"/>
+              <w:rPr>
+                <w:rFonts w:ascii="Arial" w:hAnsi="Arial" w:cs="Arial"/>
+                <w:lang w:eastAsia="ja-JP"/>
+              </w:rPr>
+            </w:pPr>
+            <w:r>
+              <w:rPr>
+                <w:rFonts w:ascii="Arial" w:hAnsi="Arial" w:cs="Arial"/>
+                <w:lang w:eastAsia="ja-JP"/>
+              </w:rPr>
+              <w:t>1 h</w:t>
+            </w:r>
+          </w:p>
+        </w:tc>
+        <w:tc>
+          <w:tcPr>
+            <w:tcW w:w="1080" w:type="dxa"/>
+            <w:shd w:val="clear" w:color="auto" w:fill="auto"/>
+            <w:noWrap/>
+            <w:vAlign w:val="center"/>
+          </w:tcPr>
+          <w:p>
+            <w:pPr>
+              <w:widowControl/>
+              <w:spacing w:line="240" w:lineRule="auto"/>
+              <w:jc w:val="center"/>
+              <w:rPr>
+                <w:rFonts w:ascii="Arial" w:hAnsi="Arial" w:cs="Arial"/>
+                <w:lang w:eastAsia="ja-JP"/>
+              </w:rPr>
+            </w:pPr>
+            <w:r>
+              <w:rPr>
+                <w:rFonts w:ascii="Arial" w:hAnsi="Arial" w:cs="Arial"/>
+                <w:lang w:eastAsia="ja-JP"/>
+              </w:rPr>
+              <w:t>14 h</w:t>
+            </w:r>
           </w:p>
         </w:tc>
       </w:tr>
@@ -2106,26 +3500,24 @@
               <w:bottom w:val="single" w:sz="4" w:space="0" w:color="auto"/>
               <w:right w:val="single" w:sz="4" w:space="0" w:color="auto"/>
             </w:tcBorders>
+            <w:vAlign w:val="center"/>
           </w:tcPr>
           <w:p>
             <w:pPr>
               <w:pStyle w:val="Corpodetexto"/>
               <w:ind w:left="0"/>
-              <w:rPr>
+              <w:jc w:val="center"/>
+              <w:rPr>
+                <w:rFonts w:ascii="Arial" w:hAnsi="Arial" w:cs="Arial"/>
                 <w:lang w:val="pt-BR"/>
               </w:rPr>
             </w:pPr>
             <w:r>
               <w:rPr>
+                <w:rFonts w:ascii="Arial" w:hAnsi="Arial" w:cs="Arial"/>
                 <w:lang w:val="pt-BR"/>
               </w:rPr>
-              <w:t>Simular Entrada/Saída de ve</w:t>
-            </w:r>
-            <w:r>
-              <w:rPr>
-                <w:lang w:val="pt-BR"/>
-              </w:rPr>
-              <w:t>ículos</w:t>
+              <w:t>Simular Entrada/Saída de veículos</w:t>
             </w:r>
           </w:p>
         </w:tc>
@@ -2138,17 +3530,21 @@
               <w:bottom w:val="single" w:sz="4" w:space="0" w:color="auto"/>
               <w:right w:val="single" w:sz="4" w:space="0" w:color="auto"/>
             </w:tcBorders>
+            <w:vAlign w:val="center"/>
           </w:tcPr>
           <w:p>
             <w:pPr>
               <w:pStyle w:val="Corpodetexto"/>
               <w:ind w:left="0"/>
-              <w:rPr>
+              <w:jc w:val="center"/>
+              <w:rPr>
+                <w:rFonts w:ascii="Arial" w:hAnsi="Arial" w:cs="Arial"/>
                 <w:lang w:val="pt-BR"/>
               </w:rPr>
             </w:pPr>
             <w:r>
               <w:rPr>
+                <w:rFonts w:ascii="Arial" w:hAnsi="Arial" w:cs="Arial"/>
                 <w:lang w:val="pt-BR"/>
               </w:rPr>
               <w:t>Resolvido</w:t>
@@ -2164,17 +3560,21 @@
               <w:bottom w:val="single" w:sz="4" w:space="0" w:color="auto"/>
               <w:right w:val="single" w:sz="4" w:space="0" w:color="auto"/>
             </w:tcBorders>
+            <w:vAlign w:val="center"/>
           </w:tcPr>
           <w:p>
             <w:pPr>
               <w:pStyle w:val="Corpodetexto"/>
               <w:ind w:left="0"/>
-              <w:rPr>
+              <w:jc w:val="center"/>
+              <w:rPr>
+                <w:rFonts w:ascii="Arial" w:hAnsi="Arial" w:cs="Arial"/>
                 <w:lang w:val="pt-BR"/>
               </w:rPr>
             </w:pPr>
             <w:r>
               <w:rPr>
+                <w:rFonts w:ascii="Arial" w:hAnsi="Arial" w:cs="Arial"/>
                 <w:lang w:val="pt-BR"/>
               </w:rPr>
               <w:t xml:space="preserve">A entrada e saída de veículos </w:t>
@@ -2182,6 +3582,7 @@
             <w:proofErr w:type="gramStart"/>
             <w:r>
               <w:rPr>
+                <w:rFonts w:ascii="Arial" w:hAnsi="Arial" w:cs="Arial"/>
                 <w:lang w:val="pt-BR"/>
               </w:rPr>
               <w:t>é controlada com a ajuda de hardwares</w:t>
@@ -2189,6 +3590,7 @@
             <w:proofErr w:type="gramEnd"/>
             <w:r>
               <w:rPr>
+                <w:rFonts w:ascii="Arial" w:hAnsi="Arial" w:cs="Arial"/>
                 <w:lang w:val="pt-BR"/>
               </w:rPr>
               <w:t>, os quais não serão tratados no projeto</w:t>
@@ -2206,15 +3608,32 @@
               <w:bottom w:val="single" w:sz="4" w:space="0" w:color="auto"/>
               <w:right w:val="single" w:sz="4" w:space="0" w:color="auto"/>
             </w:tcBorders>
+            <w:vAlign w:val="center"/>
           </w:tcPr>
           <w:p>
             <w:pPr>
               <w:pStyle w:val="Corpodetexto"/>
               <w:ind w:left="0"/>
-              <w:rPr>
+              <w:jc w:val="center"/>
+              <w:rPr>
+                <w:rFonts w:ascii="Arial" w:hAnsi="Arial" w:cs="Arial"/>
                 <w:lang w:val="pt-BR"/>
               </w:rPr>
             </w:pPr>
+            <w:r>
+              <w:rPr>
+                <w:rFonts w:ascii="Arial" w:hAnsi="Arial" w:cs="Arial"/>
+                <w:lang w:val="pt-BR"/>
+              </w:rPr>
+              <w:t xml:space="preserve">Criar banco de dados para uso </w:t>
+            </w:r>
+            <w:r>
+              <w:rPr>
+                <w:rFonts w:ascii="Arial" w:hAnsi="Arial" w:cs="Arial"/>
+                <w:lang w:val="pt-BR"/>
+              </w:rPr>
+              <w:t>da aplicação desktop e WEB</w:t>
+            </w:r>
           </w:p>
         </w:tc>
         <w:tc>
@@ -2226,15 +3645,25 @@
               <w:bottom w:val="single" w:sz="4" w:space="0" w:color="auto"/>
               <w:right w:val="single" w:sz="4" w:space="0" w:color="auto"/>
             </w:tcBorders>
+            <w:vAlign w:val="center"/>
           </w:tcPr>
           <w:p>
             <w:pPr>
               <w:pStyle w:val="Corpodetexto"/>
               <w:ind w:left="0"/>
-              <w:rPr>
+              <w:jc w:val="center"/>
+              <w:rPr>
+                <w:rFonts w:ascii="Arial" w:hAnsi="Arial" w:cs="Arial"/>
                 <w:lang w:val="pt-BR"/>
               </w:rPr>
             </w:pPr>
+            <w:r>
+              <w:rPr>
+                <w:rFonts w:ascii="Arial" w:hAnsi="Arial" w:cs="Arial"/>
+                <w:lang w:val="pt-BR"/>
+              </w:rPr>
+              <w:t>A Resolver</w:t>
+            </w:r>
           </w:p>
         </w:tc>
         <w:tc>
@@ -2246,15 +3675,25 @@
               <w:bottom w:val="single" w:sz="4" w:space="0" w:color="auto"/>
               <w:right w:val="single" w:sz="4" w:space="0" w:color="auto"/>
             </w:tcBorders>
+            <w:vAlign w:val="center"/>
           </w:tcPr>
           <w:p>
             <w:pPr>
               <w:pStyle w:val="Corpodetexto"/>
               <w:ind w:left="0"/>
-              <w:rPr>
+              <w:jc w:val="center"/>
+              <w:rPr>
+                <w:rFonts w:ascii="Arial" w:hAnsi="Arial" w:cs="Arial"/>
                 <w:lang w:val="pt-BR"/>
               </w:rPr>
             </w:pPr>
+            <w:r>
+              <w:rPr>
+                <w:rFonts w:ascii="Arial" w:hAnsi="Arial" w:cs="Arial"/>
+                <w:lang w:val="pt-BR"/>
+              </w:rPr>
+              <w:t>Nenhum dos integrantes do grupo já criou algo do tipo</w:t>
+            </w:r>
           </w:p>
         </w:tc>
       </w:tr>
@@ -2268,12 +3707,15 @@
               <w:bottom w:val="single" w:sz="4" w:space="0" w:color="auto"/>
               <w:right w:val="single" w:sz="4" w:space="0" w:color="auto"/>
             </w:tcBorders>
+            <w:vAlign w:val="center"/>
           </w:tcPr>
           <w:p>
             <w:pPr>
               <w:pStyle w:val="Corpodetexto"/>
               <w:ind w:left="0"/>
-              <w:rPr>
+              <w:jc w:val="center"/>
+              <w:rPr>
+                <w:rFonts w:ascii="Arial" w:hAnsi="Arial" w:cs="Arial"/>
                 <w:lang w:val="pt-BR"/>
               </w:rPr>
             </w:pPr>
@@ -2288,12 +3730,15 @@
               <w:bottom w:val="single" w:sz="4" w:space="0" w:color="auto"/>
               <w:right w:val="single" w:sz="4" w:space="0" w:color="auto"/>
             </w:tcBorders>
+            <w:vAlign w:val="center"/>
           </w:tcPr>
           <w:p>
             <w:pPr>
               <w:pStyle w:val="Corpodetexto"/>
               <w:ind w:left="0"/>
-              <w:rPr>
+              <w:jc w:val="center"/>
+              <w:rPr>
+                <w:rFonts w:ascii="Arial" w:hAnsi="Arial" w:cs="Arial"/>
                 <w:lang w:val="pt-BR"/>
               </w:rPr>
             </w:pPr>
@@ -2308,12 +3753,15 @@
               <w:bottom w:val="single" w:sz="4" w:space="0" w:color="auto"/>
               <w:right w:val="single" w:sz="4" w:space="0" w:color="auto"/>
             </w:tcBorders>
+            <w:vAlign w:val="center"/>
           </w:tcPr>
           <w:p>
             <w:pPr>
               <w:pStyle w:val="Corpodetexto"/>
               <w:ind w:left="0"/>
-              <w:rPr>
+              <w:jc w:val="center"/>
+              <w:rPr>
+                <w:rFonts w:ascii="Arial" w:hAnsi="Arial" w:cs="Arial"/>
                 <w:lang w:val="pt-BR"/>
               </w:rPr>
             </w:pPr>
@@ -2331,119 +3779,133 @@
     <w:p>
       <w:pPr>
         <w:pStyle w:val="Ttulo1"/>
-      </w:pPr>
-      <w:r>
+        <w:rPr>
+          <w:lang w:val="pt-BR"/>
+        </w:rPr>
+      </w:pPr>
+      <w:r>
+        <w:rPr>
+          <w:lang w:val="pt-BR"/>
+        </w:rPr>
         <w:t xml:space="preserve">5.  </w:t>
       </w:r>
       <w:r>
-        <w:t>Evaluation criteria</w:t>
+        <w:rPr>
+          <w:lang w:val="pt-BR"/>
+        </w:rPr>
+        <w:t>Critérios de avaliação</w:t>
       </w:r>
     </w:p>
     <w:p>
       <w:pPr>
         <w:pStyle w:val="InfoBlue"/>
         <w:rPr>
+          <w:rFonts w:ascii="Arial" w:hAnsi="Arial" w:cs="Arial"/>
           <w:vanish w:val="0"/>
-        </w:rPr>
-      </w:pPr>
-      <w:proofErr w:type="gramStart"/>
-      <w:r>
-        <w:rPr>
+          <w:color w:val="000000" w:themeColor="text1"/>
+          <w:lang w:val="pt-BR"/>
+        </w:rPr>
+      </w:pPr>
+      <w:r>
+        <w:rPr>
+          <w:rFonts w:ascii="Arial" w:hAnsi="Arial" w:cs="Arial"/>
           <w:vanish w:val="0"/>
-        </w:rPr>
-        <w:t xml:space="preserve">[A brief description of how to evaluate </w:t>
-      </w:r>
-      <w:r>
-        <w:rPr>
-          <w:vanish w:val="0"/>
-        </w:rPr>
-        <w:t xml:space="preserve">whether </w:t>
-      </w:r>
-      <w:r>
-        <w:rPr>
-          <w:vanish w:val="0"/>
-        </w:rPr>
-        <w:t>the high-level objectives were met</w:t>
-      </w:r>
-      <w:r>
-        <w:rPr>
-          <w:vanish w:val="0"/>
-        </w:rPr>
-        <w:t>.</w:t>
-      </w:r>
-      <w:proofErr w:type="gramEnd"/>
-      <w:r>
-        <w:rPr>
-          <w:vanish w:val="0"/>
-        </w:rPr>
-        <w:t xml:space="preserve"> Examples follow.</w:t>
-      </w:r>
-      <w:r>
-        <w:rPr>
-          <w:vanish w:val="0"/>
-        </w:rPr>
-        <w:t>]</w:t>
+          <w:color w:val="000000" w:themeColor="text1"/>
+          <w:lang w:val="pt-BR"/>
+        </w:rPr>
+        <w:t>Os itens a seguir foram avaliados de acordo com o resultado apresentado em comparação com o que se esperava.</w:t>
       </w:r>
     </w:p>
     <w:p>
       <w:pPr>
         <w:pStyle w:val="Ttulo2"/>
-      </w:pPr>
-      <w:r>
-        <w:t xml:space="preserve">97% of </w:t>
-      </w:r>
-      <w:r>
-        <w:t xml:space="preserve">system-level </w:t>
-      </w:r>
-      <w:r>
-        <w:t>test cases passed.</w:t>
+        <w:rPr>
+          <w:b w:val="0"/>
+          <w:lang w:val="pt-BR"/>
+        </w:rPr>
+      </w:pPr>
+      <w:r>
+        <w:rPr>
+          <w:b w:val="0"/>
+          <w:lang w:val="pt-BR"/>
+        </w:rPr>
+        <w:t>O relatório de requisitos passou.</w:t>
       </w:r>
     </w:p>
     <w:p>
       <w:pPr>
         <w:pStyle w:val="Ttulo2"/>
-      </w:pPr>
-      <w:r>
-        <w:t xml:space="preserve">Walkthrough of iteration build with </w:t>
-      </w:r>
-      <w:r>
-        <w:t>D</w:t>
-      </w:r>
-      <w:r>
-        <w:t>epartment</w:t>
-      </w:r>
-      <w:r>
-        <w:t>s</w:t>
-      </w:r>
-      <w:r>
-        <w:t xml:space="preserve"> X and Y receive</w:t>
-      </w:r>
-      <w:r>
-        <w:t>d</w:t>
-      </w:r>
-      <w:r>
-        <w:t xml:space="preserve"> favorable response.</w:t>
+        <w:rPr>
+          <w:b w:val="0"/>
+          <w:lang w:val="pt-BR"/>
+        </w:rPr>
+      </w:pPr>
+      <w:r>
+        <w:rPr>
+          <w:b w:val="0"/>
+          <w:lang w:val="pt-BR"/>
+        </w:rPr>
+        <w:t>O manual de caso de uso está de acordo com o esperado.</w:t>
       </w:r>
     </w:p>
     <w:p>
       <w:pPr>
         <w:pStyle w:val="Ttulo2"/>
-      </w:pPr>
+        <w:rPr>
+          <w:b w:val="0"/>
+          <w:lang w:val="pt-BR"/>
+        </w:rPr>
+      </w:pPr>
+      <w:r>
+        <w:rPr>
+          <w:b w:val="0"/>
+          <w:lang w:val="pt-BR"/>
+        </w:rPr>
+        <w:t xml:space="preserve">Foi </w:t>
+      </w:r>
       <w:proofErr w:type="gramStart"/>
       <w:r>
-        <w:t>Favorable response to technical demo.</w:t>
+        <w:rPr>
+          <w:b w:val="0"/>
+          <w:lang w:val="pt-BR"/>
+        </w:rPr>
+        <w:t>implementado</w:t>
       </w:r>
       <w:proofErr w:type="gramEnd"/>
+      <w:r>
+        <w:rPr>
+          <w:b w:val="0"/>
+          <w:lang w:val="pt-BR"/>
+        </w:rPr>
+        <w:t xml:space="preserve"> tudo o que se esperava para esta iteração.</w:t>
+      </w:r>
     </w:p>
     <w:p>
       <w:pPr>
+        <w:rPr>
+          <w:lang w:val="pt-BR"/>
+        </w:rPr>
+      </w:pPr>
+    </w:p>
+    <w:p>
+      <w:pPr>
+        <w:rPr>
+          <w:lang w:val="pt-BR"/>
+        </w:rPr>
+      </w:pPr>
+    </w:p>
+    <w:p>
+      <w:pPr>
         <w:pStyle w:val="Ttulo1"/>
       </w:pPr>
       <w:r>
         <w:t>6</w:t>
       </w:r>
       <w:r>
-        <w:t>.  Assessment</w:t>
+        <w:t xml:space="preserve">.  </w:t>
+      </w:r>
+      <w:r>
+        <w:t>Avaliação</w:t>
       </w:r>
     </w:p>
     <w:p>
@@ -3077,7 +4539,10 @@
             <w:jc w:val="center"/>
           </w:pPr>
           <w:r>
-            <w:t>Smart Parking</w:t>
+            <w:t>Parking</w:t>
+          </w:r>
+          <w:r>
+            <w:t>-smart</w:t>
           </w:r>
           <w:r>
             <w:t xml:space="preserve">, </w:t>
@@ -3137,7 +4602,7 @@
               <w:rStyle w:val="Nmerodepgina"/>
               <w:noProof/>
             </w:rPr>
-            <w:t>2</w:t>
+            <w:t>1</w:t>
           </w:r>
           <w:r>
             <w:rPr>

</xml_diff>

<commit_message>
Conclusão do plano de iteração
</commit_message>
<xml_diff>
--- a/Plano de Iteração.docx
+++ b/Plano de Iteração.docx
@@ -6,11 +6,13 @@
       <w:pPr>
         <w:pStyle w:val="Ttulo"/>
         <w:rPr>
+          <w:rFonts w:cs="Arial"/>
           <w:lang w:val="pt-BR"/>
         </w:rPr>
       </w:pPr>
       <w:r>
         <w:rPr>
+          <w:rFonts w:cs="Arial"/>
           <w:lang w:val="pt-BR"/>
         </w:rPr>
         <w:t>Sistema de Gerenciamento do Estacionamento da UFBA</w:t>
@@ -19,6 +21,7 @@
     <w:p>
       <w:pPr>
         <w:rPr>
+          <w:rFonts w:ascii="Arial" w:hAnsi="Arial" w:cs="Arial"/>
           <w:lang w:val="pt-BR"/>
         </w:rPr>
       </w:pPr>
@@ -26,12 +29,19 @@
     <w:p>
       <w:pPr>
         <w:pStyle w:val="Ttulo"/>
-      </w:pPr>
-      <w:r>
+        <w:rPr>
+          <w:rFonts w:cs="Arial"/>
+        </w:rPr>
+      </w:pPr>
+      <w:r>
+        <w:rPr>
+          <w:rFonts w:cs="Arial"/>
+        </w:rPr>
         <w:t>Plano de</w:t>
       </w:r>
       <w:r>
         <w:rPr>
+          <w:rFonts w:cs="Arial"/>
           <w:lang w:val="pt-BR"/>
         </w:rPr>
         <w:t xml:space="preserve"> Iteração</w:t>
@@ -41,129 +51,160 @@
       <w:pPr>
         <w:pStyle w:val="Ttulo"/>
         <w:jc w:val="left"/>
+        <w:rPr>
+          <w:rFonts w:cs="Arial"/>
+        </w:rPr>
       </w:pPr>
     </w:p>
     <w:p>
       <w:pPr>
         <w:pStyle w:val="InfoBlue"/>
-      </w:pPr>
-      <w:r>
-        <w:t xml:space="preserve">[Note: </w:t>
-      </w:r>
-      <w:r>
-        <w:t xml:space="preserve">Text </w:t>
-      </w:r>
-      <w:r>
-        <w:t>enclosed in square brackets and displayed in blue italics (style=InfoBlue) is included to provide guidance to the author and should be deleted before publishing the document.]</w:t>
+        <w:rPr>
+          <w:rFonts w:ascii="Arial" w:hAnsi="Arial" w:cs="Arial"/>
+        </w:rPr>
+      </w:pPr>
+      <w:r>
+        <w:rPr>
+          <w:rFonts w:ascii="Arial" w:hAnsi="Arial" w:cs="Arial"/>
+        </w:rPr>
+        <w:t>[Note: Text enclosed in square brackets and displayed in blue italics (style=InfoBlue) is included to provide guidance to the author and should be deleted before publishing the document.]</w:t>
       </w:r>
     </w:p>
     <w:p>
       <w:pPr>
         <w:pStyle w:val="Ttulo1"/>
-      </w:pPr>
-      <w:r>
+        <w:rPr>
+          <w:rFonts w:cs="Arial"/>
+        </w:rPr>
+      </w:pPr>
+      <w:r>
+        <w:rPr>
+          <w:rFonts w:cs="Arial"/>
+        </w:rPr>
         <w:t xml:space="preserve">1.  </w:t>
       </w:r>
       <w:r>
         <w:rPr>
+          <w:rFonts w:cs="Arial"/>
           <w:lang w:val="pt-BR"/>
         </w:rPr>
         <w:t>Principais</w:t>
       </w:r>
       <w:r>
+        <w:rPr>
+          <w:rFonts w:cs="Arial"/>
+        </w:rPr>
         <w:t xml:space="preserve"> Marcos</w:t>
       </w:r>
     </w:p>
     <w:p>
       <w:pPr>
         <w:pStyle w:val="Ttulo1"/>
-      </w:pPr>
-      <w:r>
-        <w:rPr>
+        <w:rPr>
+          <w:rFonts w:cs="Arial"/>
+        </w:rPr>
+      </w:pPr>
+      <w:r>
+        <w:rPr>
+          <w:rFonts w:cs="Arial"/>
           <w:vanish/>
         </w:rPr>
         <w:t>[</w:t>
       </w:r>
       <w:r>
         <w:rPr>
+          <w:rFonts w:cs="Arial"/>
           <w:vanish/>
         </w:rPr>
         <w:t xml:space="preserve">Key dates </w:t>
       </w:r>
       <w:r>
         <w:rPr>
+          <w:rFonts w:cs="Arial"/>
           <w:vanish/>
         </w:rPr>
         <w:t xml:space="preserve">showing timelines, </w:t>
       </w:r>
       <w:r>
         <w:rPr>
+          <w:rFonts w:cs="Arial"/>
           <w:vanish/>
         </w:rPr>
         <w:t>such as star</w:t>
       </w:r>
       <w:r>
         <w:rPr>
+          <w:rFonts w:cs="Arial"/>
           <w:vanish/>
         </w:rPr>
         <w:t>t</w:t>
       </w:r>
       <w:r>
         <w:rPr>
+          <w:rFonts w:cs="Arial"/>
           <w:vanish/>
         </w:rPr>
         <w:t xml:space="preserve"> and end date</w:t>
       </w:r>
       <w:r>
         <w:rPr>
+          <w:rFonts w:cs="Arial"/>
           <w:vanish/>
         </w:rPr>
         <w:t xml:space="preserve">; </w:t>
       </w:r>
       <w:r>
         <w:rPr>
+          <w:rFonts w:cs="Arial"/>
           <w:vanish/>
         </w:rPr>
         <w:t>intermediate milestones</w:t>
       </w:r>
       <w:r>
         <w:rPr>
+          <w:rFonts w:cs="Arial"/>
           <w:vanish/>
         </w:rPr>
         <w:t xml:space="preserve">; </w:t>
       </w:r>
       <w:r>
         <w:rPr>
+          <w:rFonts w:cs="Arial"/>
           <w:vanish/>
         </w:rPr>
         <w:t>synchronization points with other teams</w:t>
       </w:r>
       <w:r>
         <w:rPr>
+          <w:rFonts w:cs="Arial"/>
           <w:vanish/>
         </w:rPr>
         <w:t>;</w:t>
       </w:r>
       <w:r>
         <w:rPr>
+          <w:rFonts w:cs="Arial"/>
           <w:vanish/>
         </w:rPr>
         <w:t xml:space="preserve"> </w:t>
       </w:r>
       <w:r>
         <w:rPr>
+          <w:rFonts w:cs="Arial"/>
           <w:vanish/>
         </w:rPr>
         <w:t>demos</w:t>
       </w:r>
       <w:r>
         <w:rPr>
+          <w:rFonts w:cs="Arial"/>
           <w:vanish/>
         </w:rPr>
         <w:t>;</w:t>
       </w:r>
       <w:r>
         <w:rPr>
+          <w:rFonts w:cs="Arial"/>
           <w:vanish/>
         </w:rPr>
         <w:t xml:space="preserve"> and so on for the iteration.]</w:t>
@@ -421,7 +462,25 @@
                 <w:szCs w:val="24"/>
                 <w:lang w:val="pt-BR"/>
               </w:rPr>
-              <w:t>25/05/2014</w:t>
+              <w:t>2</w:t>
+            </w:r>
+            <w:r>
+              <w:rPr>
+                <w:rFonts w:ascii="Arial" w:hAnsi="Arial" w:cs="Arial"/>
+                <w:sz w:val="24"/>
+                <w:szCs w:val="24"/>
+                <w:lang w:val="pt-BR"/>
+              </w:rPr>
+              <w:t>5</w:t>
+            </w:r>
+            <w:r>
+              <w:rPr>
+                <w:rFonts w:ascii="Arial" w:hAnsi="Arial" w:cs="Arial"/>
+                <w:sz w:val="24"/>
+                <w:szCs w:val="24"/>
+                <w:lang w:val="pt-BR"/>
+              </w:rPr>
+              <w:t>/05/2014</w:t>
             </w:r>
           </w:p>
         </w:tc>
@@ -638,25 +697,43 @@
       <w:pPr>
         <w:pStyle w:val="Corpodetexto"/>
         <w:ind w:left="0"/>
+        <w:rPr>
+          <w:rFonts w:ascii="Arial" w:hAnsi="Arial" w:cs="Arial"/>
+        </w:rPr>
       </w:pPr>
     </w:p>
     <w:p>
       <w:pPr>
         <w:pStyle w:val="Ttulo1"/>
-      </w:pPr>
-      <w:r>
+        <w:rPr>
+          <w:rFonts w:cs="Arial"/>
+        </w:rPr>
+      </w:pPr>
+      <w:r>
+        <w:rPr>
+          <w:rFonts w:cs="Arial"/>
+        </w:rPr>
         <w:t xml:space="preserve">2.  </w:t>
       </w:r>
       <w:proofErr w:type="spellStart"/>
       <w:r>
+        <w:rPr>
+          <w:rFonts w:cs="Arial"/>
+        </w:rPr>
         <w:t>Objetivos</w:t>
       </w:r>
       <w:proofErr w:type="spellEnd"/>
       <w:r>
+        <w:rPr>
+          <w:rFonts w:cs="Arial"/>
+        </w:rPr>
         <w:t xml:space="preserve"> de Alto </w:t>
       </w:r>
       <w:proofErr w:type="spellStart"/>
       <w:r>
+        <w:rPr>
+          <w:rFonts w:cs="Arial"/>
+        </w:rPr>
         <w:t>Nível</w:t>
       </w:r>
       <w:proofErr w:type="spellEnd"/>
@@ -667,12 +744,14 @@
         <w:ind w:left="720"/>
         <w:jc w:val="both"/>
         <w:rPr>
+          <w:rFonts w:cs="Arial"/>
           <w:b w:val="0"/>
           <w:lang w:val="pt-BR"/>
         </w:rPr>
       </w:pPr>
       <w:r>
         <w:rPr>
+          <w:rFonts w:cs="Arial"/>
           <w:b w:val="0"/>
           <w:lang w:val="pt-BR"/>
         </w:rPr>
@@ -680,6 +759,7 @@
       </w:r>
       <w:r>
         <w:rPr>
+          <w:rFonts w:cs="Arial"/>
           <w:b w:val="0"/>
           <w:lang w:val="pt-BR"/>
         </w:rPr>
@@ -687,6 +767,7 @@
       </w:r>
       <w:r>
         <w:rPr>
+          <w:rFonts w:cs="Arial"/>
           <w:b w:val="0"/>
           <w:lang w:val="pt-BR"/>
         </w:rPr>
@@ -694,6 +775,7 @@
       </w:r>
       <w:r>
         <w:rPr>
+          <w:rFonts w:cs="Arial"/>
           <w:b w:val="0"/>
           <w:lang w:val="pt-BR"/>
         </w:rPr>
@@ -701,6 +783,7 @@
       </w:r>
       <w:r>
         <w:rPr>
+          <w:rFonts w:cs="Arial"/>
           <w:b w:val="0"/>
           <w:lang w:val="pt-BR"/>
         </w:rPr>
@@ -709,15 +792,6 @@
     </w:p>
     <w:p>
       <w:pPr>
-        <w:jc w:val="both"/>
-        <w:rPr>
-          <w:lang w:val="pt-BR"/>
-        </w:rPr>
-      </w:pPr>
-    </w:p>
-    <w:p>
-      <w:pPr>
-        <w:jc w:val="both"/>
         <w:rPr>
           <w:rFonts w:ascii="Arial" w:hAnsi="Arial" w:cs="Arial"/>
           <w:sz w:val="24"/>
@@ -727,6 +801,7 @@
       </w:pPr>
       <w:r>
         <w:rPr>
+          <w:rFonts w:ascii="Arial" w:hAnsi="Arial" w:cs="Arial"/>
           <w:lang w:val="pt-BR"/>
         </w:rPr>
         <w:tab/>
@@ -738,12 +813,11 @@
           <w:szCs w:val="24"/>
           <w:lang w:val="pt-BR"/>
         </w:rPr>
-        <w:t>2.2 – Entregar parte desktop do projeto com principais funcionalidades.</w:t>
+        <w:t>2.2 – Concluir análise de requisitos.</w:t>
       </w:r>
     </w:p>
     <w:p>
       <w:pPr>
-        <w:jc w:val="both"/>
         <w:rPr>
           <w:rFonts w:ascii="Arial" w:hAnsi="Arial" w:cs="Arial"/>
           <w:sz w:val="24"/>
@@ -754,7 +828,6 @@
     </w:p>
     <w:p>
       <w:pPr>
-        <w:jc w:val="both"/>
         <w:rPr>
           <w:rFonts w:ascii="Arial" w:hAnsi="Arial" w:cs="Arial"/>
           <w:sz w:val="24"/>
@@ -770,37 +843,146 @@
           <w:lang w:val="pt-BR"/>
         </w:rPr>
         <w:tab/>
-        <w:t>2.3 – Elaborar um modelo para parte WEB do projeto.</w:t>
+        <w:t>2.3 – Concluir Relatório de caso de uso.</w:t>
       </w:r>
     </w:p>
     <w:p>
       <w:pPr>
-        <w:rPr>
+        <w:jc w:val="both"/>
+        <w:rPr>
+          <w:rFonts w:ascii="Arial" w:hAnsi="Arial" w:cs="Arial"/>
           <w:lang w:val="pt-BR"/>
         </w:rPr>
       </w:pPr>
     </w:p>
     <w:p>
       <w:pPr>
+        <w:jc w:val="both"/>
+        <w:rPr>
+          <w:rFonts w:ascii="Arial" w:hAnsi="Arial" w:cs="Arial"/>
+          <w:sz w:val="24"/>
+          <w:szCs w:val="24"/>
+          <w:lang w:val="pt-BR"/>
+        </w:rPr>
+      </w:pPr>
+      <w:r>
+        <w:rPr>
+          <w:rFonts w:ascii="Arial" w:hAnsi="Arial" w:cs="Arial"/>
+          <w:lang w:val="pt-BR"/>
+        </w:rPr>
+        <w:tab/>
+      </w:r>
+      <w:r>
+        <w:rPr>
+          <w:rFonts w:ascii="Arial" w:hAnsi="Arial" w:cs="Arial"/>
+          <w:sz w:val="24"/>
+          <w:szCs w:val="24"/>
+          <w:lang w:val="pt-BR"/>
+        </w:rPr>
+        <w:t>2.</w:t>
+      </w:r>
+      <w:r>
+        <w:rPr>
+          <w:rFonts w:ascii="Arial" w:hAnsi="Arial" w:cs="Arial"/>
+          <w:sz w:val="24"/>
+          <w:szCs w:val="24"/>
+          <w:lang w:val="pt-BR"/>
+        </w:rPr>
+        <w:t>4</w:t>
+      </w:r>
+      <w:r>
+        <w:rPr>
+          <w:rFonts w:ascii="Arial" w:hAnsi="Arial" w:cs="Arial"/>
+          <w:sz w:val="24"/>
+          <w:szCs w:val="24"/>
+          <w:lang w:val="pt-BR"/>
+        </w:rPr>
+        <w:t xml:space="preserve"> – Entregar parte desktop do projeto com principais funcionalidades.</w:t>
+      </w:r>
+    </w:p>
+    <w:p>
+      <w:pPr>
+        <w:jc w:val="both"/>
+        <w:rPr>
+          <w:rFonts w:ascii="Arial" w:hAnsi="Arial" w:cs="Arial"/>
+          <w:sz w:val="24"/>
+          <w:szCs w:val="24"/>
+          <w:lang w:val="pt-BR"/>
+        </w:rPr>
+      </w:pPr>
+    </w:p>
+    <w:p>
+      <w:pPr>
+        <w:jc w:val="both"/>
+        <w:rPr>
+          <w:rFonts w:ascii="Arial" w:hAnsi="Arial" w:cs="Arial"/>
+          <w:sz w:val="24"/>
+          <w:szCs w:val="24"/>
+          <w:lang w:val="pt-BR"/>
+        </w:rPr>
+      </w:pPr>
+      <w:r>
+        <w:rPr>
+          <w:rFonts w:ascii="Arial" w:hAnsi="Arial" w:cs="Arial"/>
+          <w:sz w:val="24"/>
+          <w:szCs w:val="24"/>
+          <w:lang w:val="pt-BR"/>
+        </w:rPr>
+        <w:tab/>
+        <w:t>2.</w:t>
+      </w:r>
+      <w:r>
+        <w:rPr>
+          <w:rFonts w:ascii="Arial" w:hAnsi="Arial" w:cs="Arial"/>
+          <w:sz w:val="24"/>
+          <w:szCs w:val="24"/>
+          <w:lang w:val="pt-BR"/>
+        </w:rPr>
+        <w:t>5</w:t>
+      </w:r>
+      <w:r>
+        <w:rPr>
+          <w:rFonts w:ascii="Arial" w:hAnsi="Arial" w:cs="Arial"/>
+          <w:sz w:val="24"/>
+          <w:szCs w:val="24"/>
+          <w:lang w:val="pt-BR"/>
+        </w:rPr>
+        <w:t xml:space="preserve"> – Elaborar um modelo para parte WEB do projeto.</w:t>
+      </w:r>
+    </w:p>
+    <w:p>
+      <w:pPr>
+        <w:rPr>
+          <w:rFonts w:ascii="Arial" w:hAnsi="Arial" w:cs="Arial"/>
+          <w:lang w:val="pt-BR"/>
+        </w:rPr>
+      </w:pPr>
+    </w:p>
+    <w:p>
+      <w:pPr>
         <w:pStyle w:val="Ttulo1"/>
         <w:rPr>
+          <w:rFonts w:cs="Arial"/>
           <w:lang w:val="pt-BR"/>
         </w:rPr>
       </w:pPr>
       <w:r>
         <w:rPr>
+          <w:rFonts w:cs="Arial"/>
           <w:lang w:val="pt-BR"/>
         </w:rPr>
         <w:t xml:space="preserve">3.  </w:t>
       </w:r>
       <w:r>
         <w:rPr>
+          <w:rFonts w:cs="Arial"/>
           <w:lang w:val="pt-BR"/>
         </w:rPr>
         <w:t>Lista de Itens de Trabalho</w:t>
       </w:r>
       <w:r>
         <w:rPr>
+          <w:rFonts w:cs="Arial"/>
           <w:vanish/>
           <w:lang w:val="pt-BR"/>
         </w:rPr>
@@ -808,6 +990,7 @@
       </w:r>
       <w:r>
         <w:rPr>
+          <w:rFonts w:cs="Arial"/>
           <w:vanish/>
           <w:lang w:val="pt-BR"/>
         </w:rPr>
@@ -815,6 +998,7 @@
       </w:r>
       <w:r>
         <w:rPr>
+          <w:rFonts w:cs="Arial"/>
           <w:b w:val="0"/>
           <w:bCs/>
           <w:vanish/>
@@ -824,6 +1008,7 @@
       </w:r>
       <w:r>
         <w:rPr>
+          <w:rFonts w:cs="Arial"/>
           <w:vanish/>
           <w:lang w:val="pt-BR"/>
         </w:rPr>
@@ -831,6 +1016,7 @@
       </w:r>
       <w:r>
         <w:rPr>
+          <w:rFonts w:cs="Arial"/>
           <w:vanish/>
           <w:lang w:val="pt-BR"/>
         </w:rPr>
@@ -838,6 +1024,7 @@
       </w:r>
       <w:r>
         <w:rPr>
+          <w:rFonts w:cs="Arial"/>
           <w:vanish/>
           <w:lang w:val="pt-BR"/>
         </w:rPr>
@@ -845,6 +1032,7 @@
       </w:r>
       <w:r>
         <w:rPr>
+          <w:rFonts w:cs="Arial"/>
           <w:vanish/>
           <w:lang w:val="pt-BR"/>
         </w:rPr>
@@ -852,6 +1040,7 @@
       </w:r>
       <w:r>
         <w:rPr>
+          <w:rFonts w:cs="Arial"/>
           <w:vanish/>
           <w:lang w:val="pt-BR"/>
         </w:rPr>
@@ -859,6 +1048,7 @@
       </w:r>
       <w:r>
         <w:rPr>
+          <w:rFonts w:cs="Arial"/>
           <w:b w:val="0"/>
           <w:bCs/>
           <w:vanish/>
@@ -868,6 +1058,7 @@
       </w:r>
       <w:r>
         <w:rPr>
+          <w:rFonts w:cs="Arial"/>
           <w:vanish/>
           <w:lang w:val="pt-BR"/>
         </w:rPr>
@@ -875,6 +1066,7 @@
       </w:r>
       <w:r>
         <w:rPr>
+          <w:rFonts w:cs="Arial"/>
           <w:vanish/>
           <w:lang w:val="pt-BR"/>
         </w:rPr>
@@ -882,6 +1074,7 @@
       </w:r>
       <w:r>
         <w:rPr>
+          <w:rFonts w:cs="Arial"/>
           <w:vanish/>
           <w:lang w:val="pt-BR"/>
         </w:rPr>
@@ -889,6 +1082,7 @@
       </w:r>
       <w:r>
         <w:rPr>
+          <w:rFonts w:cs="Arial"/>
           <w:vanish/>
           <w:lang w:val="pt-BR"/>
         </w:rPr>
@@ -896,6 +1090,7 @@
       </w:r>
       <w:r>
         <w:rPr>
+          <w:rFonts w:cs="Arial"/>
           <w:vanish/>
           <w:lang w:val="pt-BR"/>
         </w:rPr>
@@ -903,6 +1098,7 @@
       </w:r>
       <w:r>
         <w:rPr>
+          <w:rFonts w:cs="Arial"/>
           <w:vanish/>
           <w:lang w:val="pt-BR"/>
         </w:rPr>
@@ -910,6 +1106,7 @@
       </w:r>
       <w:r>
         <w:rPr>
+          <w:rFonts w:cs="Arial"/>
           <w:vanish/>
           <w:lang w:val="pt-BR"/>
         </w:rPr>
@@ -917,6 +1114,7 @@
       </w:r>
       <w:r>
         <w:rPr>
+          <w:rFonts w:cs="Arial"/>
           <w:vanish/>
           <w:lang w:val="pt-BR"/>
         </w:rPr>
@@ -924,6 +1122,7 @@
       </w:r>
       <w:r>
         <w:rPr>
+          <w:rFonts w:cs="Arial"/>
           <w:vanish/>
           <w:lang w:val="pt-BR"/>
         </w:rPr>
@@ -931,6 +1130,7 @@
       </w:r>
       <w:r>
         <w:rPr>
+          <w:rFonts w:cs="Arial"/>
           <w:vanish/>
           <w:lang w:val="pt-BR"/>
         </w:rPr>
@@ -938,6 +1138,7 @@
       </w:r>
       <w:r>
         <w:rPr>
+          <w:rFonts w:cs="Arial"/>
           <w:vanish/>
           <w:lang w:val="pt-BR"/>
         </w:rPr>
@@ -945,6 +1146,7 @@
       </w:r>
       <w:r>
         <w:rPr>
+          <w:rFonts w:cs="Arial"/>
           <w:vanish/>
           <w:lang w:val="pt-BR"/>
         </w:rPr>
@@ -952,6 +1154,7 @@
       </w:r>
       <w:r>
         <w:rPr>
+          <w:rFonts w:cs="Arial"/>
           <w:vanish/>
           <w:lang w:val="pt-BR"/>
         </w:rPr>
@@ -959,6 +1162,7 @@
       </w:r>
       <w:r>
         <w:rPr>
+          <w:rFonts w:cs="Arial"/>
           <w:vanish/>
           <w:lang w:val="pt-BR"/>
         </w:rPr>
@@ -966,6 +1170,7 @@
       </w:r>
       <w:r>
         <w:rPr>
+          <w:rFonts w:cs="Arial"/>
           <w:vanish/>
           <w:lang w:val="pt-BR"/>
         </w:rPr>
@@ -973,6 +1178,7 @@
       </w:r>
       <w:r>
         <w:rPr>
+          <w:rFonts w:cs="Arial"/>
           <w:vanish/>
           <w:lang w:val="pt-BR"/>
         </w:rPr>
@@ -980,6 +1186,7 @@
       </w:r>
       <w:r>
         <w:rPr>
+          <w:rFonts w:cs="Arial"/>
           <w:vanish/>
           <w:lang w:val="pt-BR"/>
         </w:rPr>
@@ -991,6 +1198,7 @@
         <w:pStyle w:val="Corpodetexto"/>
         <w:ind w:left="360"/>
         <w:rPr>
+          <w:rFonts w:ascii="Arial" w:hAnsi="Arial" w:cs="Arial"/>
           <w:lang w:val="pt-BR"/>
         </w:rPr>
       </w:pPr>
@@ -1621,6 +1829,13 @@
                 <w:rFonts w:ascii="Arial" w:hAnsi="Arial" w:cs="Arial"/>
                 <w:lang w:eastAsia="ja-JP"/>
               </w:rPr>
+              <w:t>I</w:t>
+            </w:r>
+            <w:r>
+              <w:rPr>
+                <w:rFonts w:ascii="Arial" w:hAnsi="Arial" w:cs="Arial"/>
+                <w:lang w:eastAsia="ja-JP"/>
+              </w:rPr>
               <w:t>1</w:t>
             </w:r>
           </w:p>
@@ -1902,6 +2117,13 @@
                 <w:rFonts w:ascii="Arial" w:hAnsi="Arial" w:cs="Arial"/>
                 <w:lang w:eastAsia="ja-JP"/>
               </w:rPr>
+              <w:t>I</w:t>
+            </w:r>
+            <w:r>
+              <w:rPr>
+                <w:rFonts w:ascii="Arial" w:hAnsi="Arial" w:cs="Arial"/>
+                <w:lang w:eastAsia="ja-JP"/>
+              </w:rPr>
               <w:t>1</w:t>
             </w:r>
           </w:p>
@@ -2170,6 +2392,13 @@
                 <w:rFonts w:ascii="Arial" w:hAnsi="Arial" w:cs="Arial"/>
                 <w:lang w:eastAsia="ja-JP"/>
               </w:rPr>
+              <w:t>I</w:t>
+            </w:r>
+            <w:r>
+              <w:rPr>
+                <w:rFonts w:ascii="Arial" w:hAnsi="Arial" w:cs="Arial"/>
+                <w:lang w:eastAsia="ja-JP"/>
+              </w:rPr>
               <w:t>2</w:t>
             </w:r>
           </w:p>
@@ -2413,6 +2642,13 @@
                 <w:rFonts w:ascii="Arial" w:hAnsi="Arial" w:cs="Arial"/>
                 <w:lang w:eastAsia="ja-JP"/>
               </w:rPr>
+              <w:t>I</w:t>
+            </w:r>
+            <w:r>
+              <w:rPr>
+                <w:rFonts w:ascii="Arial" w:hAnsi="Arial" w:cs="Arial"/>
+                <w:lang w:eastAsia="ja-JP"/>
+              </w:rPr>
               <w:t>1</w:t>
             </w:r>
           </w:p>
@@ -2692,6 +2928,13 @@
                 <w:rFonts w:ascii="Arial" w:hAnsi="Arial" w:cs="Arial"/>
                 <w:lang w:eastAsia="ja-JP"/>
               </w:rPr>
+              <w:t>I</w:t>
+            </w:r>
+            <w:r>
+              <w:rPr>
+                <w:rFonts w:ascii="Arial" w:hAnsi="Arial" w:cs="Arial"/>
+                <w:lang w:eastAsia="ja-JP"/>
+              </w:rPr>
               <w:t>1</w:t>
             </w:r>
           </w:p>
@@ -2971,6 +3214,13 @@
                 <w:rFonts w:ascii="Arial" w:hAnsi="Arial" w:cs="Arial"/>
                 <w:lang w:eastAsia="ja-JP"/>
               </w:rPr>
+              <w:t>I</w:t>
+            </w:r>
+            <w:r>
+              <w:rPr>
+                <w:rFonts w:ascii="Arial" w:hAnsi="Arial" w:cs="Arial"/>
+                <w:lang w:eastAsia="ja-JP"/>
+              </w:rPr>
               <w:t>1</w:t>
             </w:r>
           </w:p>
@@ -3081,6 +3331,7 @@
                 <w:rFonts w:ascii="Arial" w:hAnsi="Arial" w:cs="Arial"/>
                 <w:lang w:eastAsia="ja-JP"/>
               </w:rPr>
+              <w:lastRenderedPageBreak/>
               <w:t>Manutenção</w:t>
             </w:r>
             <w:proofErr w:type="spellEnd"/>
@@ -3232,6 +3483,13 @@
                 <w:rFonts w:ascii="Arial" w:hAnsi="Arial" w:cs="Arial"/>
                 <w:lang w:eastAsia="ja-JP"/>
               </w:rPr>
+              <w:t>I</w:t>
+            </w:r>
+            <w:r>
+              <w:rPr>
+                <w:rFonts w:ascii="Arial" w:hAnsi="Arial" w:cs="Arial"/>
+                <w:lang w:eastAsia="ja-JP"/>
+              </w:rPr>
               <w:t>2</w:t>
             </w:r>
           </w:p>
@@ -3337,37 +3595,41 @@
     <w:p>
       <w:pPr>
         <w:pStyle w:val="Ttulo1"/>
-        <w:numPr>
-          <w:ilvl w:val="0"/>
-          <w:numId w:val="36"/>
-        </w:numPr>
-        <w:sectPr>
-          <w:headerReference w:type="default" r:id="rId7"/>
-          <w:footerReference w:type="default" r:id="rId8"/>
-          <w:pgSz w:w="12240" w:h="15840" w:code="1"/>
-          <w:pgMar w:top="1440" w:right="1440" w:bottom="1440" w:left="1440" w:header="720" w:footer="720" w:gutter="0"/>
-          <w:cols w:space="720"/>
-        </w:sectPr>
+        <w:rPr>
+          <w:rFonts w:cs="Arial"/>
+        </w:rPr>
       </w:pPr>
     </w:p>
     <w:p>
       <w:pPr>
         <w:pStyle w:val="Ttulo1"/>
         <w:rPr>
+          <w:rFonts w:cs="Arial"/>
           <w:b w:val="0"/>
         </w:rPr>
       </w:pPr>
       <w:r>
-        <w:lastRenderedPageBreak/>
+        <w:rPr>
+          <w:rFonts w:cs="Arial"/>
+        </w:rPr>
         <w:t xml:space="preserve">4.  </w:t>
       </w:r>
       <w:proofErr w:type="spellStart"/>
       <w:r>
+        <w:rPr>
+          <w:rFonts w:cs="Arial"/>
+        </w:rPr>
         <w:t>Questões</w:t>
       </w:r>
       <w:proofErr w:type="spellEnd"/>
     </w:p>
-    <w:p/>
+    <w:p>
+      <w:pPr>
+        <w:rPr>
+          <w:rFonts w:ascii="Arial" w:hAnsi="Arial" w:cs="Arial"/>
+        </w:rPr>
+      </w:pPr>
+    </w:p>
     <w:tbl>
       <w:tblPr>
         <w:tblStyle w:val="Tabelacomgrade"/>
@@ -3719,6 +3981,13 @@
                 <w:lang w:val="pt-BR"/>
               </w:rPr>
             </w:pPr>
+            <w:r>
+              <w:rPr>
+                <w:rFonts w:ascii="Arial" w:hAnsi="Arial" w:cs="Arial"/>
+                <w:lang w:val="pt-BR"/>
+              </w:rPr>
+              <w:t>Criar ou não duas aplicações desktop</w:t>
+            </w:r>
           </w:p>
         </w:tc>
         <w:tc>
@@ -3742,6 +4011,13 @@
                 <w:lang w:val="pt-BR"/>
               </w:rPr>
             </w:pPr>
+            <w:r>
+              <w:rPr>
+                <w:rFonts w:ascii="Arial" w:hAnsi="Arial" w:cs="Arial"/>
+                <w:lang w:val="pt-BR"/>
+              </w:rPr>
+              <w:t>A Resolver</w:t>
+            </w:r>
           </w:p>
         </w:tc>
         <w:tc>
@@ -3765,6 +4041,29 @@
                 <w:lang w:val="pt-BR"/>
               </w:rPr>
             </w:pPr>
+            <w:r>
+              <w:rPr>
+                <w:rFonts w:ascii="Arial" w:hAnsi="Arial" w:cs="Arial"/>
+                <w:lang w:val="pt-BR"/>
+              </w:rPr>
+              <w:t xml:space="preserve">Está em discussão a questão de ter-se </w:t>
+            </w:r>
+            <w:proofErr w:type="gramStart"/>
+            <w:r>
+              <w:rPr>
+                <w:rFonts w:ascii="Arial" w:hAnsi="Arial" w:cs="Arial"/>
+                <w:lang w:val="pt-BR"/>
+              </w:rPr>
+              <w:t>2</w:t>
+            </w:r>
+            <w:proofErr w:type="gramEnd"/>
+            <w:r>
+              <w:rPr>
+                <w:rFonts w:ascii="Arial" w:hAnsi="Arial" w:cs="Arial"/>
+                <w:lang w:val="pt-BR"/>
+              </w:rPr>
+              <w:t xml:space="preserve"> aplicações, uma para o usuário e outra para o administrador</w:t>
+            </w:r>
           </w:p>
         </w:tc>
       </w:tr>
@@ -3772,6 +4071,7 @@
     <w:p>
       <w:pPr>
         <w:rPr>
+          <w:rFonts w:ascii="Arial" w:hAnsi="Arial" w:cs="Arial"/>
           <w:lang w:val="pt-BR"/>
         </w:rPr>
       </w:pPr>
@@ -3780,17 +4080,20 @@
       <w:pPr>
         <w:pStyle w:val="Ttulo1"/>
         <w:rPr>
+          <w:rFonts w:cs="Arial"/>
           <w:lang w:val="pt-BR"/>
         </w:rPr>
       </w:pPr>
       <w:r>
         <w:rPr>
+          <w:rFonts w:cs="Arial"/>
           <w:lang w:val="pt-BR"/>
         </w:rPr>
         <w:t xml:space="preserve">5.  </w:t>
       </w:r>
       <w:r>
         <w:rPr>
+          <w:rFonts w:cs="Arial"/>
           <w:lang w:val="pt-BR"/>
         </w:rPr>
         <w:t>Critérios de avaliação</w:t>
@@ -3820,12 +4123,14 @@
       <w:pPr>
         <w:pStyle w:val="Ttulo2"/>
         <w:rPr>
+          <w:rFonts w:cs="Arial"/>
           <w:b w:val="0"/>
           <w:lang w:val="pt-BR"/>
         </w:rPr>
       </w:pPr>
       <w:r>
         <w:rPr>
+          <w:rFonts w:cs="Arial"/>
           <w:b w:val="0"/>
           <w:lang w:val="pt-BR"/>
         </w:rPr>
@@ -3836,12 +4141,14 @@
       <w:pPr>
         <w:pStyle w:val="Ttulo2"/>
         <w:rPr>
+          <w:rFonts w:cs="Arial"/>
           <w:b w:val="0"/>
           <w:lang w:val="pt-BR"/>
         </w:rPr>
       </w:pPr>
       <w:r>
         <w:rPr>
+          <w:rFonts w:cs="Arial"/>
           <w:b w:val="0"/>
           <w:lang w:val="pt-BR"/>
         </w:rPr>
@@ -3852,12 +4159,14 @@
       <w:pPr>
         <w:pStyle w:val="Ttulo2"/>
         <w:rPr>
+          <w:rFonts w:cs="Arial"/>
           <w:b w:val="0"/>
           <w:lang w:val="pt-BR"/>
         </w:rPr>
       </w:pPr>
       <w:r>
         <w:rPr>
+          <w:rFonts w:cs="Arial"/>
           <w:b w:val="0"/>
           <w:lang w:val="pt-BR"/>
         </w:rPr>
@@ -3866,6 +4175,7 @@
       <w:proofErr w:type="gramStart"/>
       <w:r>
         <w:rPr>
+          <w:rFonts w:cs="Arial"/>
           <w:b w:val="0"/>
           <w:lang w:val="pt-BR"/>
         </w:rPr>
@@ -3874,6 +4184,7 @@
       <w:proofErr w:type="gramEnd"/>
       <w:r>
         <w:rPr>
+          <w:rFonts w:cs="Arial"/>
           <w:b w:val="0"/>
           <w:lang w:val="pt-BR"/>
         </w:rPr>
@@ -3883,6 +4194,7 @@
     <w:p>
       <w:pPr>
         <w:rPr>
+          <w:rFonts w:ascii="Arial" w:hAnsi="Arial" w:cs="Arial"/>
           <w:lang w:val="pt-BR"/>
         </w:rPr>
       </w:pPr>
@@ -3890,6 +4202,7 @@
     <w:p>
       <w:pPr>
         <w:rPr>
+          <w:rFonts w:ascii="Arial" w:hAnsi="Arial" w:cs="Arial"/>
           <w:lang w:val="pt-BR"/>
         </w:rPr>
       </w:pPr>
@@ -3897,98 +4210,31 @@
     <w:p>
       <w:pPr>
         <w:pStyle w:val="Ttulo1"/>
-      </w:pPr>
-      <w:r>
-        <w:t>6</w:t>
-      </w:r>
-      <w:r>
-        <w:t xml:space="preserve">.  </w:t>
-      </w:r>
-      <w:r>
+        <w:rPr>
+          <w:rFonts w:cs="Arial"/>
+        </w:rPr>
+      </w:pPr>
+      <w:r>
+        <w:rPr>
+          <w:rFonts w:cs="Arial"/>
+        </w:rPr>
+        <w:t xml:space="preserve">6.  </w:t>
+      </w:r>
+      <w:proofErr w:type="spellStart"/>
+      <w:r>
+        <w:rPr>
+          <w:rFonts w:cs="Arial"/>
+        </w:rPr>
         <w:t>Avaliação</w:t>
       </w:r>
+      <w:proofErr w:type="spellEnd"/>
     </w:p>
     <w:p>
       <w:pPr>
-        <w:pStyle w:val="InfoBlue"/>
-        <w:rPr>
-          <w:vanish w:val="0"/>
-        </w:rPr>
-      </w:pPr>
-      <w:r>
-        <w:rPr>
-          <w:vanish w:val="0"/>
-        </w:rPr>
-        <w:t>[</w:t>
-      </w:r>
-      <w:r>
-        <w:rPr>
-          <w:vanish w:val="0"/>
-        </w:rPr>
-        <w:t>Use t</w:t>
-      </w:r>
-      <w:r>
-        <w:rPr>
-          <w:vanish w:val="0"/>
-        </w:rPr>
-        <w:t>his section for capturing and communicating</w:t>
-      </w:r>
-      <w:r>
-        <w:rPr>
-          <w:vanish w:val="0"/>
-        </w:rPr>
-        <w:t xml:space="preserve"> results and actions from assessments</w:t>
-      </w:r>
-      <w:r>
-        <w:rPr>
-          <w:vanish w:val="0"/>
-        </w:rPr>
-        <w:t>, which are</w:t>
-      </w:r>
-      <w:r>
-        <w:rPr>
-          <w:vanish w:val="0"/>
-        </w:rPr>
-        <w:t xml:space="preserve"> typically done at the end </w:t>
-      </w:r>
-      <w:proofErr w:type="gramStart"/>
-      <w:r>
-        <w:rPr>
-          <w:vanish w:val="0"/>
-        </w:rPr>
-        <w:t>of each iteration</w:t>
-      </w:r>
-      <w:proofErr w:type="gramEnd"/>
-      <w:r>
-        <w:rPr>
-          <w:vanish w:val="0"/>
-        </w:rPr>
-        <w:t>.</w:t>
-      </w:r>
-      <w:r>
-        <w:rPr>
-          <w:vanish w:val="0"/>
-        </w:rPr>
-        <w:t xml:space="preserve"> </w:t>
-      </w:r>
-      <w:r>
-        <w:rPr>
-          <w:vanish w:val="0"/>
-        </w:rPr>
-        <w:t xml:space="preserve">If you don’t </w:t>
-      </w:r>
-      <w:r>
-        <w:rPr>
-          <w:vanish w:val="0"/>
-        </w:rPr>
-        <w:t xml:space="preserve">do this, </w:t>
-      </w:r>
-      <w:r>
-        <w:rPr>
-          <w:vanish w:val="0"/>
-        </w:rPr>
-        <w:t>the team may not be able to improve the way they develop software.]</w:t>
-      </w:r>
+        <w:rPr>
+          <w:rFonts w:ascii="Arial" w:hAnsi="Arial" w:cs="Arial"/>
+        </w:rPr>
+      </w:pPr>
     </w:p>
     <w:tbl>
       <w:tblPr>
@@ -4017,15 +4263,51 @@
             <w:pPr>
               <w:spacing w:before="40" w:after="40"/>
               <w:rPr>
+                <w:rFonts w:ascii="Arial" w:hAnsi="Arial" w:cs="Arial"/>
                 <w:bCs/>
               </w:rPr>
             </w:pPr>
-            <w:r>
-              <w:rPr>
+            <w:proofErr w:type="spellStart"/>
+            <w:r>
+              <w:rPr>
+                <w:rFonts w:ascii="Arial" w:hAnsi="Arial" w:cs="Arial"/>
                 <w:bCs/>
               </w:rPr>
-              <w:t>Assessment target</w:t>
-            </w:r>
+              <w:t>Alvo</w:t>
+            </w:r>
+            <w:proofErr w:type="spellEnd"/>
+            <w:r>
+              <w:rPr>
+                <w:rFonts w:ascii="Arial" w:hAnsi="Arial" w:cs="Arial"/>
+                <w:bCs/>
+              </w:rPr>
+              <w:t xml:space="preserve"> </w:t>
+            </w:r>
+            <w:proofErr w:type="spellStart"/>
+            <w:r>
+              <w:rPr>
+                <w:rFonts w:ascii="Arial" w:hAnsi="Arial" w:cs="Arial"/>
+                <w:bCs/>
+              </w:rPr>
+              <w:t>da</w:t>
+            </w:r>
+            <w:proofErr w:type="spellEnd"/>
+            <w:r>
+              <w:rPr>
+                <w:rFonts w:ascii="Arial" w:hAnsi="Arial" w:cs="Arial"/>
+                <w:bCs/>
+              </w:rPr>
+              <w:t xml:space="preserve"> </w:t>
+            </w:r>
+            <w:proofErr w:type="spellStart"/>
+            <w:r>
+              <w:rPr>
+                <w:rFonts w:ascii="Arial" w:hAnsi="Arial" w:cs="Arial"/>
+                <w:bCs/>
+              </w:rPr>
+              <w:t>avaliação</w:t>
+            </w:r>
+            <w:proofErr w:type="spellEnd"/>
           </w:p>
         </w:tc>
         <w:tc>
@@ -4036,56 +4318,40 @@
             <w:pPr>
               <w:spacing w:before="40" w:after="40"/>
               <w:rPr>
+                <w:rFonts w:ascii="Arial" w:hAnsi="Arial" w:cs="Arial"/>
                 <w:bCs/>
                 <w:iCs/>
-              </w:rPr>
-            </w:pPr>
-            <w:r>
-              <w:rPr>
+                <w:color w:val="000000" w:themeColor="text1"/>
+              </w:rPr>
+            </w:pPr>
+            <w:proofErr w:type="spellStart"/>
+            <w:r>
+              <w:rPr>
+                <w:rFonts w:ascii="Arial" w:hAnsi="Arial" w:cs="Arial"/>
                 <w:iCs/>
-                <w:color w:val="0000FF"/>
-              </w:rPr>
-              <w:t>[</w:t>
-            </w:r>
-            <w:r>
-              <w:rPr>
+                <w:color w:val="000000" w:themeColor="text1"/>
+              </w:rPr>
+              <w:t>Primeira</w:t>
+            </w:r>
+            <w:proofErr w:type="spellEnd"/>
+            <w:r>
+              <w:rPr>
+                <w:rFonts w:ascii="Arial" w:hAnsi="Arial" w:cs="Arial"/>
                 <w:iCs/>
-                <w:color w:val="0000FF"/>
-              </w:rPr>
-              <w:t>This c</w:t>
-            </w:r>
-            <w:r>
-              <w:rPr>
-                <w:rFonts w:ascii="Times" w:hAnsi="Times"/>
+                <w:color w:val="000000" w:themeColor="text1"/>
+              </w:rPr>
+              <w:t xml:space="preserve"> </w:t>
+            </w:r>
+            <w:proofErr w:type="spellStart"/>
+            <w:r>
+              <w:rPr>
+                <w:rFonts w:ascii="Arial" w:hAnsi="Arial" w:cs="Arial"/>
                 <w:iCs/>
-                <w:color w:val="0000FF"/>
-              </w:rPr>
-              <w:t>ould be the entire iteration or</w:t>
-            </w:r>
-            <w:r>
-              <w:rPr>
-                <w:rFonts w:ascii="Times" w:hAnsi="Times"/>
-                <w:iCs/>
-                <w:color w:val="0000FF"/>
-              </w:rPr>
-              <w:t xml:space="preserve"> just</w:t>
-            </w:r>
-            <w:r>
-              <w:rPr>
-                <w:rFonts w:ascii="Times" w:hAnsi="Times"/>
-                <w:iCs/>
-                <w:color w:val="0000FF"/>
-              </w:rPr>
-              <w:t xml:space="preserve"> a specific component</w:t>
-            </w:r>
-            <w:r>
-              <w:rPr>
-                <w:rFonts w:ascii="Times" w:hAnsi="Times"/>
-                <w:iCs/>
-                <w:color w:val="0000FF"/>
-              </w:rPr>
-              <w:t>]</w:t>
-            </w:r>
+                <w:color w:val="000000" w:themeColor="text1"/>
+              </w:rPr>
+              <w:t>iteração</w:t>
+            </w:r>
+            <w:proofErr w:type="spellEnd"/>
           </w:p>
         </w:tc>
       </w:tr>
@@ -4097,10 +4363,38 @@
           <w:p>
             <w:pPr>
               <w:spacing w:before="40" w:after="40"/>
-            </w:pPr>
-            <w:r>
-              <w:t>Assessment date</w:t>
-            </w:r>
+              <w:rPr>
+                <w:rFonts w:ascii="Arial" w:hAnsi="Arial" w:cs="Arial"/>
+              </w:rPr>
+            </w:pPr>
+            <w:r>
+              <w:rPr>
+                <w:rFonts w:ascii="Arial" w:hAnsi="Arial" w:cs="Arial"/>
+              </w:rPr>
+              <w:t xml:space="preserve">Data </w:t>
+            </w:r>
+            <w:proofErr w:type="spellStart"/>
+            <w:r>
+              <w:rPr>
+                <w:rFonts w:ascii="Arial" w:hAnsi="Arial" w:cs="Arial"/>
+              </w:rPr>
+              <w:t>da</w:t>
+            </w:r>
+            <w:proofErr w:type="spellEnd"/>
+            <w:r>
+              <w:rPr>
+                <w:rFonts w:ascii="Arial" w:hAnsi="Arial" w:cs="Arial"/>
+              </w:rPr>
+              <w:t xml:space="preserve"> </w:t>
+            </w:r>
+            <w:proofErr w:type="spellStart"/>
+            <w:r>
+              <w:rPr>
+                <w:rFonts w:ascii="Arial" w:hAnsi="Arial" w:cs="Arial"/>
+              </w:rPr>
+              <w:t>avaliação</w:t>
+            </w:r>
+            <w:proofErr w:type="spellEnd"/>
           </w:p>
         </w:tc>
         <w:tc>
@@ -4111,9 +4405,17 @@
             <w:pPr>
               <w:spacing w:before="40" w:after="40"/>
               <w:rPr>
+                <w:rFonts w:ascii="Arial" w:hAnsi="Arial" w:cs="Arial"/>
                 <w:iCs/>
               </w:rPr>
             </w:pPr>
+            <w:r>
+              <w:rPr>
+                <w:rFonts w:ascii="Arial" w:hAnsi="Arial" w:cs="Arial"/>
+                <w:iCs/>
+              </w:rPr>
+              <w:t>01/06/2014</w:t>
+            </w:r>
           </w:p>
         </w:tc>
       </w:tr>
@@ -4125,10 +4427,24 @@
           <w:p>
             <w:pPr>
               <w:spacing w:before="40" w:after="40"/>
-            </w:pPr>
-            <w:r>
-              <w:t>Participants</w:t>
-            </w:r>
+              <w:rPr>
+                <w:rFonts w:ascii="Arial" w:hAnsi="Arial" w:cs="Arial"/>
+              </w:rPr>
+            </w:pPr>
+            <w:proofErr w:type="spellStart"/>
+            <w:r>
+              <w:rPr>
+                <w:rFonts w:ascii="Arial" w:hAnsi="Arial" w:cs="Arial"/>
+              </w:rPr>
+              <w:t>Participant</w:t>
+            </w:r>
+            <w:r>
+              <w:rPr>
+                <w:rFonts w:ascii="Arial" w:hAnsi="Arial" w:cs="Arial"/>
+              </w:rPr>
+              <w:t>es</w:t>
+            </w:r>
+            <w:proofErr w:type="spellEnd"/>
           </w:p>
         </w:tc>
         <w:tc>
@@ -4139,9 +4455,19 @@
             <w:pPr>
               <w:spacing w:before="40" w:after="40"/>
               <w:rPr>
+                <w:rFonts w:ascii="Arial" w:hAnsi="Arial" w:cs="Arial"/>
                 <w:iCs/>
               </w:rPr>
             </w:pPr>
+            <w:proofErr w:type="spellStart"/>
+            <w:r>
+              <w:rPr>
+                <w:rFonts w:ascii="Arial" w:hAnsi="Arial" w:cs="Arial"/>
+                <w:iCs/>
+              </w:rPr>
+              <w:t>Todos</w:t>
+            </w:r>
+            <w:proofErr w:type="spellEnd"/>
           </w:p>
         </w:tc>
       </w:tr>
@@ -4153,10 +4479,24 @@
           <w:p>
             <w:pPr>
               <w:spacing w:before="40" w:after="40"/>
-            </w:pPr>
-            <w:r>
-              <w:t>Project status</w:t>
-            </w:r>
+              <w:rPr>
+                <w:rFonts w:ascii="Arial" w:hAnsi="Arial" w:cs="Arial"/>
+              </w:rPr>
+            </w:pPr>
+            <w:r>
+              <w:rPr>
+                <w:rFonts w:ascii="Arial" w:hAnsi="Arial" w:cs="Arial"/>
+              </w:rPr>
+              <w:t xml:space="preserve">Status do </w:t>
+            </w:r>
+            <w:proofErr w:type="spellStart"/>
+            <w:r>
+              <w:rPr>
+                <w:rFonts w:ascii="Arial" w:hAnsi="Arial" w:cs="Arial"/>
+              </w:rPr>
+              <w:t>Projeto</w:t>
+            </w:r>
+            <w:proofErr w:type="spellEnd"/>
           </w:p>
         </w:tc>
         <w:tc>
@@ -4167,54 +4507,50 @@
             <w:pPr>
               <w:spacing w:before="40" w:after="40"/>
               <w:rPr>
+                <w:rFonts w:ascii="Arial" w:hAnsi="Arial" w:cs="Arial"/>
                 <w:iCs/>
-              </w:rPr>
-            </w:pPr>
-            <w:r>
-              <w:rPr>
-                <w:rFonts w:ascii="Times" w:hAnsi="Times"/>
+                <w:color w:val="000000" w:themeColor="text1"/>
+              </w:rPr>
+            </w:pPr>
+            <w:proofErr w:type="spellStart"/>
+            <w:r>
+              <w:rPr>
+                <w:rFonts w:ascii="Arial" w:hAnsi="Arial" w:cs="Arial"/>
                 <w:iCs/>
-                <w:color w:val="0000FF"/>
-              </w:rPr>
-              <w:t>[</w:t>
-            </w:r>
-            <w:r>
-              <w:rPr>
-                <w:rFonts w:ascii="Times" w:hAnsi="Times"/>
+                <w:color w:val="000000" w:themeColor="text1"/>
+              </w:rPr>
+              <w:t>Dentro</w:t>
+            </w:r>
+            <w:proofErr w:type="spellEnd"/>
+            <w:r>
+              <w:rPr>
+                <w:rFonts w:ascii="Arial" w:hAnsi="Arial" w:cs="Arial"/>
                 <w:iCs/>
-                <w:color w:val="0000FF"/>
-              </w:rPr>
-              <w:t xml:space="preserve">For example, </w:t>
-            </w:r>
-            <w:r>
-              <w:rPr>
-                <w:rFonts w:ascii="Times" w:hAnsi="Times"/>
+                <w:color w:val="000000" w:themeColor="text1"/>
+              </w:rPr>
+              <w:t xml:space="preserve"> do </w:t>
+            </w:r>
+            <w:proofErr w:type="spellStart"/>
+            <w:r>
+              <w:rPr>
+                <w:rFonts w:ascii="Arial" w:hAnsi="Arial" w:cs="Arial"/>
                 <w:iCs/>
-                <w:color w:val="0000FF"/>
-              </w:rPr>
-              <w:t>express as Red, Yellow, or Green</w:t>
-            </w:r>
-            <w:r>
-              <w:rPr>
-                <w:rFonts w:ascii="Times" w:hAnsi="Times"/>
-                <w:iCs/>
-                <w:color w:val="0000FF"/>
-              </w:rPr>
-              <w:t>.</w:t>
-            </w:r>
-            <w:r>
-              <w:rPr>
-                <w:rFonts w:ascii="Times" w:hAnsi="Times"/>
-                <w:iCs/>
-                <w:color w:val="0000FF"/>
-              </w:rPr>
-              <w:t>]</w:t>
-            </w:r>
+                <w:color w:val="000000" w:themeColor="text1"/>
+              </w:rPr>
+              <w:t>prazo</w:t>
+            </w:r>
+            <w:proofErr w:type="spellEnd"/>
           </w:p>
         </w:tc>
       </w:tr>
     </w:tbl>
-    <w:p/>
+    <w:p>
+      <w:pPr>
+        <w:rPr>
+          <w:rFonts w:ascii="Arial" w:hAnsi="Arial" w:cs="Arial"/>
+        </w:rPr>
+      </w:pPr>
+    </w:p>
     <w:p>
       <w:pPr>
         <w:pStyle w:val="Ttulo2"/>
@@ -4222,35 +4558,85 @@
           <w:ilvl w:val="0"/>
           <w:numId w:val="30"/>
         </w:numPr>
-      </w:pPr>
-      <w:r>
-        <w:t xml:space="preserve">Assessment against </w:t>
-      </w:r>
-      <w:r>
-        <w:t>o</w:t>
-      </w:r>
-      <w:r>
-        <w:t>bjectives</w:t>
-      </w:r>
+        <w:rPr>
+          <w:rFonts w:cs="Arial"/>
+        </w:rPr>
+      </w:pPr>
+      <w:proofErr w:type="spellStart"/>
+      <w:r>
+        <w:rPr>
+          <w:rFonts w:cs="Arial"/>
+        </w:rPr>
+        <w:t>Avaliação</w:t>
+      </w:r>
+      <w:proofErr w:type="spellEnd"/>
+      <w:r>
+        <w:rPr>
+          <w:rFonts w:cs="Arial"/>
+        </w:rPr>
+        <w:t xml:space="preserve"> com </w:t>
+      </w:r>
+      <w:proofErr w:type="spellStart"/>
+      <w:r>
+        <w:rPr>
+          <w:rFonts w:cs="Arial"/>
+        </w:rPr>
+        <w:t>relação</w:t>
+      </w:r>
+      <w:proofErr w:type="spellEnd"/>
+      <w:r>
+        <w:rPr>
+          <w:rFonts w:cs="Arial"/>
+        </w:rPr>
+        <w:t xml:space="preserve"> </w:t>
+      </w:r>
+      <w:proofErr w:type="spellStart"/>
+      <w:r>
+        <w:rPr>
+          <w:rFonts w:cs="Arial"/>
+        </w:rPr>
+        <w:t>aos</w:t>
+      </w:r>
+      <w:proofErr w:type="spellEnd"/>
+      <w:r>
+        <w:rPr>
+          <w:rFonts w:cs="Arial"/>
+        </w:rPr>
+        <w:t xml:space="preserve"> </w:t>
+      </w:r>
+      <w:proofErr w:type="spellStart"/>
+      <w:r>
+        <w:rPr>
+          <w:rFonts w:cs="Arial"/>
+        </w:rPr>
+        <w:t>objetivos</w:t>
+      </w:r>
+      <w:proofErr w:type="spellEnd"/>
     </w:p>
     <w:p>
       <w:pPr>
         <w:pStyle w:val="InfoBluelistitem"/>
-      </w:pPr>
-      <w:r>
-        <w:t xml:space="preserve">[Document whether you addressed the objectives as specified in the </w:t>
-      </w:r>
-      <w:r>
-        <w:t>I</w:t>
-      </w:r>
-      <w:r>
-        <w:t xml:space="preserve">teration </w:t>
-      </w:r>
-      <w:r>
-        <w:t>P</w:t>
-      </w:r>
-      <w:r>
-        <w:t>lan.]</w:t>
+        <w:rPr>
+          <w:rFonts w:ascii="Arial" w:hAnsi="Arial" w:cs="Arial"/>
+          <w:color w:val="000000" w:themeColor="text1"/>
+          <w:lang w:val="pt-BR"/>
+        </w:rPr>
+      </w:pPr>
+      <w:r>
+        <w:rPr>
+          <w:rFonts w:ascii="Arial" w:hAnsi="Arial" w:cs="Arial"/>
+          <w:color w:val="000000" w:themeColor="text1"/>
+          <w:lang w:val="pt-BR"/>
+        </w:rPr>
+        <w:t xml:space="preserve">Os objetivos foram alcançados dentro do prazo </w:t>
+      </w:r>
+      <w:r>
+        <w:rPr>
+          <w:rFonts w:ascii="Arial" w:hAnsi="Arial" w:cs="Arial"/>
+          <w:color w:val="000000" w:themeColor="text1"/>
+          <w:lang w:val="pt-BR"/>
+        </w:rPr>
+        <w:t>estabelecido.</w:t>
       </w:r>
     </w:p>
     <w:p>
@@ -4260,178 +4646,73 @@
           <w:ilvl w:val="0"/>
           <w:numId w:val="29"/>
         </w:numPr>
-      </w:pPr>
-      <w:r>
-        <w:t>Work Items</w:t>
-      </w:r>
-      <w:r>
-        <w:t xml:space="preserve">: </w:t>
-      </w:r>
-      <w:r>
-        <w:t>Plan</w:t>
-      </w:r>
-      <w:r>
-        <w:t>ned</w:t>
-      </w:r>
-      <w:r>
-        <w:t xml:space="preserve"> </w:t>
-      </w:r>
-      <w:r>
-        <w:t>compared to a</w:t>
-      </w:r>
-      <w:r>
-        <w:t>ctual</w:t>
-      </w:r>
-      <w:r>
-        <w:t>ly completed</w:t>
-      </w:r>
+        <w:rPr>
+          <w:rFonts w:cs="Arial"/>
+        </w:rPr>
+      </w:pPr>
+      <w:proofErr w:type="spellStart"/>
+      <w:r>
+        <w:rPr>
+          <w:rFonts w:cs="Arial"/>
+        </w:rPr>
+        <w:t>Itens</w:t>
+      </w:r>
+      <w:proofErr w:type="spellEnd"/>
+      <w:r>
+        <w:rPr>
+          <w:rFonts w:cs="Arial"/>
+        </w:rPr>
+        <w:t xml:space="preserve"> de </w:t>
+      </w:r>
+      <w:proofErr w:type="spellStart"/>
+      <w:r>
+        <w:rPr>
+          <w:rFonts w:cs="Arial"/>
+        </w:rPr>
+        <w:t>trabalho</w:t>
+      </w:r>
+      <w:proofErr w:type="spellEnd"/>
     </w:p>
     <w:p>
       <w:pPr>
         <w:pStyle w:val="InfoBluelistitem"/>
-      </w:pPr>
-      <w:r>
-        <w:t xml:space="preserve">[Summarize whether all </w:t>
-      </w:r>
-      <w:r>
-        <w:t>Work Item</w:t>
-      </w:r>
-      <w:r>
-        <w:t xml:space="preserve">s planned to be addressed in the iteration were addressed, and which </w:t>
-      </w:r>
-      <w:r>
-        <w:t>Work Item</w:t>
-      </w:r>
-      <w:r>
-        <w:t>s were postponed or added.]</w:t>
+        <w:rPr>
+          <w:rFonts w:ascii="Arial" w:hAnsi="Arial" w:cs="Arial"/>
+          <w:color w:val="000000" w:themeColor="text1"/>
+          <w:lang w:val="pt-BR"/>
+        </w:rPr>
+      </w:pPr>
+      <w:r>
+        <w:rPr>
+          <w:rFonts w:ascii="Arial" w:hAnsi="Arial" w:cs="Arial"/>
+          <w:color w:val="000000" w:themeColor="text1"/>
+          <w:lang w:val="pt-BR"/>
+        </w:rPr>
+        <w:t>Todos os itens de trabalho propostos no plano de iteração foram finalizados dentro do prazo.</w:t>
       </w:r>
     </w:p>
     <w:p>
       <w:pPr>
-        <w:pStyle w:val="Ttulo2"/>
-        <w:numPr>
-          <w:ilvl w:val="0"/>
-          <w:numId w:val="0"/>
-        </w:numPr>
-        <w:ind w:left="720"/>
-      </w:pPr>
-      <w:r>
-        <w:t xml:space="preserve">Assessment against Evaluation Criteria Test </w:t>
-      </w:r>
-      <w:r>
-        <w:t>r</w:t>
-      </w:r>
-      <w:r>
-        <w:t>esults</w:t>
-      </w:r>
+        <w:pStyle w:val="InfoBluelistitem"/>
+        <w:rPr>
+          <w:rFonts w:ascii="Arial" w:hAnsi="Arial" w:cs="Arial"/>
+          <w:color w:val="000000" w:themeColor="text1"/>
+          <w:lang w:val="pt-BR"/>
+        </w:rPr>
+      </w:pPr>
     </w:p>
     <w:p>
       <w:pPr>
         <w:pStyle w:val="InfoBluelistitem"/>
-      </w:pPr>
-      <w:r>
-        <w:t xml:space="preserve">[Document whether you met the evaluation criteria as specified in the </w:t>
-      </w:r>
-      <w:r>
-        <w:t>I</w:t>
-      </w:r>
-      <w:r>
-        <w:t xml:space="preserve">teration </w:t>
-      </w:r>
-      <w:r>
-        <w:t>P</w:t>
-      </w:r>
-      <w:r>
-        <w:t xml:space="preserve">lan. This could include information such as “Demo for </w:t>
-      </w:r>
-      <w:r>
-        <w:t>D</w:t>
-      </w:r>
-      <w:r>
-        <w:t>epartment X was well</w:t>
-      </w:r>
-      <w:r>
-        <w:t>-</w:t>
-      </w:r>
-      <w:r>
-        <w:t>received, with some concerns raised around usability</w:t>
-      </w:r>
-      <w:r>
-        <w:t>,</w:t>
-      </w:r>
-      <w:r>
-        <w:t>”</w:t>
-      </w:r>
-      <w:r>
-        <w:t xml:space="preserve"> or </w:t>
-      </w:r>
-      <w:r>
-        <w:t xml:space="preserve">“495 test cases were automated with a 98% pass rate. 9 test cases were deferred </w:t>
-      </w:r>
-      <w:r>
-        <w:t xml:space="preserve">because the </w:t>
-      </w:r>
-      <w:r>
-        <w:t xml:space="preserve">corresponding </w:t>
-      </w:r>
-      <w:r>
-        <w:t>Work Item</w:t>
-      </w:r>
-      <w:r>
-        <w:t xml:space="preserve">s </w:t>
-      </w:r>
-      <w:r>
-        <w:t xml:space="preserve">were </w:t>
-      </w:r>
-      <w:r>
-        <w:t>postponed.”]</w:t>
-      </w:r>
-    </w:p>
-    <w:p>
-      <w:pPr>
-        <w:pStyle w:val="Ttulo2"/>
-        <w:numPr>
-          <w:ilvl w:val="0"/>
-          <w:numId w:val="29"/>
-        </w:numPr>
-      </w:pPr>
-      <w:r>
-        <w:t xml:space="preserve">Other </w:t>
-      </w:r>
-      <w:r>
-        <w:t>c</w:t>
-      </w:r>
-      <w:r>
-        <w:t xml:space="preserve">oncerns and </w:t>
-      </w:r>
-      <w:r>
-        <w:t>d</w:t>
-      </w:r>
-      <w:r>
-        <w:t>eviations</w:t>
-      </w:r>
-    </w:p>
-    <w:p>
-      <w:pPr>
-        <w:pStyle w:val="InfoBluelistitem"/>
-      </w:pPr>
-      <w:r>
-        <w:t>[List other areas that have been evaluated, such as financials,</w:t>
-      </w:r>
-      <w:r>
-        <w:t xml:space="preserve"> or </w:t>
-      </w:r>
-      <w:r>
-        <w:t xml:space="preserve">schedule deviation, as well as </w:t>
-      </w:r>
-      <w:r>
-        <w:t>S</w:t>
-      </w:r>
-      <w:r>
-        <w:t>takeholder feedback not captured elsewhere.]</w:t>
-      </w:r>
+        <w:ind w:left="0"/>
+        <w:rPr>
+          <w:rFonts w:ascii="Arial" w:hAnsi="Arial" w:cs="Arial"/>
+        </w:rPr>
+      </w:pPr>
     </w:p>
     <w:sectPr>
+      <w:headerReference w:type="default" r:id="rId7"/>
+      <w:footerReference w:type="default" r:id="rId8"/>
       <w:pgSz w:w="12240" w:h="15840" w:code="1"/>
       <w:pgMar w:top="1440" w:right="1440" w:bottom="1440" w:left="1440" w:header="720" w:footer="720" w:gutter="0"/>
       <w:cols w:space="720"/>
@@ -4539,10 +4820,13 @@
             <w:jc w:val="center"/>
           </w:pPr>
           <w:r>
-            <w:t>Parking</w:t>
+            <w:t>S</w:t>
           </w:r>
           <w:r>
-            <w:t>-smart</w:t>
+            <w:t>mart</w:t>
+          </w:r>
+          <w:r>
+            <w:t xml:space="preserve"> Parking</w:t>
           </w:r>
           <w:r>
             <w:t xml:space="preserve">, </w:t>

</xml_diff>

<commit_message>
Correção nos relatórios referentes a  gerência de projeto
</commit_message>
<xml_diff>
--- a/Plano de Iteração.docx
+++ b/Plano de Iteração.docx
@@ -2,6 +2,315 @@
 <file path=word/document.xml><?xml version="1.0" encoding="utf-8"?>
 <w:document xmlns:ve="http://schemas.openxmlformats.org/markup-compatibility/2006" xmlns:o="urn:schemas-microsoft-com:office:office" xmlns:r="http://schemas.openxmlformats.org/officeDocument/2006/relationships" xmlns:m="http://schemas.openxmlformats.org/officeDocument/2006/math" xmlns:v="urn:schemas-microsoft-com:vml" xmlns:wp="http://schemas.openxmlformats.org/drawingml/2006/wordprocessingDrawing" xmlns:w10="urn:schemas-microsoft-com:office:word" xmlns:w="http://schemas.openxmlformats.org/wordprocessingml/2006/main" xmlns:wne="http://schemas.microsoft.com/office/word/2006/wordml">
   <w:body>
+    <w:p>
+      <w:pPr>
+        <w:pStyle w:val="Textodenotaderodap"/>
+        <w:spacing w:before="60" w:after="60"/>
+        <w:rPr>
+          <w:rFonts w:ascii="Times" w:hAnsi="Times"/>
+          <w:noProof/>
+          <w:lang w:val="pt-BR"/>
+        </w:rPr>
+      </w:pPr>
+    </w:p>
+    <w:p>
+      <w:pPr>
+        <w:pStyle w:val="Ttulo"/>
+        <w:rPr>
+          <w:rFonts w:cs="Arial"/>
+          <w:lang w:val="pt-BR"/>
+        </w:rPr>
+      </w:pPr>
+    </w:p>
+    <w:p>
+      <w:pPr>
+        <w:jc w:val="center"/>
+      </w:pPr>
+    </w:p>
+    <w:p>
+      <w:bookmarkStart w:id="0" w:name="_Ref18232369"/>
+      <w:bookmarkEnd w:id="0"/>
+    </w:p>
+    <w:p/>
+    <w:p/>
+    <w:p/>
+    <w:p>
+      <w:pPr>
+        <w:pStyle w:val="EstilotitulocapaPrimeiralinha0"/>
+      </w:pPr>
+    </w:p>
+    <w:p>
+      <w:pPr>
+        <w:pStyle w:val="EstilotitulocapaPrimeiralinha0"/>
+      </w:pPr>
+    </w:p>
+    <w:p>
+      <w:pPr>
+        <w:pStyle w:val="EstilotitulocapaPrimeiralinha0"/>
+      </w:pPr>
+    </w:p>
+    <w:p>
+      <w:pPr>
+        <w:pStyle w:val="EstilotitulocapaPrimeiralinha0"/>
+      </w:pPr>
+      <w:r>
+        <w:t>Plano de Iteração</w:t>
+      </w:r>
+    </w:p>
+    <w:p>
+      <w:pPr>
+        <w:rPr>
+          <w:b/>
+          <w:lang w:val="pt-BR"/>
+        </w:rPr>
+      </w:pPr>
+    </w:p>
+    <w:p>
+      <w:pPr>
+        <w:pStyle w:val="EstilotitulocapaprojetoPrimeiralinha0"/>
+      </w:pPr>
+      <w:r>
+        <w:t>Sistema de Gerenciamento do Estacionamento da UFBA</w:t>
+      </w:r>
+    </w:p>
+    <w:p>
+      <w:pPr>
+        <w:pStyle w:val="EstiloCentralizado"/>
+      </w:pPr>
+    </w:p>
+    <w:p>
+      <w:pPr>
+        <w:pStyle w:val="Textodenotaderodap"/>
+        <w:spacing w:before="60" w:after="60"/>
+        <w:rPr>
+          <w:rFonts w:ascii="Times" w:hAnsi="Times"/>
+          <w:noProof/>
+          <w:lang w:val="pt-BR"/>
+        </w:rPr>
+      </w:pPr>
+    </w:p>
+    <w:p>
+      <w:pPr>
+        <w:pStyle w:val="Textodenotaderodap"/>
+        <w:spacing w:before="60" w:after="60"/>
+        <w:rPr>
+          <w:rFonts w:ascii="Times" w:hAnsi="Times"/>
+          <w:noProof/>
+          <w:lang w:val="pt-BR"/>
+        </w:rPr>
+      </w:pPr>
+    </w:p>
+    <w:p>
+      <w:pPr>
+        <w:pStyle w:val="Textodenotaderodap"/>
+        <w:spacing w:before="60" w:after="60"/>
+        <w:rPr>
+          <w:rFonts w:ascii="Times" w:hAnsi="Times"/>
+          <w:noProof/>
+          <w:lang w:val="pt-BR"/>
+        </w:rPr>
+      </w:pPr>
+    </w:p>
+    <w:p>
+      <w:pPr>
+        <w:pStyle w:val="Textodenotaderodap"/>
+        <w:spacing w:before="60" w:after="60"/>
+        <w:rPr>
+          <w:rFonts w:ascii="Times" w:hAnsi="Times"/>
+          <w:noProof/>
+          <w:lang w:val="pt-BR"/>
+        </w:rPr>
+      </w:pPr>
+    </w:p>
+    <w:p>
+      <w:pPr>
+        <w:pStyle w:val="Textodenotaderodap"/>
+        <w:spacing w:before="60" w:after="60"/>
+        <w:rPr>
+          <w:rFonts w:ascii="Times" w:hAnsi="Times"/>
+          <w:noProof/>
+          <w:lang w:val="pt-BR"/>
+        </w:rPr>
+      </w:pPr>
+    </w:p>
+    <w:p>
+      <w:pPr>
+        <w:pStyle w:val="Textodenotaderodap"/>
+        <w:spacing w:before="60" w:after="60"/>
+        <w:rPr>
+          <w:rFonts w:ascii="Times" w:hAnsi="Times"/>
+          <w:noProof/>
+          <w:lang w:val="pt-BR"/>
+        </w:rPr>
+      </w:pPr>
+    </w:p>
+    <w:p>
+      <w:pPr>
+        <w:pStyle w:val="Textodenotaderodap"/>
+        <w:spacing w:before="60" w:after="60"/>
+        <w:rPr>
+          <w:rFonts w:ascii="Times" w:hAnsi="Times"/>
+          <w:noProof/>
+          <w:lang w:val="pt-BR"/>
+        </w:rPr>
+      </w:pPr>
+    </w:p>
+    <w:p>
+      <w:pPr>
+        <w:pStyle w:val="Textodenotaderodap"/>
+        <w:spacing w:before="60" w:after="60"/>
+        <w:rPr>
+          <w:rFonts w:ascii="Times" w:hAnsi="Times"/>
+          <w:noProof/>
+          <w:lang w:val="pt-BR"/>
+        </w:rPr>
+      </w:pPr>
+    </w:p>
+    <w:p>
+      <w:pPr>
+        <w:pStyle w:val="Textodenotaderodap"/>
+        <w:spacing w:before="60" w:after="60"/>
+        <w:rPr>
+          <w:rFonts w:ascii="Times" w:hAnsi="Times"/>
+          <w:noProof/>
+          <w:lang w:val="pt-BR"/>
+        </w:rPr>
+      </w:pPr>
+    </w:p>
+    <w:p>
+      <w:pPr>
+        <w:pStyle w:val="Textodenotaderodap"/>
+        <w:spacing w:before="60" w:after="60"/>
+        <w:rPr>
+          <w:rFonts w:ascii="Times" w:hAnsi="Times"/>
+          <w:noProof/>
+          <w:lang w:val="pt-BR"/>
+        </w:rPr>
+      </w:pPr>
+    </w:p>
+    <w:p>
+      <w:pPr>
+        <w:pStyle w:val="Textodenotaderodap"/>
+        <w:spacing w:before="60" w:after="60"/>
+        <w:rPr>
+          <w:rFonts w:ascii="Times" w:hAnsi="Times"/>
+          <w:noProof/>
+          <w:lang w:val="pt-BR"/>
+        </w:rPr>
+      </w:pPr>
+    </w:p>
+    <w:p>
+      <w:pPr>
+        <w:pStyle w:val="Textodenotaderodap"/>
+        <w:spacing w:before="60" w:after="60"/>
+        <w:rPr>
+          <w:rFonts w:ascii="Times" w:hAnsi="Times"/>
+          <w:noProof/>
+          <w:lang w:val="pt-BR"/>
+        </w:rPr>
+      </w:pPr>
+    </w:p>
+    <w:p>
+      <w:pPr>
+        <w:pStyle w:val="EstiloCentralizado"/>
+      </w:pPr>
+      <w:r>
+        <w:br/>
+      </w:r>
+    </w:p>
+    <w:p>
+      <w:pPr>
+        <w:pStyle w:val="EstiloCentralizado"/>
+      </w:pPr>
+      <w:r>
+        <w:t>Data de Criação: 23/05/2014</w:t>
+      </w:r>
+    </w:p>
+    <w:p>
+      <w:pPr>
+        <w:pStyle w:val="EstiloCentralizado"/>
+      </w:pPr>
+    </w:p>
+    <w:p>
+      <w:pPr>
+        <w:pStyle w:val="EstiloCentralizado"/>
+      </w:pPr>
+      <w:r>
+        <w:rPr>
+          <w:b/>
+        </w:rPr>
+        <w:t>Responsável</w:t>
+      </w:r>
+      <w:r>
+        <w:t xml:space="preserve">: </w:t>
+      </w:r>
+    </w:p>
+    <w:p>
+      <w:pPr>
+        <w:pStyle w:val="EstiloCentralizado"/>
+      </w:pPr>
+      <w:r>
+        <w:t>Guilherme Araujo – Gerente de Projeto</w:t>
+      </w:r>
+      <w:r>
+        <w:br/>
+        <w:t>engenheiro.giba@hotmail.com</w:t>
+      </w:r>
+    </w:p>
+    <w:p>
+      <w:pPr>
+        <w:rPr>
+          <w:rFonts w:ascii="Arial" w:hAnsi="Arial"/>
+          <w:sz w:val="36"/>
+          <w:lang w:val="pt-BR"/>
+        </w:rPr>
+      </w:pPr>
+    </w:p>
+    <w:p>
+      <w:pPr>
+        <w:rPr>
+          <w:rFonts w:ascii="Arial" w:hAnsi="Arial"/>
+          <w:sz w:val="36"/>
+          <w:lang w:val="pt-BR"/>
+        </w:rPr>
+      </w:pPr>
+    </w:p>
+    <w:p>
+      <w:pPr>
+        <w:rPr>
+          <w:rFonts w:ascii="Arial" w:hAnsi="Arial"/>
+          <w:sz w:val="36"/>
+          <w:lang w:val="pt-BR"/>
+        </w:rPr>
+      </w:pPr>
+    </w:p>
+    <w:p>
+      <w:pPr>
+        <w:rPr>
+          <w:rFonts w:ascii="Arial" w:hAnsi="Arial"/>
+          <w:sz w:val="36"/>
+          <w:lang w:val="pt-BR"/>
+        </w:rPr>
+      </w:pPr>
+    </w:p>
+    <w:p>
+      <w:pPr>
+        <w:rPr>
+          <w:rFonts w:ascii="Arial" w:hAnsi="Arial"/>
+          <w:sz w:val="36"/>
+          <w:lang w:val="pt-BR"/>
+        </w:rPr>
+      </w:pPr>
+    </w:p>
+    <w:p>
+      <w:pPr>
+        <w:rPr>
+          <w:rFonts w:ascii="Arial" w:hAnsi="Arial"/>
+          <w:sz w:val="36"/>
+          <w:lang w:val="pt-BR"/>
+        </w:rPr>
+      </w:pPr>
+    </w:p>
     <w:p>
       <w:pPr>
         <w:pStyle w:val="Ttulo"/>
@@ -241,7 +550,7 @@
                 <w:bCs/>
               </w:rPr>
             </w:pPr>
-            <w:bookmarkStart w:id="0" w:name="OLE_LINK1"/>
+            <w:bookmarkStart w:id="1" w:name="OLE_LINK1"/>
             <w:r>
               <w:rPr>
                 <w:rFonts w:ascii="Arial" w:hAnsi="Arial" w:cs="Arial"/>
@@ -602,7 +911,25 @@
                 <w:szCs w:val="24"/>
                 <w:lang w:val="pt-BR"/>
               </w:rPr>
-              <w:t>01/05/2014</w:t>
+              <w:t>0</w:t>
+            </w:r>
+            <w:r>
+              <w:rPr>
+                <w:rFonts w:ascii="Arial" w:hAnsi="Arial" w:cs="Arial"/>
+                <w:sz w:val="24"/>
+                <w:szCs w:val="24"/>
+                <w:lang w:val="pt-BR"/>
+              </w:rPr>
+              <w:t>2</w:t>
+            </w:r>
+            <w:r>
+              <w:rPr>
+                <w:rFonts w:ascii="Arial" w:hAnsi="Arial" w:cs="Arial"/>
+                <w:sz w:val="24"/>
+                <w:szCs w:val="24"/>
+                <w:lang w:val="pt-BR"/>
+              </w:rPr>
+              <w:t>/05/2014</w:t>
             </w:r>
           </w:p>
         </w:tc>
@@ -686,12 +1013,28 @@
                 <w:sz w:val="24"/>
                 <w:szCs w:val="24"/>
               </w:rPr>
-              <w:t>01/05/2014</w:t>
+              <w:t>0</w:t>
+            </w:r>
+            <w:r>
+              <w:rPr>
+                <w:rFonts w:ascii="Arial" w:hAnsi="Arial" w:cs="Arial"/>
+                <w:sz w:val="24"/>
+                <w:szCs w:val="24"/>
+              </w:rPr>
+              <w:t>3</w:t>
+            </w:r>
+            <w:r>
+              <w:rPr>
+                <w:rFonts w:ascii="Arial" w:hAnsi="Arial" w:cs="Arial"/>
+                <w:sz w:val="24"/>
+                <w:szCs w:val="24"/>
+              </w:rPr>
+              <w:t>/05/2014</w:t>
             </w:r>
           </w:p>
         </w:tc>
       </w:tr>
-      <w:bookmarkEnd w:id="0"/>
+      <w:bookmarkEnd w:id="1"/>
     </w:tbl>
     <w:p>
       <w:pPr>
@@ -2145,12 +2488,21 @@
                 <w:lang w:eastAsia="ja-JP"/>
               </w:rPr>
             </w:pPr>
-            <w:r>
-              <w:rPr>
-                <w:rFonts w:ascii="Arial" w:hAnsi="Arial" w:cs="Arial"/>
-                <w:lang w:eastAsia="ja-JP"/>
-              </w:rPr>
-              <w:t>Bruno Lima</w:t>
+            <w:proofErr w:type="spellStart"/>
+            <w:r>
+              <w:rPr>
+                <w:rFonts w:ascii="Arial" w:hAnsi="Arial" w:cs="Arial"/>
+                <w:lang w:eastAsia="ja-JP"/>
+              </w:rPr>
+              <w:t>Guilherme</w:t>
+            </w:r>
+            <w:proofErr w:type="spellEnd"/>
+            <w:r>
+              <w:rPr>
+                <w:rFonts w:ascii="Arial" w:hAnsi="Arial" w:cs="Arial"/>
+                <w:lang w:eastAsia="ja-JP"/>
+              </w:rPr>
+              <w:t xml:space="preserve"> Araujo</w:t>
             </w:r>
           </w:p>
         </w:tc>
@@ -3053,7 +3405,15 @@
                 <w:rFonts w:ascii="Arial" w:hAnsi="Arial" w:cs="Arial"/>
                 <w:lang w:eastAsia="ja-JP"/>
               </w:rPr>
-              <w:t xml:space="preserve"> de </w:t>
+              <w:t xml:space="preserve"> </w:t>
+            </w:r>
+            <w:r>
+              <w:rPr>
+                <w:rFonts w:ascii="Arial" w:hAnsi="Arial" w:cs="Arial"/>
+                <w:lang w:eastAsia="ja-JP"/>
+              </w:rPr>
+              <w:lastRenderedPageBreak/>
+              <w:t xml:space="preserve">de </w:t>
             </w:r>
             <w:proofErr w:type="spellStart"/>
             <w:r>
@@ -3089,6 +3449,7 @@
                 <w:rFonts w:ascii="Arial" w:hAnsi="Arial" w:cs="Arial"/>
                 <w:lang w:eastAsia="ja-JP"/>
               </w:rPr>
+              <w:lastRenderedPageBreak/>
               <w:t>alta</w:t>
             </w:r>
             <w:proofErr w:type="spellEnd"/>
@@ -3143,7 +3504,15 @@
                 <w:rFonts w:ascii="Arial" w:hAnsi="Arial" w:cs="Arial"/>
                 <w:lang w:eastAsia="ja-JP"/>
               </w:rPr>
-              <w:t>Terminado</w:t>
+              <w:t>Term</w:t>
+            </w:r>
+            <w:r>
+              <w:rPr>
+                <w:rFonts w:ascii="Arial" w:hAnsi="Arial" w:cs="Arial"/>
+                <w:lang w:eastAsia="ja-JP"/>
+              </w:rPr>
+              <w:lastRenderedPageBreak/>
+              <w:t>inado</w:t>
             </w:r>
             <w:proofErr w:type="spellEnd"/>
           </w:p>
@@ -3171,6 +3540,7 @@
                 <w:rFonts w:ascii="Arial" w:hAnsi="Arial" w:cs="Arial"/>
                 <w:lang w:eastAsia="ja-JP"/>
               </w:rPr>
+              <w:lastRenderedPageBreak/>
               <w:t>Caso</w:t>
             </w:r>
             <w:proofErr w:type="spellEnd"/>
@@ -3187,6 +3557,7 @@
                 <w:rFonts w:ascii="Arial" w:hAnsi="Arial" w:cs="Arial"/>
                 <w:lang w:eastAsia="ja-JP"/>
               </w:rPr>
+              <w:lastRenderedPageBreak/>
               <w:t>uso</w:t>
             </w:r>
             <w:proofErr w:type="spellEnd"/>
@@ -3214,6 +3585,7 @@
                 <w:rFonts w:ascii="Arial" w:hAnsi="Arial" w:cs="Arial"/>
                 <w:lang w:eastAsia="ja-JP"/>
               </w:rPr>
+              <w:lastRenderedPageBreak/>
               <w:t>I</w:t>
             </w:r>
             <w:r>
@@ -3247,7 +3619,15 @@
                 <w:rFonts w:ascii="Arial" w:hAnsi="Arial" w:cs="Arial"/>
                 <w:lang w:eastAsia="ja-JP"/>
               </w:rPr>
-              <w:t>Bruno Lima</w:t>
+              <w:t xml:space="preserve">Bruno </w:t>
+            </w:r>
+            <w:r>
+              <w:rPr>
+                <w:rFonts w:ascii="Arial" w:hAnsi="Arial" w:cs="Arial"/>
+                <w:lang w:eastAsia="ja-JP"/>
+              </w:rPr>
+              <w:lastRenderedPageBreak/>
+              <w:t>Lima</w:t>
             </w:r>
           </w:p>
         </w:tc>
@@ -3273,6 +3653,7 @@
                 <w:rFonts w:ascii="Arial" w:hAnsi="Arial" w:cs="Arial"/>
                 <w:lang w:eastAsia="ja-JP"/>
               </w:rPr>
+              <w:lastRenderedPageBreak/>
               <w:t>8 h</w:t>
             </w:r>
           </w:p>
@@ -4134,7 +4515,15 @@
           <w:b w:val="0"/>
           <w:lang w:val="pt-BR"/>
         </w:rPr>
-        <w:t>O relatório de requisitos passou.</w:t>
+        <w:t>Está de acordo com o relatório de requisitos</w:t>
+      </w:r>
+      <w:r>
+        <w:rPr>
+          <w:rFonts w:cs="Arial"/>
+          <w:b w:val="0"/>
+          <w:lang w:val="pt-BR"/>
+        </w:rPr>
+        <w:t>.</w:t>
       </w:r>
     </w:p>
     <w:p>
@@ -4152,7 +4541,15 @@
           <w:b w:val="0"/>
           <w:lang w:val="pt-BR"/>
         </w:rPr>
-        <w:t>O manual de caso de uso está de acordo com o esperado.</w:t>
+        <w:t>O prazo estabelecido para cada tarefa foi cumprido</w:t>
+      </w:r>
+      <w:r>
+        <w:rPr>
+          <w:rFonts w:cs="Arial"/>
+          <w:b w:val="0"/>
+          <w:lang w:val="pt-BR"/>
+        </w:rPr>
+        <w:t>.</w:t>
       </w:r>
     </w:p>
     <w:p>
@@ -4188,7 +4585,7 @@
           <w:b w:val="0"/>
           <w:lang w:val="pt-BR"/>
         </w:rPr>
-        <w:t xml:space="preserve"> tudo o que se esperava para esta iteração.</w:t>
+        <w:t xml:space="preserve"> o que se esperava para esta iteração.</w:t>
       </w:r>
     </w:p>
     <w:p>
@@ -4707,6 +5104,7 @@
         <w:ind w:left="0"/>
         <w:rPr>
           <w:rFonts w:ascii="Arial" w:hAnsi="Arial" w:cs="Arial"/>
+          <w:lang w:val="pt-BR"/>
         </w:rPr>
       </w:pPr>
     </w:p>
@@ -4912,7 +5310,7 @@
                 <w:rStyle w:val="Nmerodepgina"/>
                 <w:noProof/>
               </w:rPr>
-              <w:t>2</w:t>
+              <w:t>3</w:t>
             </w:r>
           </w:fldSimple>
         </w:p>
@@ -7396,8 +7794,9 @@
     <w:lsdException w:name="toc 7" w:uiPriority="39"/>
     <w:lsdException w:name="toc 8" w:uiPriority="39"/>
     <w:lsdException w:name="toc 9" w:uiPriority="39"/>
+    <w:lsdException w:name="footnote text" w:uiPriority="0"/>
     <w:lsdException w:name="caption" w:uiPriority="35" w:qFormat="1"/>
-    <w:lsdException w:name="Title" w:semiHidden="0" w:uiPriority="10" w:unhideWhenUsed="0" w:qFormat="1"/>
+    <w:lsdException w:name="Title" w:semiHidden="0" w:uiPriority="0" w:unhideWhenUsed="0" w:qFormat="1"/>
     <w:lsdException w:name="Default Paragraph Font" w:uiPriority="1"/>
     <w:lsdException w:name="Subtitle" w:semiHidden="0" w:uiPriority="11" w:unhideWhenUsed="0" w:qFormat="1"/>
     <w:lsdException w:name="Strong" w:semiHidden="0" w:uiPriority="22" w:unhideWhenUsed="0" w:qFormat="1"/>
@@ -7738,6 +8137,7 @@
     <w:name w:val="Title"/>
     <w:basedOn w:val="Normal"/>
     <w:next w:val="Normal"/>
+    <w:link w:val="TtuloChar"/>
     <w:qFormat/>
     <w:rsid w:val="000E0BB5"/>
     <w:pPr>
@@ -7905,6 +8305,7 @@
   <w:style w:type="paragraph" w:styleId="Textodenotaderodap">
     <w:name w:val="footnote text"/>
     <w:basedOn w:val="Normal"/>
+    <w:link w:val="TextodenotaderodapChar"/>
     <w:semiHidden/>
     <w:rsid w:val="000E0BB5"/>
     <w:pPr>
@@ -8199,6 +8600,78 @@
       </w:tblCellMar>
     </w:tblPr>
   </w:style>
+  <w:style w:type="character" w:customStyle="1" w:styleId="TextodenotaderodapChar">
+    <w:name w:val="Texto de nota de rodapé Char"/>
+    <w:basedOn w:val="Fontepargpadro"/>
+    <w:link w:val="Textodenotaderodap"/>
+    <w:semiHidden/>
+    <w:rsid w:val="0053469E"/>
+    <w:rPr>
+      <w:rFonts w:ascii="Helvetica" w:hAnsi="Helvetica"/>
+      <w:sz w:val="16"/>
+      <w:lang w:val="en-US" w:eastAsia="en-US"/>
+    </w:rPr>
+  </w:style>
+  <w:style w:type="character" w:customStyle="1" w:styleId="TtuloChar">
+    <w:name w:val="Título Char"/>
+    <w:basedOn w:val="Fontepargpadro"/>
+    <w:link w:val="Ttulo"/>
+    <w:rsid w:val="0053469E"/>
+    <w:rPr>
+      <w:rFonts w:ascii="Arial" w:hAnsi="Arial"/>
+      <w:b/>
+      <w:sz w:val="36"/>
+      <w:lang w:val="en-US" w:eastAsia="en-US"/>
+    </w:rPr>
+  </w:style>
+  <w:style w:type="paragraph" w:customStyle="1" w:styleId="EstilotitulocapaPrimeiralinha0">
+    <w:name w:val="Estilo titulo_capa + Primeira linha:  0&quot;"/>
+    <w:basedOn w:val="Normal"/>
+    <w:rsid w:val="0053469E"/>
+    <w:pPr>
+      <w:widowControl/>
+      <w:spacing w:line="240" w:lineRule="auto"/>
+      <w:jc w:val="center"/>
+    </w:pPr>
+    <w:rPr>
+      <w:rFonts w:ascii="Verdana" w:hAnsi="Verdana"/>
+      <w:b/>
+      <w:bCs/>
+      <w:noProof/>
+      <w:sz w:val="28"/>
+      <w:lang w:val="pt-BR" w:eastAsia="pt-BR"/>
+    </w:rPr>
+  </w:style>
+  <w:style w:type="paragraph" w:customStyle="1" w:styleId="EstilotitulocapaprojetoPrimeiralinha0">
+    <w:name w:val="Estilo titulo_capa_projeto + Primeira linha:  0&quot;"/>
+    <w:basedOn w:val="Normal"/>
+    <w:rsid w:val="0053469E"/>
+    <w:pPr>
+      <w:widowControl/>
+      <w:spacing w:before="60" w:after="60" w:line="240" w:lineRule="auto"/>
+      <w:jc w:val="center"/>
+    </w:pPr>
+    <w:rPr>
+      <w:rFonts w:ascii="Verdana" w:hAnsi="Verdana"/>
+      <w:color w:val="000000"/>
+      <w:sz w:val="24"/>
+      <w:lang w:val="pt-BR" w:eastAsia="pt-BR"/>
+    </w:rPr>
+  </w:style>
+  <w:style w:type="paragraph" w:customStyle="1" w:styleId="EstiloCentralizado">
+    <w:name w:val="Estilo Centralizado"/>
+    <w:basedOn w:val="Normal"/>
+    <w:rsid w:val="0053469E"/>
+    <w:pPr>
+      <w:widowControl/>
+      <w:spacing w:before="120" w:after="120" w:line="240" w:lineRule="auto"/>
+      <w:jc w:val="center"/>
+    </w:pPr>
+    <w:rPr>
+      <w:sz w:val="22"/>
+      <w:lang w:val="pt-BR" w:eastAsia="pt-BR"/>
+    </w:rPr>
+  </w:style>
 </w:styles>
 </file>
 

</xml_diff>

<commit_message>
Correção nos relatórios (layout)
</commit_message>
<xml_diff>
--- a/Plano de Iteração.docx
+++ b/Plano de Iteração.docx
@@ -721,7 +721,25 @@
                 <w:szCs w:val="24"/>
                 <w:lang w:val="pt-BR"/>
               </w:rPr>
-              <w:t>22/05/2014</w:t>
+              <w:t>2</w:t>
+            </w:r>
+            <w:r>
+              <w:rPr>
+                <w:rFonts w:ascii="Arial" w:hAnsi="Arial" w:cs="Arial"/>
+                <w:sz w:val="24"/>
+                <w:szCs w:val="24"/>
+                <w:lang w:val="pt-BR"/>
+              </w:rPr>
+              <w:t>1</w:t>
+            </w:r>
+            <w:r>
+              <w:rPr>
+                <w:rFonts w:ascii="Arial" w:hAnsi="Arial" w:cs="Arial"/>
+                <w:sz w:val="24"/>
+                <w:szCs w:val="24"/>
+                <w:lang w:val="pt-BR"/>
+              </w:rPr>
+              <w:t>/05/2014</w:t>
             </w:r>
           </w:p>
         </w:tc>
@@ -1535,16 +1553,6 @@
         </w:rPr>
         <w:t>]</w:t>
       </w:r>
-    </w:p>
-    <w:p>
-      <w:pPr>
-        <w:pStyle w:val="Corpodetexto"/>
-        <w:ind w:left="360"/>
-        <w:rPr>
-          <w:rFonts w:ascii="Arial" w:hAnsi="Arial" w:cs="Arial"/>
-          <w:lang w:val="pt-BR"/>
-        </w:rPr>
-      </w:pPr>
     </w:p>
     <w:tbl>
       <w:tblPr>
@@ -2172,14 +2180,7 @@
                 <w:rFonts w:ascii="Arial" w:hAnsi="Arial" w:cs="Arial"/>
                 <w:lang w:eastAsia="ja-JP"/>
               </w:rPr>
-              <w:t>I</w:t>
-            </w:r>
-            <w:r>
-              <w:rPr>
-                <w:rFonts w:ascii="Arial" w:hAnsi="Arial" w:cs="Arial"/>
-                <w:lang w:eastAsia="ja-JP"/>
-              </w:rPr>
-              <w:t>1</w:t>
+              <w:t>I1</w:t>
             </w:r>
           </w:p>
         </w:tc>
@@ -2307,9 +2308,32 @@
                 <w:rFonts w:ascii="Arial" w:hAnsi="Arial" w:cs="Arial"/>
                 <w:lang w:eastAsia="ja-JP"/>
               </w:rPr>
-              <w:t>Históricos</w:t>
+              <w:t>Consulta</w:t>
             </w:r>
             <w:proofErr w:type="spellEnd"/>
+            <w:r>
+              <w:rPr>
+                <w:rFonts w:ascii="Arial" w:hAnsi="Arial" w:cs="Arial"/>
+                <w:lang w:eastAsia="ja-JP"/>
+              </w:rPr>
+              <w:t xml:space="preserve"> de </w:t>
+            </w:r>
+            <w:proofErr w:type="spellStart"/>
+            <w:r>
+              <w:rPr>
+                <w:rFonts w:ascii="Arial" w:hAnsi="Arial" w:cs="Arial"/>
+                <w:lang w:eastAsia="ja-JP"/>
+              </w:rPr>
+              <w:t>vagas</w:t>
+            </w:r>
+            <w:proofErr w:type="spellEnd"/>
+            <w:r>
+              <w:rPr>
+                <w:rFonts w:ascii="Arial" w:hAnsi="Arial" w:cs="Arial"/>
+                <w:lang w:eastAsia="ja-JP"/>
+              </w:rPr>
+              <w:t xml:space="preserve"> WEB</w:t>
+            </w:r>
           </w:p>
         </w:tc>
         <w:tc>
@@ -2335,7 +2359,7 @@
                 <w:rFonts w:ascii="Arial" w:hAnsi="Arial" w:cs="Arial"/>
                 <w:lang w:eastAsia="ja-JP"/>
               </w:rPr>
-              <w:t>média</w:t>
+              <w:t>alta</w:t>
             </w:r>
             <w:proofErr w:type="spellEnd"/>
           </w:p>
@@ -2362,7 +2386,7 @@
                 <w:rFonts w:ascii="Arial" w:hAnsi="Arial" w:cs="Arial"/>
                 <w:lang w:eastAsia="ja-JP"/>
               </w:rPr>
-              <w:t>10 h</w:t>
+              <w:t>20 h</w:t>
             </w:r>
           </w:p>
         </w:tc>
@@ -2389,7 +2413,7 @@
                 <w:rFonts w:ascii="Arial" w:hAnsi="Arial" w:cs="Arial"/>
                 <w:lang w:eastAsia="ja-JP"/>
               </w:rPr>
-              <w:t>Terminado</w:t>
+              <w:t>Atribuído</w:t>
             </w:r>
             <w:proofErr w:type="spellEnd"/>
           </w:p>
@@ -2408,7 +2432,7 @@
               <w:jc w:val="center"/>
               <w:rPr>
                 <w:rFonts w:ascii="Arial" w:hAnsi="Arial" w:cs="Arial"/>
-                <w:lang w:eastAsia="ja-JP"/>
+                <w:lang w:val="pt-BR" w:eastAsia="ja-JP"/>
               </w:rPr>
             </w:pPr>
             <w:proofErr w:type="spellStart"/>
@@ -2460,14 +2484,7 @@
                 <w:rFonts w:ascii="Arial" w:hAnsi="Arial" w:cs="Arial"/>
                 <w:lang w:eastAsia="ja-JP"/>
               </w:rPr>
-              <w:t>I</w:t>
-            </w:r>
-            <w:r>
-              <w:rPr>
-                <w:rFonts w:ascii="Arial" w:hAnsi="Arial" w:cs="Arial"/>
-                <w:lang w:eastAsia="ja-JP"/>
-              </w:rPr>
-              <w:t>1</w:t>
+              <w:t>I2</w:t>
             </w:r>
           </w:p>
         </w:tc>
@@ -2488,21 +2505,12 @@
                 <w:lang w:eastAsia="ja-JP"/>
               </w:rPr>
             </w:pPr>
-            <w:proofErr w:type="spellStart"/>
-            <w:r>
-              <w:rPr>
-                <w:rFonts w:ascii="Arial" w:hAnsi="Arial" w:cs="Arial"/>
-                <w:lang w:eastAsia="ja-JP"/>
-              </w:rPr>
-              <w:t>Guilherme</w:t>
-            </w:r>
-            <w:proofErr w:type="spellEnd"/>
-            <w:r>
-              <w:rPr>
-                <w:rFonts w:ascii="Arial" w:hAnsi="Arial" w:cs="Arial"/>
-                <w:lang w:eastAsia="ja-JP"/>
-              </w:rPr>
-              <w:t xml:space="preserve"> Araujo</w:t>
+            <w:r>
+              <w:rPr>
+                <w:rFonts w:ascii="Arial" w:hAnsi="Arial" w:cs="Arial"/>
+                <w:lang w:eastAsia="ja-JP"/>
+              </w:rPr>
+              <w:t>Gabriel Pita</w:t>
             </w:r>
           </w:p>
         </w:tc>
@@ -2528,7 +2536,7 @@
                 <w:rFonts w:ascii="Arial" w:hAnsi="Arial" w:cs="Arial"/>
                 <w:lang w:eastAsia="ja-JP"/>
               </w:rPr>
-              <w:t>10 h</w:t>
+              <w:t>0 h</w:t>
             </w:r>
           </w:p>
         </w:tc>
@@ -2554,7 +2562,7 @@
                 <w:rFonts w:ascii="Arial" w:hAnsi="Arial" w:cs="Arial"/>
                 <w:lang w:eastAsia="ja-JP"/>
               </w:rPr>
-              <w:t>0 h</w:t>
+              <w:t>20 h</w:t>
             </w:r>
           </w:p>
         </w:tc>
@@ -2586,7 +2594,7 @@
                 <w:rFonts w:ascii="Arial" w:hAnsi="Arial" w:cs="Arial"/>
                 <w:lang w:eastAsia="ja-JP"/>
               </w:rPr>
-              <w:t>Consulta</w:t>
+              <w:t>Escolha</w:t>
             </w:r>
             <w:proofErr w:type="spellEnd"/>
             <w:r>
@@ -2602,16 +2610,9 @@
                 <w:rFonts w:ascii="Arial" w:hAnsi="Arial" w:cs="Arial"/>
                 <w:lang w:eastAsia="ja-JP"/>
               </w:rPr>
-              <w:t>vagas</w:t>
+              <w:t>Vagas</w:t>
             </w:r>
             <w:proofErr w:type="spellEnd"/>
-            <w:r>
-              <w:rPr>
-                <w:rFonts w:ascii="Arial" w:hAnsi="Arial" w:cs="Arial"/>
-                <w:lang w:eastAsia="ja-JP"/>
-              </w:rPr>
-              <w:t xml:space="preserve"> WEB</w:t>
-            </w:r>
           </w:p>
         </w:tc>
         <w:tc>
@@ -2664,7 +2665,7 @@
                 <w:rFonts w:ascii="Arial" w:hAnsi="Arial" w:cs="Arial"/>
                 <w:lang w:eastAsia="ja-JP"/>
               </w:rPr>
-              <w:t>20 h</w:t>
+              <w:t>15 h</w:t>
             </w:r>
           </w:p>
         </w:tc>
@@ -2691,7 +2692,7 @@
                 <w:rFonts w:ascii="Arial" w:hAnsi="Arial" w:cs="Arial"/>
                 <w:lang w:eastAsia="ja-JP"/>
               </w:rPr>
-              <w:t>Atribuído</w:t>
+              <w:t>Terminado</w:t>
             </w:r>
             <w:proofErr w:type="spellEnd"/>
           </w:p>
@@ -2713,13 +2714,31 @@
                 <w:lang w:val="pt-BR" w:eastAsia="ja-JP"/>
               </w:rPr>
             </w:pPr>
-            <w:r>
-              <w:rPr>
-                <w:rFonts w:ascii="Arial" w:hAnsi="Arial" w:cs="Arial"/>
-                <w:lang w:val="pt-BR" w:eastAsia="ja-JP"/>
-              </w:rPr>
-              <w:t>Manual de requisitos</w:t>
-            </w:r>
+            <w:proofErr w:type="spellStart"/>
+            <w:r>
+              <w:rPr>
+                <w:rFonts w:ascii="Arial" w:hAnsi="Arial" w:cs="Arial"/>
+                <w:lang w:eastAsia="ja-JP"/>
+              </w:rPr>
+              <w:t>Caso</w:t>
+            </w:r>
+            <w:proofErr w:type="spellEnd"/>
+            <w:r>
+              <w:rPr>
+                <w:rFonts w:ascii="Arial" w:hAnsi="Arial" w:cs="Arial"/>
+                <w:lang w:eastAsia="ja-JP"/>
+              </w:rPr>
+              <w:t xml:space="preserve"> de </w:t>
+            </w:r>
+            <w:proofErr w:type="spellStart"/>
+            <w:r>
+              <w:rPr>
+                <w:rFonts w:ascii="Arial" w:hAnsi="Arial" w:cs="Arial"/>
+                <w:lang w:eastAsia="ja-JP"/>
+              </w:rPr>
+              <w:t>uso</w:t>
+            </w:r>
+            <w:proofErr w:type="spellEnd"/>
           </w:p>
         </w:tc>
         <w:tc>
@@ -2744,14 +2763,7 @@
                 <w:rFonts w:ascii="Arial" w:hAnsi="Arial" w:cs="Arial"/>
                 <w:lang w:eastAsia="ja-JP"/>
               </w:rPr>
-              <w:t>I</w:t>
-            </w:r>
-            <w:r>
-              <w:rPr>
-                <w:rFonts w:ascii="Arial" w:hAnsi="Arial" w:cs="Arial"/>
-                <w:lang w:eastAsia="ja-JP"/>
-              </w:rPr>
-              <w:t>2</w:t>
+              <w:t>I1</w:t>
             </w:r>
           </w:p>
         </w:tc>
@@ -2803,7 +2815,7 @@
                 <w:rFonts w:ascii="Arial" w:hAnsi="Arial" w:cs="Arial"/>
                 <w:lang w:eastAsia="ja-JP"/>
               </w:rPr>
-              <w:t>0 h</w:t>
+              <w:t>15 h</w:t>
             </w:r>
           </w:p>
         </w:tc>
@@ -2829,7 +2841,7 @@
                 <w:rFonts w:ascii="Arial" w:hAnsi="Arial" w:cs="Arial"/>
                 <w:lang w:eastAsia="ja-JP"/>
               </w:rPr>
-              <w:t>20 h</w:t>
+              <w:t>0 h</w:t>
             </w:r>
           </w:p>
         </w:tc>
@@ -2855,13 +2867,15 @@
                 <w:lang w:eastAsia="ja-JP"/>
               </w:rPr>
             </w:pPr>
-            <w:r>
-              <w:rPr>
-                <w:rFonts w:ascii="Arial" w:hAnsi="Arial" w:cs="Arial"/>
-                <w:lang w:eastAsia="ja-JP"/>
-              </w:rPr>
-              <w:t>Login</w:t>
-            </w:r>
+            <w:proofErr w:type="spellStart"/>
+            <w:r>
+              <w:rPr>
+                <w:rFonts w:ascii="Arial" w:hAnsi="Arial" w:cs="Arial"/>
+                <w:lang w:eastAsia="ja-JP"/>
+              </w:rPr>
+              <w:t>Históricos</w:t>
+            </w:r>
+            <w:proofErr w:type="spellEnd"/>
           </w:p>
         </w:tc>
         <w:tc>
@@ -2887,7 +2901,7 @@
                 <w:rFonts w:ascii="Arial" w:hAnsi="Arial" w:cs="Arial"/>
                 <w:lang w:eastAsia="ja-JP"/>
               </w:rPr>
-              <w:t>alta</w:t>
+              <w:t>média</w:t>
             </w:r>
             <w:proofErr w:type="spellEnd"/>
           </w:p>
@@ -2914,7 +2928,7 @@
                 <w:rFonts w:ascii="Arial" w:hAnsi="Arial" w:cs="Arial"/>
                 <w:lang w:eastAsia="ja-JP"/>
               </w:rPr>
-              <w:t>5 h</w:t>
+              <w:t>10 h</w:t>
             </w:r>
           </w:p>
         </w:tc>
@@ -2960,16 +2974,34 @@
               <w:jc w:val="center"/>
               <w:rPr>
                 <w:rFonts w:ascii="Arial" w:hAnsi="Arial" w:cs="Arial"/>
-                <w:lang w:val="pt-BR" w:eastAsia="ja-JP"/>
-              </w:rPr>
-            </w:pPr>
-            <w:r>
-              <w:rPr>
-                <w:rFonts w:ascii="Arial" w:hAnsi="Arial" w:cs="Arial"/>
-                <w:lang w:val="pt-BR" w:eastAsia="ja-JP"/>
-              </w:rPr>
-              <w:t>Manual de requisitos</w:t>
-            </w:r>
+                <w:lang w:eastAsia="ja-JP"/>
+              </w:rPr>
+            </w:pPr>
+            <w:proofErr w:type="spellStart"/>
+            <w:r>
+              <w:rPr>
+                <w:rFonts w:ascii="Arial" w:hAnsi="Arial" w:cs="Arial"/>
+                <w:lang w:eastAsia="ja-JP"/>
+              </w:rPr>
+              <w:t>Caso</w:t>
+            </w:r>
+            <w:proofErr w:type="spellEnd"/>
+            <w:r>
+              <w:rPr>
+                <w:rFonts w:ascii="Arial" w:hAnsi="Arial" w:cs="Arial"/>
+                <w:lang w:eastAsia="ja-JP"/>
+              </w:rPr>
+              <w:t xml:space="preserve"> de </w:t>
+            </w:r>
+            <w:proofErr w:type="spellStart"/>
+            <w:r>
+              <w:rPr>
+                <w:rFonts w:ascii="Arial" w:hAnsi="Arial" w:cs="Arial"/>
+                <w:lang w:eastAsia="ja-JP"/>
+              </w:rPr>
+              <w:t>uso</w:t>
+            </w:r>
+            <w:proofErr w:type="spellEnd"/>
           </w:p>
         </w:tc>
         <w:tc>
@@ -2994,14 +3026,7 @@
                 <w:rFonts w:ascii="Arial" w:hAnsi="Arial" w:cs="Arial"/>
                 <w:lang w:eastAsia="ja-JP"/>
               </w:rPr>
-              <w:t>I</w:t>
-            </w:r>
-            <w:r>
-              <w:rPr>
-                <w:rFonts w:ascii="Arial" w:hAnsi="Arial" w:cs="Arial"/>
-                <w:lang w:eastAsia="ja-JP"/>
-              </w:rPr>
-              <w:t>1</w:t>
+              <w:t>I1</w:t>
             </w:r>
           </w:p>
         </w:tc>
@@ -3071,7 +3096,7 @@
                 <w:rFonts w:ascii="Arial" w:hAnsi="Arial" w:cs="Arial"/>
                 <w:lang w:eastAsia="ja-JP"/>
               </w:rPr>
-              <w:t>5 h</w:t>
+              <w:t>10 h</w:t>
             </w:r>
           </w:p>
         </w:tc>
@@ -3123,31 +3148,13 @@
                 <w:lang w:eastAsia="ja-JP"/>
               </w:rPr>
             </w:pPr>
-            <w:proofErr w:type="spellStart"/>
-            <w:r>
-              <w:rPr>
-                <w:rFonts w:ascii="Arial" w:hAnsi="Arial" w:cs="Arial"/>
-                <w:lang w:eastAsia="ja-JP"/>
-              </w:rPr>
-              <w:t>Escolha</w:t>
-            </w:r>
-            <w:proofErr w:type="spellEnd"/>
-            <w:r>
-              <w:rPr>
-                <w:rFonts w:ascii="Arial" w:hAnsi="Arial" w:cs="Arial"/>
-                <w:lang w:eastAsia="ja-JP"/>
-              </w:rPr>
-              <w:t xml:space="preserve"> de </w:t>
-            </w:r>
-            <w:proofErr w:type="spellStart"/>
-            <w:r>
-              <w:rPr>
-                <w:rFonts w:ascii="Arial" w:hAnsi="Arial" w:cs="Arial"/>
-                <w:lang w:eastAsia="ja-JP"/>
-              </w:rPr>
-              <w:t>Vagas</w:t>
-            </w:r>
-            <w:proofErr w:type="spellEnd"/>
+            <w:r>
+              <w:rPr>
+                <w:rFonts w:ascii="Arial" w:hAnsi="Arial" w:cs="Arial"/>
+                <w:lang w:eastAsia="ja-JP"/>
+              </w:rPr>
+              <w:t>Login</w:t>
+            </w:r>
           </w:p>
         </w:tc>
         <w:tc>
@@ -3200,7 +3207,7 @@
                 <w:rFonts w:ascii="Arial" w:hAnsi="Arial" w:cs="Arial"/>
                 <w:lang w:eastAsia="ja-JP"/>
               </w:rPr>
-              <w:t>15 h</w:t>
+              <w:t>5 h</w:t>
             </w:r>
           </w:p>
         </w:tc>
@@ -3249,13 +3256,31 @@
                 <w:lang w:val="pt-BR" w:eastAsia="ja-JP"/>
               </w:rPr>
             </w:pPr>
-            <w:r>
-              <w:rPr>
-                <w:rFonts w:ascii="Arial" w:hAnsi="Arial" w:cs="Arial"/>
-                <w:lang w:val="pt-BR" w:eastAsia="ja-JP"/>
-              </w:rPr>
-              <w:t>Manual de requisitos</w:t>
-            </w:r>
+            <w:proofErr w:type="spellStart"/>
+            <w:r>
+              <w:rPr>
+                <w:rFonts w:ascii="Arial" w:hAnsi="Arial" w:cs="Arial"/>
+                <w:lang w:eastAsia="ja-JP"/>
+              </w:rPr>
+              <w:t>Caso</w:t>
+            </w:r>
+            <w:proofErr w:type="spellEnd"/>
+            <w:r>
+              <w:rPr>
+                <w:rFonts w:ascii="Arial" w:hAnsi="Arial" w:cs="Arial"/>
+                <w:lang w:eastAsia="ja-JP"/>
+              </w:rPr>
+              <w:t xml:space="preserve"> de </w:t>
+            </w:r>
+            <w:proofErr w:type="spellStart"/>
+            <w:r>
+              <w:rPr>
+                <w:rFonts w:ascii="Arial" w:hAnsi="Arial" w:cs="Arial"/>
+                <w:lang w:eastAsia="ja-JP"/>
+              </w:rPr>
+              <w:t>uso</w:t>
+            </w:r>
+            <w:proofErr w:type="spellEnd"/>
           </w:p>
         </w:tc>
         <w:tc>
@@ -3280,14 +3305,7 @@
                 <w:rFonts w:ascii="Arial" w:hAnsi="Arial" w:cs="Arial"/>
                 <w:lang w:eastAsia="ja-JP"/>
               </w:rPr>
-              <w:t>I</w:t>
-            </w:r>
-            <w:r>
-              <w:rPr>
-                <w:rFonts w:ascii="Arial" w:hAnsi="Arial" w:cs="Arial"/>
-                <w:lang w:eastAsia="ja-JP"/>
-              </w:rPr>
-              <w:t>1</w:t>
+              <w:t>I1</w:t>
             </w:r>
           </w:p>
         </w:tc>
@@ -3308,13 +3326,31 @@
                 <w:lang w:eastAsia="ja-JP"/>
               </w:rPr>
             </w:pPr>
-            <w:r>
-              <w:rPr>
-                <w:rFonts w:ascii="Arial" w:hAnsi="Arial" w:cs="Arial"/>
-                <w:lang w:eastAsia="ja-JP"/>
-              </w:rPr>
-              <w:t>Gabriel Pita</w:t>
-            </w:r>
+            <w:proofErr w:type="spellStart"/>
+            <w:r>
+              <w:rPr>
+                <w:rFonts w:ascii="Arial" w:hAnsi="Arial" w:cs="Arial"/>
+                <w:lang w:eastAsia="ja-JP"/>
+              </w:rPr>
+              <w:t>Guilherme</w:t>
+            </w:r>
+            <w:proofErr w:type="spellEnd"/>
+            <w:r>
+              <w:rPr>
+                <w:rFonts w:ascii="Arial" w:hAnsi="Arial" w:cs="Arial"/>
+                <w:lang w:eastAsia="ja-JP"/>
+              </w:rPr>
+              <w:t xml:space="preserve"> </w:t>
+            </w:r>
+            <w:proofErr w:type="spellStart"/>
+            <w:r>
+              <w:rPr>
+                <w:rFonts w:ascii="Arial" w:hAnsi="Arial" w:cs="Arial"/>
+                <w:lang w:eastAsia="ja-JP"/>
+              </w:rPr>
+              <w:t>Araujo</w:t>
+            </w:r>
+            <w:proofErr w:type="spellEnd"/>
           </w:p>
         </w:tc>
         <w:tc>
@@ -3339,7 +3375,7 @@
                 <w:rFonts w:ascii="Arial" w:hAnsi="Arial" w:cs="Arial"/>
                 <w:lang w:eastAsia="ja-JP"/>
               </w:rPr>
-              <w:t>15 h</w:t>
+              <w:t>5 h</w:t>
             </w:r>
           </w:p>
         </w:tc>
@@ -3405,15 +3441,7 @@
                 <w:rFonts w:ascii="Arial" w:hAnsi="Arial" w:cs="Arial"/>
                 <w:lang w:eastAsia="ja-JP"/>
               </w:rPr>
-              <w:t xml:space="preserve"> </w:t>
-            </w:r>
-            <w:r>
-              <w:rPr>
-                <w:rFonts w:ascii="Arial" w:hAnsi="Arial" w:cs="Arial"/>
-                <w:lang w:eastAsia="ja-JP"/>
-              </w:rPr>
-              <w:lastRenderedPageBreak/>
-              <w:t xml:space="preserve">de </w:t>
+              <w:t xml:space="preserve"> de </w:t>
             </w:r>
             <w:proofErr w:type="spellStart"/>
             <w:r>
@@ -3449,7 +3477,6 @@
                 <w:rFonts w:ascii="Arial" w:hAnsi="Arial" w:cs="Arial"/>
                 <w:lang w:eastAsia="ja-JP"/>
               </w:rPr>
-              <w:lastRenderedPageBreak/>
               <w:t>alta</w:t>
             </w:r>
             <w:proofErr w:type="spellEnd"/>
@@ -3504,15 +3531,7 @@
                 <w:rFonts w:ascii="Arial" w:hAnsi="Arial" w:cs="Arial"/>
                 <w:lang w:eastAsia="ja-JP"/>
               </w:rPr>
-              <w:t>Term</w:t>
-            </w:r>
-            <w:r>
-              <w:rPr>
-                <w:rFonts w:ascii="Arial" w:hAnsi="Arial" w:cs="Arial"/>
-                <w:lang w:eastAsia="ja-JP"/>
-              </w:rPr>
-              <w:lastRenderedPageBreak/>
-              <w:t>inado</w:t>
+              <w:t>Terminado</w:t>
             </w:r>
             <w:proofErr w:type="spellEnd"/>
           </w:p>
@@ -3540,7 +3559,6 @@
                 <w:rFonts w:ascii="Arial" w:hAnsi="Arial" w:cs="Arial"/>
                 <w:lang w:eastAsia="ja-JP"/>
               </w:rPr>
-              <w:lastRenderedPageBreak/>
               <w:t>Caso</w:t>
             </w:r>
             <w:proofErr w:type="spellEnd"/>
@@ -3557,7 +3575,6 @@
                 <w:rFonts w:ascii="Arial" w:hAnsi="Arial" w:cs="Arial"/>
                 <w:lang w:eastAsia="ja-JP"/>
               </w:rPr>
-              <w:lastRenderedPageBreak/>
               <w:t>uso</w:t>
             </w:r>
             <w:proofErr w:type="spellEnd"/>
@@ -3585,15 +3602,7 @@
                 <w:rFonts w:ascii="Arial" w:hAnsi="Arial" w:cs="Arial"/>
                 <w:lang w:eastAsia="ja-JP"/>
               </w:rPr>
-              <w:lastRenderedPageBreak/>
-              <w:t>I</w:t>
-            </w:r>
-            <w:r>
-              <w:rPr>
-                <w:rFonts w:ascii="Arial" w:hAnsi="Arial" w:cs="Arial"/>
-                <w:lang w:eastAsia="ja-JP"/>
-              </w:rPr>
-              <w:t>1</w:t>
+              <w:t>I1</w:t>
             </w:r>
           </w:p>
         </w:tc>
@@ -3619,15 +3628,7 @@
                 <w:rFonts w:ascii="Arial" w:hAnsi="Arial" w:cs="Arial"/>
                 <w:lang w:eastAsia="ja-JP"/>
               </w:rPr>
-              <w:t xml:space="preserve">Bruno </w:t>
-            </w:r>
-            <w:r>
-              <w:rPr>
-                <w:rFonts w:ascii="Arial" w:hAnsi="Arial" w:cs="Arial"/>
-                <w:lang w:eastAsia="ja-JP"/>
-              </w:rPr>
-              <w:lastRenderedPageBreak/>
-              <w:t>Lima</w:t>
+              <w:t>Bruno Lima</w:t>
             </w:r>
           </w:p>
         </w:tc>
@@ -3653,7 +3654,6 @@
                 <w:rFonts w:ascii="Arial" w:hAnsi="Arial" w:cs="Arial"/>
                 <w:lang w:eastAsia="ja-JP"/>
               </w:rPr>
-              <w:lastRenderedPageBreak/>
               <w:t>8 h</w:t>
             </w:r>
           </w:p>
@@ -3833,12 +3833,21 @@
                 <w:lang w:val="pt-BR" w:eastAsia="ja-JP"/>
               </w:rPr>
             </w:pPr>
-            <w:r>
-              <w:rPr>
-                <w:rFonts w:ascii="Arial" w:hAnsi="Arial" w:cs="Arial"/>
-                <w:lang w:val="pt-BR" w:eastAsia="ja-JP"/>
-              </w:rPr>
-              <w:t>Manual de requisitos</w:t>
+            <w:proofErr w:type="spellStart"/>
+            <w:r>
+              <w:rPr>
+                <w:rFonts w:ascii="Arial" w:hAnsi="Arial" w:cs="Arial"/>
+                <w:lang w:eastAsia="ja-JP"/>
+              </w:rPr>
+              <w:t>Caso</w:t>
+            </w:r>
+            <w:proofErr w:type="spellEnd"/>
+            <w:r>
+              <w:rPr>
+                <w:rFonts w:ascii="Arial" w:hAnsi="Arial" w:cs="Arial"/>
+                <w:lang w:eastAsia="ja-JP"/>
+              </w:rPr>
+              <w:t xml:space="preserve"> de uso</w:t>
             </w:r>
           </w:p>
         </w:tc>
@@ -3864,14 +3873,7 @@
                 <w:rFonts w:ascii="Arial" w:hAnsi="Arial" w:cs="Arial"/>
                 <w:lang w:eastAsia="ja-JP"/>
               </w:rPr>
-              <w:t>I</w:t>
-            </w:r>
-            <w:r>
-              <w:rPr>
-                <w:rFonts w:ascii="Arial" w:hAnsi="Arial" w:cs="Arial"/>
-                <w:lang w:eastAsia="ja-JP"/>
-              </w:rPr>
-              <w:t>2</w:t>
+              <w:t>I2</w:t>
             </w:r>
           </w:p>
         </w:tc>
@@ -5284,7 +5286,7 @@
               <w:rStyle w:val="Nmerodepgina"/>
               <w:noProof/>
             </w:rPr>
-            <w:t>1</w:t>
+            <w:t>3</w:t>
           </w:r>
           <w:r>
             <w:rPr>
@@ -5434,7 +5436,13 @@
             <w:t xml:space="preserve">:  </w:t>
           </w:r>
           <w:r>
-            <w:t>20/05/2014</w:t>
+            <w:t>2</w:t>
+          </w:r>
+          <w:r>
+            <w:t>3</w:t>
+          </w:r>
+          <w:r>
+            <w:t>/05/2014</w:t>
           </w:r>
         </w:p>
       </w:tc>

</xml_diff>